<commit_message>
just added stuff to word file
</commit_message>
<xml_diff>
--- a/G-6-FINALASSIGNMENT-word/G-6-FINALASSIGNMENT.docx
+++ b/G-6-FINALASSIGNMENT-word/G-6-FINALASSIGNMENT.docx
@@ -169,7 +169,23 @@
                 <w:b/>
                 <w:rtl/>
               </w:rPr>
-              <w:t>שם חבר.ת הצוות</w:t>
+              <w:t xml:space="preserve">שם </w:t>
+            </w:r>
+            <w:proofErr w:type="spellStart"/>
+            <w:r>
+              <w:rPr>
+                <w:b/>
+                <w:rtl/>
+              </w:rPr>
+              <w:t>חבר.ת</w:t>
+            </w:r>
+            <w:proofErr w:type="spellEnd"/>
+            <w:r>
+              <w:rPr>
+                <w:b/>
+                <w:rtl/>
+              </w:rPr>
+              <w:t xml:space="preserve"> הצוות</w:t>
             </w:r>
           </w:p>
         </w:tc>
@@ -186,6 +202,7 @@
                 <w:b/>
               </w:rPr>
             </w:pPr>
+            <w:proofErr w:type="spellStart"/>
             <w:r>
               <w:rPr>
                 <w:b/>
@@ -193,6 +210,7 @@
               </w:rPr>
               <w:t>תז</w:t>
             </w:r>
+            <w:proofErr w:type="spellEnd"/>
           </w:p>
         </w:tc>
       </w:tr>
@@ -211,8 +229,16 @@
               <w:rPr>
                 <w:rtl/>
               </w:rPr>
-              <w:t>איליה לזרב</w:t>
-            </w:r>
+              <w:t xml:space="preserve">איליה </w:t>
+            </w:r>
+            <w:proofErr w:type="spellStart"/>
+            <w:r>
+              <w:rPr>
+                <w:rtl/>
+              </w:rPr>
+              <w:t>לזרב</w:t>
+            </w:r>
+            <w:proofErr w:type="spellEnd"/>
           </w:p>
         </w:tc>
         <w:tc>
@@ -246,8 +272,16 @@
               <w:rPr>
                 <w:rtl/>
               </w:rPr>
-              <w:t>ליעד גרבויס</w:t>
-            </w:r>
+              <w:t xml:space="preserve">ליעד </w:t>
+            </w:r>
+            <w:proofErr w:type="spellStart"/>
+            <w:r>
+              <w:rPr>
+                <w:rtl/>
+              </w:rPr>
+              <w:t>גרבויס</w:t>
+            </w:r>
+            <w:proofErr w:type="spellEnd"/>
           </w:p>
         </w:tc>
         <w:tc>
@@ -281,8 +315,16 @@
               <w:rPr>
                 <w:rtl/>
               </w:rPr>
-              <w:t>מקסים צ׳רפנוב</w:t>
-            </w:r>
+              <w:t xml:space="preserve">מקסים </w:t>
+            </w:r>
+            <w:proofErr w:type="spellStart"/>
+            <w:r>
+              <w:rPr>
+                <w:rtl/>
+              </w:rPr>
+              <w:t>צ׳רפנוב</w:t>
+            </w:r>
+            <w:proofErr w:type="spellEnd"/>
           </w:p>
         </w:tc>
         <w:tc>
@@ -316,7 +358,21 @@
               <w:rPr>
                 <w:rtl/>
               </w:rPr>
-              <w:t xml:space="preserve">לב לייפר </w:t>
+              <w:t xml:space="preserve">לב </w:t>
+            </w:r>
+            <w:proofErr w:type="spellStart"/>
+            <w:r>
+              <w:rPr>
+                <w:rtl/>
+              </w:rPr>
+              <w:t>לייפר</w:t>
+            </w:r>
+            <w:proofErr w:type="spellEnd"/>
+            <w:r>
+              <w:rPr>
+                <w:rtl/>
+              </w:rPr>
+              <w:t xml:space="preserve"> </w:t>
             </w:r>
           </w:p>
         </w:tc>
@@ -347,12 +403,28 @@
               <w:spacing w:line="360" w:lineRule="auto"/>
               <w:ind w:right="357"/>
             </w:pPr>
-            <w:r>
-              <w:rPr>
-                <w:rtl/>
-              </w:rPr>
-              <w:t>דוויד קוטלייר</w:t>
-            </w:r>
+            <w:proofErr w:type="spellStart"/>
+            <w:r>
+              <w:rPr>
+                <w:rtl/>
+              </w:rPr>
+              <w:t>דוויד</w:t>
+            </w:r>
+            <w:proofErr w:type="spellEnd"/>
+            <w:r>
+              <w:rPr>
+                <w:rtl/>
+              </w:rPr>
+              <w:t xml:space="preserve"> </w:t>
+            </w:r>
+            <w:proofErr w:type="spellStart"/>
+            <w:r>
+              <w:rPr>
+                <w:rtl/>
+              </w:rPr>
+              <w:t>קוטלייר</w:t>
+            </w:r>
+            <w:proofErr w:type="spellEnd"/>
           </w:p>
         </w:tc>
         <w:tc>
@@ -466,21 +538,39 @@
           <w:szCs w:val="24"/>
           <w:rtl/>
         </w:rPr>
-        <w:t xml:space="preserve"> לארכיטקטורת רכיבים, מספק חווית משתמש רספונסיבית ומעוררת באמצעות</w:t>
-      </w:r>
+        <w:t xml:space="preserve"> לארכיטקטורת רכיבים, מספק חווית משתמש </w:t>
+      </w:r>
+      <w:proofErr w:type="spellStart"/>
       <w:r>
         <w:rPr>
           <w:sz w:val="24"/>
           <w:szCs w:val="24"/>
-        </w:rPr>
-        <w:t>Tailwind CSS</w:t>
-      </w:r>
+          <w:rtl/>
+        </w:rPr>
+        <w:t>רספונסיבית</w:t>
+      </w:r>
+      <w:proofErr w:type="spellEnd"/>
       <w:r>
         <w:rPr>
           <w:sz w:val="24"/>
           <w:szCs w:val="24"/>
           <w:rtl/>
         </w:rPr>
+        <w:t xml:space="preserve"> ומעוררת באמצעות</w:t>
+      </w:r>
+      <w:r>
+        <w:rPr>
+          <w:sz w:val="24"/>
+          <w:szCs w:val="24"/>
+        </w:rPr>
+        <w:t>Tailwind CSS</w:t>
+      </w:r>
+      <w:r>
+        <w:rPr>
+          <w:sz w:val="24"/>
+          <w:szCs w:val="24"/>
+          <w:rtl/>
+        </w:rPr>
         <w:t xml:space="preserve"> .</w:t>
       </w:r>
     </w:p>
@@ -702,7 +792,43 @@
           <w:szCs w:val="24"/>
           <w:rtl/>
         </w:rPr>
-        <w:t xml:space="preserve"> עיצוב רספונסיבי: האפליקציה רספונסיבית לחלוטין, מה שמבטיח חווית משתמש אופטימלית גם במכשירים נייחים וגם בניידים.</w:t>
+        <w:t xml:space="preserve"> עיצוב </w:t>
+      </w:r>
+      <w:proofErr w:type="spellStart"/>
+      <w:r>
+        <w:rPr>
+          <w:sz w:val="24"/>
+          <w:szCs w:val="24"/>
+          <w:rtl/>
+        </w:rPr>
+        <w:t>רספונסיבי</w:t>
+      </w:r>
+      <w:proofErr w:type="spellEnd"/>
+      <w:r>
+        <w:rPr>
+          <w:sz w:val="24"/>
+          <w:szCs w:val="24"/>
+          <w:rtl/>
+        </w:rPr>
+        <w:t xml:space="preserve">: האפליקציה </w:t>
+      </w:r>
+      <w:proofErr w:type="spellStart"/>
+      <w:r>
+        <w:rPr>
+          <w:sz w:val="24"/>
+          <w:szCs w:val="24"/>
+          <w:rtl/>
+        </w:rPr>
+        <w:t>רספונסיבית</w:t>
+      </w:r>
+      <w:proofErr w:type="spellEnd"/>
+      <w:r>
+        <w:rPr>
+          <w:sz w:val="24"/>
+          <w:szCs w:val="24"/>
+          <w:rtl/>
+        </w:rPr>
+        <w:t xml:space="preserve"> לחלוטין, מה שמבטיח חווית משתמש אופטימלית גם במכשירים נייחים וגם בניידים.</w:t>
       </w:r>
     </w:p>
     <w:p>
@@ -734,59 +860,9 @@
           <w:highlight w:val="yellow"/>
           <w:rtl/>
         </w:rPr>
-        <w:t>&lt;קישור לתיקיית גיט ציבורי&gt;</w:t>
-      </w:r>
-    </w:p>
-    <w:p>
-      <w:pPr>
-        <w:bidi/>
-        <w:spacing w:after="160" w:line="360" w:lineRule="auto"/>
-        <w:ind w:left="-58" w:right="357"/>
-        <w:rPr>
-          <w:sz w:val="24"/>
-          <w:szCs w:val="24"/>
-        </w:rPr>
-      </w:pPr>
-      <w:r>
-        <w:rPr>
-          <w:sz w:val="24"/>
-          <w:szCs w:val="24"/>
-          <w:rtl/>
-        </w:rPr>
-        <w:t>&lt;קישור לאתר&gt;-</w:t>
-      </w:r>
-      <w:r>
-        <w:t xml:space="preserve"> </w:t>
-      </w:r>
-      <w:hyperlink r:id="rId7">
-        <w:r>
-          <w:rPr>
-            <w:color w:val="0000FF"/>
-            <w:sz w:val="24"/>
-            <w:szCs w:val="24"/>
-            <w:u w:val="single"/>
-          </w:rPr>
-          <w:t>https://habit-tracker-next-pi.vercel.app/profile</w:t>
-        </w:r>
-      </w:hyperlink>
-      <w:r>
-        <w:rPr>
-          <w:sz w:val="24"/>
-          <w:szCs w:val="24"/>
-        </w:rPr>
-        <w:t xml:space="preserve"> </w:t>
-      </w:r>
-    </w:p>
-    <w:p>
-      <w:pPr>
-        <w:bidi/>
-        <w:spacing w:after="160" w:line="360" w:lineRule="auto"/>
-        <w:ind w:left="-58" w:right="357"/>
-        <w:rPr>
-          <w:sz w:val="24"/>
-          <w:szCs w:val="24"/>
-        </w:rPr>
-      </w:pPr>
+        <w:t xml:space="preserve">&lt;קישור לתיקיית </w:t>
+      </w:r>
+      <w:proofErr w:type="spellStart"/>
       <w:r>
         <w:rPr>
           <w:sz w:val="24"/>
@@ -794,16 +870,107 @@
           <w:highlight w:val="yellow"/>
           <w:rtl/>
         </w:rPr>
-        <w:t>&lt;קישור ל -</w:t>
-      </w:r>
+        <w:t>גיט</w:t>
+      </w:r>
+      <w:proofErr w:type="spellEnd"/>
       <w:r>
         <w:rPr>
           <w:sz w:val="24"/>
           <w:szCs w:val="24"/>
           <w:highlight w:val="yellow"/>
+          <w:rtl/>
+        </w:rPr>
+        <w:t xml:space="preserve"> ציבורי&gt;</w:t>
+      </w:r>
+      <w:hyperlink r:id="rId7" w:history="1">
+        <w:r>
+          <w:rPr>
+            <w:rStyle w:val="Hyperlink"/>
+            <w:sz w:val="24"/>
+            <w:szCs w:val="24"/>
+          </w:rPr>
+          <w:t>https://github.com/semaximche/habit-tracker-next</w:t>
+        </w:r>
+      </w:hyperlink>
+    </w:p>
+    <w:p>
+      <w:pPr>
+        <w:bidi/>
+        <w:spacing w:after="160" w:line="360" w:lineRule="auto"/>
+        <w:ind w:left="-58" w:right="357"/>
+        <w:rPr>
+          <w:rFonts w:hint="cs"/>
+          <w:sz w:val="24"/>
+          <w:szCs w:val="24"/>
+          <w:rtl/>
+        </w:rPr>
+      </w:pPr>
+      <w:r>
+        <w:rPr>
+          <w:sz w:val="24"/>
+          <w:szCs w:val="24"/>
+          <w:rtl/>
+        </w:rPr>
+        <w:t>&lt;קישור לאתר&gt;-</w:t>
+      </w:r>
+      <w:r>
+        <w:t xml:space="preserve"> </w:t>
+      </w:r>
+      <w:hyperlink r:id="rId8" w:history="1">
+        <w:r>
+          <w:rPr>
+            <w:rStyle w:val="Hyperlink"/>
+          </w:rPr>
+          <w:t>https://habit-tracker-next-pi.vercel.app/</w:t>
+        </w:r>
+      </w:hyperlink>
+    </w:p>
+    <w:p>
+      <w:pPr>
+        <w:bidi/>
+        <w:spacing w:after="160" w:line="360" w:lineRule="auto"/>
+        <w:ind w:left="-58" w:right="357"/>
+        <w:rPr>
+          <w:sz w:val="24"/>
+          <w:szCs w:val="24"/>
+        </w:rPr>
+      </w:pPr>
+      <w:r>
+        <w:rPr>
+          <w:sz w:val="24"/>
+          <w:szCs w:val="24"/>
+          <w:highlight w:val="yellow"/>
+          <w:rtl/>
+        </w:rPr>
+        <w:t>&lt;קישור ל -</w:t>
+      </w:r>
+      <w:r>
+        <w:rPr>
+          <w:sz w:val="24"/>
+          <w:szCs w:val="24"/>
+          <w:highlight w:val="yellow"/>
         </w:rPr>
         <w:t>MTW&gt;</w:t>
       </w:r>
+      <w:r>
+        <w:rPr>
+          <w:rFonts w:hint="cs"/>
+          <w:sz w:val="24"/>
+          <w:szCs w:val="24"/>
+          <w:rtl/>
+        </w:rPr>
+        <w:t xml:space="preserve"> -</w:t>
+      </w:r>
+      <w:hyperlink r:id="rId9" w:history="1">
+        <w:r>
+          <w:rPr>
+            <w:rStyle w:val="Hyperlink"/>
+            <w:sz w:val="24"/>
+            <w:szCs w:val="24"/>
+          </w:rPr>
+          <w:t>https://www.morethanwallet.com/app/888</w:t>
+        </w:r>
+      </w:hyperlink>
     </w:p>
     <w:p>
       <w:pPr>
@@ -976,8 +1143,16 @@
               <w:rPr>
                 <w:rtl/>
               </w:rPr>
-              <w:t>איליה לזרב</w:t>
-            </w:r>
+              <w:t xml:space="preserve">איליה </w:t>
+            </w:r>
+            <w:proofErr w:type="spellStart"/>
+            <w:r>
+              <w:rPr>
+                <w:rtl/>
+              </w:rPr>
+              <w:t>לזרב</w:t>
+            </w:r>
+            <w:proofErr w:type="spellEnd"/>
           </w:p>
         </w:tc>
         <w:tc>
@@ -990,7 +1165,6 @@
               <w:spacing w:line="360" w:lineRule="auto"/>
               <w:ind w:right="357"/>
               <w:rPr>
-                <w:rFonts w:hint="cs"/>
                 <w:rtl/>
                 <w:lang w:val="en-US"/>
               </w:rPr>
@@ -999,7 +1173,21 @@
               <w:rPr>
                 <w:rtl/>
               </w:rPr>
-              <w:t xml:space="preserve">יצירת דף פרופיל משתמש , יצירת/ מחיקת הרגל , בניית דשבורד, דף התחברות </w:t>
+              <w:t xml:space="preserve">יצירת דף פרופיל משתמש , יצירת/ מחיקת הרגל , בניית </w:t>
+            </w:r>
+            <w:proofErr w:type="spellStart"/>
+            <w:r>
+              <w:rPr>
+                <w:rtl/>
+              </w:rPr>
+              <w:t>דשבורד</w:t>
+            </w:r>
+            <w:proofErr w:type="spellEnd"/>
+            <w:r>
+              <w:rPr>
+                <w:rtl/>
+              </w:rPr>
+              <w:t xml:space="preserve">, דף התחברות </w:t>
             </w:r>
             <w:r>
               <w:rPr>
@@ -1037,7 +1225,21 @@
               <w:rPr>
                 <w:rtl/>
               </w:rPr>
-              <w:t xml:space="preserve">יצירת הרגל , בניית דשבורד ודף התחברות . </w:t>
+              <w:t xml:space="preserve">יצירת הרגל , בניית </w:t>
+            </w:r>
+            <w:proofErr w:type="spellStart"/>
+            <w:r>
+              <w:rPr>
+                <w:rtl/>
+              </w:rPr>
+              <w:t>דשבורד</w:t>
+            </w:r>
+            <w:proofErr w:type="spellEnd"/>
+            <w:r>
+              <w:rPr>
+                <w:rtl/>
+              </w:rPr>
+              <w:t xml:space="preserve"> ודף התחברות . </w:t>
             </w:r>
           </w:p>
           <w:p>
@@ -1064,8 +1266,16 @@
               <w:rPr>
                 <w:rtl/>
               </w:rPr>
-              <w:t>ליעד גרבויס</w:t>
-            </w:r>
+              <w:t xml:space="preserve">ליעד </w:t>
+            </w:r>
+            <w:proofErr w:type="spellStart"/>
+            <w:r>
+              <w:rPr>
+                <w:rtl/>
+              </w:rPr>
+              <w:t>גרבויס</w:t>
+            </w:r>
+            <w:proofErr w:type="spellEnd"/>
           </w:p>
         </w:tc>
         <w:tc>
@@ -1078,7 +1288,6 @@
               <w:spacing w:line="360" w:lineRule="auto"/>
               <w:ind w:right="357"/>
               <w:rPr>
-                <w:rFonts w:hint="cs"/>
                 <w:rtl/>
                 <w:lang w:val="en-US"/>
               </w:rPr>
@@ -1087,7 +1296,21 @@
               <w:rPr>
                 <w:rtl/>
               </w:rPr>
-              <w:t xml:space="preserve">בניית דשבורד , מסך פתיחה, אפשרות מעקב אחרי משתמשים אחרים , </w:t>
+              <w:t xml:space="preserve">בניית </w:t>
+            </w:r>
+            <w:proofErr w:type="spellStart"/>
+            <w:r>
+              <w:rPr>
+                <w:rtl/>
+              </w:rPr>
+              <w:t>דשבורד</w:t>
+            </w:r>
+            <w:proofErr w:type="spellEnd"/>
+            <w:r>
+              <w:rPr>
+                <w:rtl/>
+              </w:rPr>
+              <w:t xml:space="preserve"> , מסך פתיחה, אפשרות מעקב אחרי משתמשים אחרים , </w:t>
             </w:r>
             <w:r>
               <w:rPr>
@@ -1125,7 +1348,21 @@
               <w:rPr>
                 <w:rtl/>
               </w:rPr>
-              <w:t>בניית דשבורד, מסך פתיחה, אפשרות מעקב אחרי משתמשים</w:t>
+              <w:t xml:space="preserve">בניית </w:t>
+            </w:r>
+            <w:proofErr w:type="spellStart"/>
+            <w:r>
+              <w:rPr>
+                <w:rtl/>
+              </w:rPr>
+              <w:t>דשבורד</w:t>
+            </w:r>
+            <w:proofErr w:type="spellEnd"/>
+            <w:r>
+              <w:rPr>
+                <w:rtl/>
+              </w:rPr>
+              <w:t>, מסך פתיחה, אפשרות מעקב אחרי משתמשים</w:t>
             </w:r>
             <w:r>
               <w:rPr>
@@ -1173,8 +1410,16 @@
                 <w:rtl/>
               </w:rPr>
               <w:lastRenderedPageBreak/>
-              <w:t>מקסים צ׳רפנוב</w:t>
-            </w:r>
+              <w:t xml:space="preserve">מקסים </w:t>
+            </w:r>
+            <w:proofErr w:type="spellStart"/>
+            <w:r>
+              <w:rPr>
+                <w:rtl/>
+              </w:rPr>
+              <w:t>צ׳רפנוב</w:t>
+            </w:r>
+            <w:proofErr w:type="spellEnd"/>
           </w:p>
         </w:tc>
         <w:tc>
@@ -1289,7 +1534,21 @@
               <w:rPr>
                 <w:rtl/>
               </w:rPr>
-              <w:t xml:space="preserve">לב לייפר </w:t>
+              <w:t xml:space="preserve">לב </w:t>
+            </w:r>
+            <w:proofErr w:type="spellStart"/>
+            <w:r>
+              <w:rPr>
+                <w:rtl/>
+              </w:rPr>
+              <w:t>לייפר</w:t>
+            </w:r>
+            <w:proofErr w:type="spellEnd"/>
+            <w:r>
+              <w:rPr>
+                <w:rtl/>
+              </w:rPr>
+              <w:t xml:space="preserve"> </w:t>
             </w:r>
           </w:p>
         </w:tc>
@@ -1303,7 +1562,6 @@
               <w:spacing w:line="360" w:lineRule="auto"/>
               <w:ind w:right="357"/>
               <w:rPr>
-                <w:rFonts w:hint="cs"/>
                 <w:rtl/>
                 <w:lang w:val="en-US"/>
               </w:rPr>
@@ -1321,7 +1579,21 @@
               <w:rPr>
                 <w:rtl/>
               </w:rPr>
-              <w:t>, רספונסיביות ,יצירת הרגל, ולוגיקה כללית של המערכת</w:t>
+              <w:t xml:space="preserve">, </w:t>
+            </w:r>
+            <w:proofErr w:type="spellStart"/>
+            <w:r>
+              <w:rPr>
+                <w:rtl/>
+              </w:rPr>
+              <w:t>רספונסיביות</w:t>
+            </w:r>
+            <w:proofErr w:type="spellEnd"/>
+            <w:r>
+              <w:rPr>
+                <w:rtl/>
+              </w:rPr>
+              <w:t xml:space="preserve"> ,יצירת הרגל, ולוגיקה כללית של המערכת</w:t>
             </w:r>
             <w:r>
               <w:rPr>
@@ -1355,7 +1627,6 @@
               <w:spacing w:line="360" w:lineRule="auto"/>
               <w:ind w:right="357"/>
               <w:rPr>
-                <w:rFonts w:hint="cs"/>
                 <w:rtl/>
                 <w:lang w:val="en-US"/>
               </w:rPr>
@@ -1373,7 +1644,21 @@
               <w:rPr>
                 <w:rtl/>
               </w:rPr>
-              <w:t xml:space="preserve"> , רספונסיביות ויצירת הרגל</w:t>
+              <w:t xml:space="preserve"> , </w:t>
+            </w:r>
+            <w:proofErr w:type="spellStart"/>
+            <w:r>
+              <w:rPr>
+                <w:rtl/>
+              </w:rPr>
+              <w:t>רספונסיביות</w:t>
+            </w:r>
+            <w:proofErr w:type="spellEnd"/>
+            <w:r>
+              <w:rPr>
+                <w:rtl/>
+              </w:rPr>
+              <w:t xml:space="preserve"> ויצירת הרגל</w:t>
             </w:r>
             <w:r>
               <w:rPr>
@@ -1417,12 +1702,28 @@
               <w:spacing w:line="360" w:lineRule="auto"/>
               <w:ind w:right="357"/>
             </w:pPr>
-            <w:r>
-              <w:rPr>
-                <w:rtl/>
-              </w:rPr>
-              <w:t>דוויד קוטליאר</w:t>
-            </w:r>
+            <w:proofErr w:type="spellStart"/>
+            <w:r>
+              <w:rPr>
+                <w:rtl/>
+              </w:rPr>
+              <w:t>דוויד</w:t>
+            </w:r>
+            <w:proofErr w:type="spellEnd"/>
+            <w:r>
+              <w:rPr>
+                <w:rtl/>
+              </w:rPr>
+              <w:t xml:space="preserve"> </w:t>
+            </w:r>
+            <w:proofErr w:type="spellStart"/>
+            <w:r>
+              <w:rPr>
+                <w:rtl/>
+              </w:rPr>
+              <w:t>קוטליאר</w:t>
+            </w:r>
+            <w:proofErr w:type="spellEnd"/>
           </w:p>
         </w:tc>
         <w:tc>
@@ -1439,7 +1740,21 @@
               <w:rPr>
                 <w:rtl/>
               </w:rPr>
-              <w:t xml:space="preserve">דף התחברות , פרופיל של משתמש אחר ומעקב , הוספת פיצ'רים לדשבורד </w:t>
+              <w:t xml:space="preserve">דף התחברות , פרופיל של משתמש אחר ומעקב , הוספת פיצ'רים </w:t>
+            </w:r>
+            <w:proofErr w:type="spellStart"/>
+            <w:r>
+              <w:rPr>
+                <w:rtl/>
+              </w:rPr>
+              <w:t>לדשבורד</w:t>
+            </w:r>
+            <w:proofErr w:type="spellEnd"/>
+            <w:r>
+              <w:rPr>
+                <w:rtl/>
+              </w:rPr>
+              <w:t xml:space="preserve"> </w:t>
             </w:r>
           </w:p>
         </w:tc>
@@ -1482,8 +1797,13 @@
         </w:rPr>
         <w:t xml:space="preserve">2. הציגו רשימת דרישות פונקציונליות ולא פונקציונליות (בנפרד, יש לסווג דרישות לא פונקציונליות לפי </w:t>
       </w:r>
-      <w:r>
-        <w:t>wikipedia NFR</w:t>
+      <w:proofErr w:type="spellStart"/>
+      <w:r>
+        <w:t>wikipedia</w:t>
+      </w:r>
+      <w:proofErr w:type="spellEnd"/>
+      <w:r>
+        <w:t xml:space="preserve"> NFR</w:t>
       </w:r>
       <w:r>
         <w:rPr>
@@ -1604,13 +1924,7 @@
               <w:rPr>
                 <w:rtl/>
               </w:rPr>
-              <w:t xml:space="preserve">המערכת תאפשר </w:t>
-            </w:r>
-            <w:r>
-              <w:rPr>
-                <w:rtl/>
-              </w:rPr>
-              <w:t>למשתמש להירשם לאתר.</w:t>
+              <w:t>המערכת תאפשר למשתמש להירשם לאתר.</w:t>
             </w:r>
           </w:p>
         </w:tc>
@@ -2092,13 +2406,7 @@
               <w:rPr>
                 <w:rtl/>
               </w:rPr>
-              <w:t xml:space="preserve">ההרגלים </w:t>
-            </w:r>
-            <w:r>
-              <w:rPr>
-                <w:rtl/>
-              </w:rPr>
-              <w:t>היומיים יוצגו ברשימה אנכית. (רשימת ההרגלים)</w:t>
+              <w:t>ההרגלים היומיים יוצגו ברשימה אנכית. (רשימת ההרגלים)</w:t>
             </w:r>
           </w:p>
         </w:tc>
@@ -2234,7 +2542,21 @@
               <w:rPr>
                 <w:rtl/>
               </w:rPr>
-              <w:t>המשתמש יוכל לסמן הרגל כהושלם.</w:t>
+              <w:t xml:space="preserve">המשתמש יוכל לסמן הרגל </w:t>
+            </w:r>
+            <w:proofErr w:type="spellStart"/>
+            <w:r>
+              <w:rPr>
+                <w:rtl/>
+              </w:rPr>
+              <w:t>כהושלם</w:t>
+            </w:r>
+            <w:proofErr w:type="spellEnd"/>
+            <w:r>
+              <w:rPr>
+                <w:rtl/>
+              </w:rPr>
+              <w:t>.</w:t>
             </w:r>
           </w:p>
         </w:tc>
@@ -2529,13 +2851,7 @@
                     <w:rPr>
                       <w:rtl/>
                     </w:rPr>
-                    <w:t xml:space="preserve">תהליך עריכת ההרגלים יהיה </w:t>
-                  </w:r>
-                  <w:r>
-                    <w:rPr>
-                      <w:rtl/>
-                    </w:rPr>
-                    <w:t>אינטואיטיבי וקל לשימוש.</w:t>
+                    <w:t>תהליך עריכת ההרגלים יהיה אינטואיטיבי וקל לשימוש.</w:t>
                   </w:r>
                 </w:p>
               </w:tc>
@@ -2705,13 +3021,7 @@
               <w:rPr>
                 <w:rtl/>
               </w:rPr>
-              <w:t xml:space="preserve">הסתרת ההרגל תתבצע בלחיצה על כפתור הסתרה ולאחר מכן בחירת הרגל מתאים (אפשר כמה </w:t>
-            </w:r>
-            <w:r>
-              <w:rPr>
-                <w:rtl/>
-              </w:rPr>
-              <w:t>הרגלים).</w:t>
+              <w:t>הסתרת ההרגל תתבצע בלחיצה על כפתור הסתרה ולאחר מכן בחירת הרגל מתאים (אפשר כמה הרגלים).</w:t>
             </w:r>
           </w:p>
         </w:tc>
@@ -2993,12 +3303,14 @@
               <w:spacing w:after="160" w:line="360" w:lineRule="auto"/>
               <w:ind w:right="357"/>
             </w:pPr>
+            <w:proofErr w:type="spellStart"/>
             <w:r>
               <w:rPr>
                 <w:rtl/>
               </w:rPr>
               <w:t>המערת</w:t>
             </w:r>
+            <w:proofErr w:type="spellEnd"/>
             <w:r>
               <w:rPr>
                 <w:rtl/>
@@ -3157,7 +3469,21 @@
               <w:rPr>
                 <w:rtl/>
               </w:rPr>
-              <w:t>המערכת תגביל את הגישה לסימון כהושלם בימים רחוקים.</w:t>
+              <w:t xml:space="preserve">המערכת תגביל את הגישה לסימון </w:t>
+            </w:r>
+            <w:proofErr w:type="spellStart"/>
+            <w:r>
+              <w:rPr>
+                <w:rtl/>
+              </w:rPr>
+              <w:t>כהושלם</w:t>
+            </w:r>
+            <w:proofErr w:type="spellEnd"/>
+            <w:r>
+              <w:rPr>
+                <w:rtl/>
+              </w:rPr>
+              <w:t xml:space="preserve"> בימים רחוקים.</w:t>
             </w:r>
           </w:p>
         </w:tc>
@@ -3191,8 +3517,16 @@
               <w:rPr>
                 <w:rtl/>
               </w:rPr>
-              <w:t>יתאפשר סימון כהושלם</w:t>
-            </w:r>
+              <w:t xml:space="preserve">יתאפשר סימון </w:t>
+            </w:r>
+            <w:proofErr w:type="spellStart"/>
+            <w:r>
+              <w:rPr>
+                <w:rtl/>
+              </w:rPr>
+              <w:t>כהושלם</w:t>
+            </w:r>
+            <w:proofErr w:type="spellEnd"/>
             <w:r>
               <w:rPr>
                 <w:rtl/>
@@ -3261,11 +3595,33 @@
             <w:pPr>
               <w:bidi/>
             </w:pPr>
-            <w:r>
-              <w:rPr>
-                <w:rtl/>
-              </w:rPr>
-              <w:t>הצפיה תתאפשר על ידי לוח שבועי אינטרקטיבי.</w:t>
+            <w:proofErr w:type="spellStart"/>
+            <w:r>
+              <w:rPr>
+                <w:rtl/>
+              </w:rPr>
+              <w:t>הצפיה</w:t>
+            </w:r>
+            <w:proofErr w:type="spellEnd"/>
+            <w:r>
+              <w:rPr>
+                <w:rtl/>
+              </w:rPr>
+              <w:t xml:space="preserve"> תתאפשר על ידי לוח שבועי </w:t>
+            </w:r>
+            <w:proofErr w:type="spellStart"/>
+            <w:r>
+              <w:rPr>
+                <w:rtl/>
+              </w:rPr>
+              <w:t>אינטרקטיבי</w:t>
+            </w:r>
+            <w:proofErr w:type="spellEnd"/>
+            <w:r>
+              <w:rPr>
+                <w:rtl/>
+              </w:rPr>
+              <w:t>.</w:t>
             </w:r>
           </w:p>
         </w:tc>
@@ -3368,13 +3724,7 @@
                 <w:rtl/>
               </w:rPr>
               <w:lastRenderedPageBreak/>
-              <w:t xml:space="preserve">תשמור </w:t>
-            </w:r>
-            <w:r>
-              <w:rPr>
-                <w:rtl/>
-              </w:rPr>
-              <w:t>הרגלים ב</w:t>
+              <w:t>תשמור הרגלים ב</w:t>
             </w:r>
             <w:r>
               <w:t>DB FIREBASE</w:t>
@@ -3413,8 +3763,29 @@
               </w:rPr>
               <w:t xml:space="preserve">הרגל בנוי מ: </w:t>
             </w:r>
-            <w:r>
-              <w:t>activeDays, category, color, completeDays, lastCompleted, name</w:t>
+            <w:proofErr w:type="spellStart"/>
+            <w:r>
+              <w:t>activeDays</w:t>
+            </w:r>
+            <w:proofErr w:type="spellEnd"/>
+            <w:r>
+              <w:t xml:space="preserve">, category, color, </w:t>
+            </w:r>
+            <w:proofErr w:type="spellStart"/>
+            <w:r>
+              <w:t>completeDays</w:t>
+            </w:r>
+            <w:proofErr w:type="spellEnd"/>
+            <w:r>
+              <w:t xml:space="preserve">, </w:t>
+            </w:r>
+            <w:proofErr w:type="spellStart"/>
+            <w:r>
+              <w:t>lastCompleted</w:t>
+            </w:r>
+            <w:proofErr w:type="spellEnd"/>
+            <w:r>
+              <w:t>, name</w:t>
             </w:r>
           </w:p>
         </w:tc>
@@ -3444,11 +3815,19 @@
             <w:pPr>
               <w:bidi/>
             </w:pPr>
-            <w:r>
-              <w:rPr>
-                <w:rtl/>
-              </w:rPr>
-              <w:t>המערת תשמור את התקדמות המשתמש   בכל הרגל.</w:t>
+            <w:proofErr w:type="spellStart"/>
+            <w:r>
+              <w:rPr>
+                <w:rtl/>
+              </w:rPr>
+              <w:t>המערת</w:t>
+            </w:r>
+            <w:proofErr w:type="spellEnd"/>
+            <w:r>
+              <w:rPr>
+                <w:rtl/>
+              </w:rPr>
+              <w:t xml:space="preserve"> תשמור את התקדמות המשתמש   בכל הרגל.</w:t>
             </w:r>
           </w:p>
         </w:tc>
@@ -3553,13 +3932,7 @@
               <w:rPr>
                 <w:rtl/>
               </w:rPr>
-              <w:t xml:space="preserve">המערכת </w:t>
-            </w:r>
-            <w:r>
-              <w:rPr>
-                <w:rtl/>
-              </w:rPr>
-              <w:t>תאפשר צפיה בפרופיל אישי.</w:t>
+              <w:t>המערכת תאפשר צפיה בפרופיל אישי.</w:t>
             </w:r>
           </w:p>
         </w:tc>
@@ -3695,13 +4068,7 @@
               <w:rPr>
                 <w:rtl/>
               </w:rPr>
-              <w:t xml:space="preserve">המערכת תאפשר לעקוב אחר הסטטיסטיקה האישית של </w:t>
-            </w:r>
-            <w:r>
-              <w:rPr>
-                <w:rtl/>
-              </w:rPr>
-              <w:t>המשתמש.</w:t>
+              <w:t>המערכת תאפשר לעקוב אחר הסטטיסטיקה האישית של המשתמש.</w:t>
             </w:r>
           </w:p>
         </w:tc>
@@ -3799,11 +4166,19 @@
             <w:pPr>
               <w:bidi/>
             </w:pPr>
-            <w:r>
-              <w:rPr>
-                <w:rtl/>
-              </w:rPr>
-              <w:t>הצפיה בקטגוריות תתאפשר בלחיצה "</w:t>
+            <w:proofErr w:type="spellStart"/>
+            <w:r>
+              <w:rPr>
+                <w:rtl/>
+              </w:rPr>
+              <w:t>הצפיה</w:t>
+            </w:r>
+            <w:proofErr w:type="spellEnd"/>
+            <w:r>
+              <w:rPr>
+                <w:rtl/>
+              </w:rPr>
+              <w:t xml:space="preserve"> בקטגוריות תתאפשר בלחיצה "</w:t>
             </w:r>
             <w:r>
               <w:t>ALL CATEGORIES</w:t>
@@ -3855,13 +4230,7 @@
               <w:rPr>
                 <w:rtl/>
               </w:rPr>
-              <w:t xml:space="preserve">" בפרופיל האישי י החלון יוחלף </w:t>
-            </w:r>
-            <w:r>
-              <w:rPr>
-                <w:rtl/>
-              </w:rPr>
-              <w:t>בחלון עם כל הקטגוריות וההתקדמות של המשתמש בהן.</w:t>
+              <w:t>" בפרופיל האישי י החלון יוחלף בחלון עם כל הקטגוריות וההתקדמות של המשתמש בהן.</w:t>
             </w:r>
           </w:p>
         </w:tc>
@@ -3970,7 +4339,21 @@
                     <w:rPr>
                       <w:rtl/>
                     </w:rPr>
-                    <w:t>המשתמש יוכל לשנות את גרדיאנט צבע הרקע, תמונת הפרופיל, עיר המגורים, ותיאור "עליי”</w:t>
+                    <w:t xml:space="preserve">המשתמש יוכל לשנות את </w:t>
+                  </w:r>
+                  <w:proofErr w:type="spellStart"/>
+                  <w:r>
+                    <w:rPr>
+                      <w:rtl/>
+                    </w:rPr>
+                    <w:t>גרדיאנט</w:t>
+                  </w:r>
+                  <w:proofErr w:type="spellEnd"/>
+                  <w:r>
+                    <w:rPr>
+                      <w:rtl/>
+                    </w:rPr>
+                    <w:t xml:space="preserve"> צבע הרקע, תמונת הפרופיל, עיר המגורים, ותיאור "עליי”</w:t>
                   </w:r>
                 </w:p>
               </w:tc>
@@ -4061,13 +4444,7 @@
               <w:rPr>
                 <w:rtl/>
               </w:rPr>
-              <w:t xml:space="preserve">המערכת תשמור את השינויים במסד הנתונים בצורה מאובטחת </w:t>
-            </w:r>
-            <w:r>
-              <w:rPr>
-                <w:rtl/>
-              </w:rPr>
-              <w:t>ותתמוך בעדכונים בזמן אמת.</w:t>
+              <w:t>המערכת תשמור את השינויים במסד הנתונים בצורה מאובטחת ותתמוך בעדכונים בזמן אמת.</w:t>
             </w:r>
           </w:p>
         </w:tc>
@@ -4135,7 +4512,21 @@
               <w:rPr>
                 <w:rtl/>
               </w:rPr>
-              <w:t>לאחר לחיצה על כפתור "שמור שינויים", השינויים יתעדכנו בפרופיל באופן מיידי.</w:t>
+              <w:t xml:space="preserve">לאחר לחיצה על כפתור "שמור שינויים", השינויים יתעדכנו בפרופיל באופן </w:t>
+            </w:r>
+            <w:proofErr w:type="spellStart"/>
+            <w:r>
+              <w:rPr>
+                <w:rtl/>
+              </w:rPr>
+              <w:t>מיידי</w:t>
+            </w:r>
+            <w:proofErr w:type="spellEnd"/>
+            <w:r>
+              <w:rPr>
+                <w:rtl/>
+              </w:rPr>
+              <w:t>.</w:t>
             </w:r>
           </w:p>
         </w:tc>
@@ -4301,7 +4692,21 @@
               <w:rPr>
                 <w:rtl/>
               </w:rPr>
-              <w:t>המעקב והצפיה יבוצע מהפרופיל האישי של המשתמש.</w:t>
+              <w:t xml:space="preserve">המעקב </w:t>
+            </w:r>
+            <w:proofErr w:type="spellStart"/>
+            <w:r>
+              <w:rPr>
+                <w:rtl/>
+              </w:rPr>
+              <w:t>והצפיה</w:t>
+            </w:r>
+            <w:proofErr w:type="spellEnd"/>
+            <w:r>
+              <w:rPr>
+                <w:rtl/>
+              </w:rPr>
+              <w:t xml:space="preserve"> יבוצע מהפרופיל האישי של המשתמש.</w:t>
             </w:r>
           </w:p>
         </w:tc>
@@ -4513,13 +4918,7 @@
               <w:rPr>
                 <w:rtl/>
               </w:rPr>
-              <w:t xml:space="preserve">המשתמש יקבל </w:t>
-            </w:r>
-            <w:r>
-              <w:rPr>
-                <w:rtl/>
-              </w:rPr>
-              <w:t>ניקוד על השלמת הרגל.</w:t>
+              <w:t>המשתמש יקבל ניקוד על השלמת הרגל.</w:t>
             </w:r>
           </w:p>
         </w:tc>
@@ -4630,7 +5029,21 @@
               <w:rPr>
                 <w:rtl/>
               </w:rPr>
-              <w:t>הרמות ינתנו לפי הניקוד של כל קטגוריה.</w:t>
+              <w:t xml:space="preserve">הרמות </w:t>
+            </w:r>
+            <w:proofErr w:type="spellStart"/>
+            <w:r>
+              <w:rPr>
+                <w:rtl/>
+              </w:rPr>
+              <w:t>ינתנו</w:t>
+            </w:r>
+            <w:proofErr w:type="spellEnd"/>
+            <w:r>
+              <w:rPr>
+                <w:rtl/>
+              </w:rPr>
+              <w:t xml:space="preserve"> לפי הניקוד של כל קטגוריה.</w:t>
             </w:r>
           </w:p>
         </w:tc>
@@ -4886,7 +5299,21 @@
               <w:rPr>
                 <w:rtl/>
               </w:rPr>
-              <w:t>בהתחברות כאורח המערכת מאפשרת לעשות אך לא לשומור שינויים של הרגלים.</w:t>
+              <w:t xml:space="preserve">בהתחברות כאורח המערכת מאפשרת לעשות אך לא </w:t>
+            </w:r>
+            <w:proofErr w:type="spellStart"/>
+            <w:r>
+              <w:rPr>
+                <w:rtl/>
+              </w:rPr>
+              <w:t>לשומור</w:t>
+            </w:r>
+            <w:proofErr w:type="spellEnd"/>
+            <w:r>
+              <w:rPr>
+                <w:rtl/>
+              </w:rPr>
+              <w:t xml:space="preserve"> שינויים של הרגלים.</w:t>
             </w:r>
           </w:p>
         </w:tc>
@@ -4971,7 +5398,7 @@
                     <pic:cNvPicPr preferRelativeResize="0"/>
                   </pic:nvPicPr>
                   <pic:blipFill>
-                    <a:blip r:embed="rId8"/>
+                    <a:blip r:embed="rId10"/>
                     <a:srcRect/>
                     <a:stretch>
                       <a:fillRect/>
@@ -5131,7 +5558,7 @@
                     <pic:cNvPicPr preferRelativeResize="0"/>
                   </pic:nvPicPr>
                   <pic:blipFill>
-                    <a:blip r:embed="rId9"/>
+                    <a:blip r:embed="rId11"/>
                     <a:srcRect/>
                     <a:stretch>
                       <a:fillRect/>
@@ -5265,6 +5692,7 @@
         </w:rPr>
         <w:t>נדרשת בכל פרויקט פריסה מלאה (</w:t>
       </w:r>
+      <w:proofErr w:type="spellStart"/>
       <w:r>
         <w:rPr>
           <w:b/>
@@ -5272,6 +5700,7 @@
         </w:rPr>
         <w:t>deploment</w:t>
       </w:r>
+      <w:proofErr w:type="spellEnd"/>
       <w:r>
         <w:rPr>
           <w:b/>
@@ -5393,7 +5822,35 @@
         <w:rPr>
           <w:color w:val="000000"/>
         </w:rPr>
-        <w:t>: React or Preact with Tailwind</w:t>
+        <w:t xml:space="preserve">: </w:t>
+      </w:r>
+      <w:proofErr w:type="spellStart"/>
+      <w:r>
+        <w:rPr>
+          <w:color w:val="000000"/>
+        </w:rPr>
+        <w:t>React or</w:t>
+      </w:r>
+      <w:proofErr w:type="spellEnd"/>
+      <w:r>
+        <w:rPr>
+          <w:color w:val="000000"/>
+        </w:rPr>
+        <w:t xml:space="preserve"> </w:t>
+      </w:r>
+      <w:proofErr w:type="spellStart"/>
+      <w:r>
+        <w:rPr>
+          <w:color w:val="000000"/>
+        </w:rPr>
+        <w:t>Preact</w:t>
+      </w:r>
+      <w:proofErr w:type="spellEnd"/>
+      <w:r>
+        <w:rPr>
+          <w:color w:val="000000"/>
+        </w:rPr>
+        <w:t xml:space="preserve"> with Tailwind</w:t>
       </w:r>
     </w:p>
     <w:p>
@@ -5470,8 +5927,16 @@
           <w:color w:val="000000"/>
         </w:rPr>
         <w:tab/>
-        <w:t xml:space="preserve"> - option 2 - node js</w:t>
-      </w:r>
+        <w:t xml:space="preserve"> - option 2 - node </w:t>
+      </w:r>
+      <w:proofErr w:type="spellStart"/>
+      <w:r>
+        <w:rPr>
+          <w:color w:val="000000"/>
+        </w:rPr>
+        <w:t>js</w:t>
+      </w:r>
+      <w:proofErr w:type="spellEnd"/>
       <w:r>
         <w:rPr>
           <w:color w:val="000000"/>
@@ -5506,8 +5971,13 @@
         <w:t>א. האתר ימומש ב -</w:t>
       </w:r>
       <w:r>
-        <w:t>react/preact</w:t>
-      </w:r>
+        <w:t>react/</w:t>
+      </w:r>
+      <w:proofErr w:type="spellStart"/>
+      <w:r>
+        <w:t>preact</w:t>
+      </w:r>
+      <w:proofErr w:type="spellEnd"/>
       <w:r>
         <w:rPr>
           <w:rtl/>
@@ -5528,7 +5998,23 @@
           <w:color w:val="000000"/>
           <w:rtl/>
         </w:rPr>
-        <w:t xml:space="preserve"> יש לפרט את הקומפוננטות השונות.</w:t>
+        <w:t xml:space="preserve"> יש לפרט את </w:t>
+      </w:r>
+      <w:proofErr w:type="spellStart"/>
+      <w:r>
+        <w:rPr>
+          <w:color w:val="000000"/>
+          <w:rtl/>
+        </w:rPr>
+        <w:t>הקומפוננטות</w:t>
+      </w:r>
+      <w:proofErr w:type="spellEnd"/>
+      <w:r>
+        <w:rPr>
+          <w:color w:val="000000"/>
+          <w:rtl/>
+        </w:rPr>
+        <w:t xml:space="preserve"> השונות.</w:t>
       </w:r>
     </w:p>
     <w:p>
@@ -5559,7 +6045,7 @@
                     <pic:cNvPicPr preferRelativeResize="0"/>
                   </pic:nvPicPr>
                   <pic:blipFill>
-                    <a:blip r:embed="rId10"/>
+                    <a:blip r:embed="rId12"/>
                     <a:srcRect/>
                     <a:stretch>
                       <a:fillRect/>
@@ -5637,7 +6123,7 @@
                     <pic:cNvPicPr preferRelativeResize="0"/>
                   </pic:nvPicPr>
                   <pic:blipFill>
-                    <a:blip r:embed="rId11"/>
+                    <a:blip r:embed="rId13"/>
                     <a:srcRect/>
                     <a:stretch>
                       <a:fillRect/>
@@ -5772,7 +6258,35 @@
         <w:rPr>
           <w:rtl/>
         </w:rPr>
-        <w:t xml:space="preserve">,סביבות מיוחדות שהתקנתם, קטעי קוד מיוחדים שלקחתם ממקורות שונים (כולל רפרנסים) , פרומפטים שהשתמשתם בהם בכלי </w:t>
+        <w:t xml:space="preserve">,סביבות מיוחדות שהתקנתם, קטעי קוד מיוחדים שלקחתם ממקורות שונים (כולל </w:t>
+      </w:r>
+      <w:proofErr w:type="spellStart"/>
+      <w:r>
+        <w:rPr>
+          <w:rtl/>
+        </w:rPr>
+        <w:t>רפרנסים</w:t>
+      </w:r>
+      <w:proofErr w:type="spellEnd"/>
+      <w:r>
+        <w:rPr>
+          <w:rtl/>
+        </w:rPr>
+        <w:t xml:space="preserve">) , </w:t>
+      </w:r>
+      <w:proofErr w:type="spellStart"/>
+      <w:r>
+        <w:rPr>
+          <w:rtl/>
+        </w:rPr>
+        <w:t>פרומפטים</w:t>
+      </w:r>
+      <w:proofErr w:type="spellEnd"/>
+      <w:r>
+        <w:rPr>
+          <w:rtl/>
+        </w:rPr>
+        <w:t xml:space="preserve"> שהשתמשתם בהם בכלי </w:t>
       </w:r>
       <w:r>
         <w:t>AI</w:t>
@@ -5828,9 +6342,11 @@
         </w:rPr>
         <w:t xml:space="preserve"> ומסדי נתונים </w:t>
       </w:r>
+      <w:proofErr w:type="spellStart"/>
       <w:r>
         <w:t>firestore</w:t>
       </w:r>
+      <w:proofErr w:type="spellEnd"/>
       <w:r>
         <w:rPr>
           <w:rtl/>
@@ -5865,7 +6381,7 @@
         <w:spacing w:line="480" w:lineRule="auto"/>
         <w:ind w:right="357"/>
       </w:pPr>
-      <w:hyperlink r:id="rId12">
+      <w:hyperlink r:id="rId14">
         <w:r>
           <w:rPr>
             <w:color w:val="0000FF"/>
@@ -5880,7 +6396,7 @@
         <w:spacing w:line="480" w:lineRule="auto"/>
         <w:ind w:right="357"/>
       </w:pPr>
-      <w:hyperlink r:id="rId13">
+      <w:hyperlink r:id="rId15">
         <w:r>
           <w:rPr>
             <w:color w:val="0000FF"/>
@@ -5895,7 +6411,7 @@
         <w:spacing w:line="480" w:lineRule="auto"/>
         <w:ind w:right="357"/>
       </w:pPr>
-      <w:hyperlink r:id="rId14">
+      <w:hyperlink r:id="rId16">
         <w:r>
           <w:rPr>
             <w:color w:val="0000FF"/>
@@ -5927,11 +6443,19 @@
           <w:b/>
         </w:rPr>
       </w:pPr>
+      <w:proofErr w:type="spellStart"/>
       <w:r>
         <w:rPr>
           <w:b/>
         </w:rPr>
-        <w:t>signInWithGoogle()</w:t>
+        <w:t>signInWithGoogle</w:t>
+      </w:r>
+      <w:proofErr w:type="spellEnd"/>
+      <w:r>
+        <w:rPr>
+          <w:b/>
+        </w:rPr>
+        <w:t>()</w:t>
       </w:r>
     </w:p>
     <w:p>
@@ -5960,68 +6484,99 @@
         <w:spacing w:line="480" w:lineRule="auto"/>
         <w:ind w:right="357"/>
       </w:pPr>
-      <w:r>
-        <w:t>signInAsGuest()</w:t>
-      </w:r>
-    </w:p>
-    <w:p>
-      <w:pPr>
-        <w:bidi/>
-        <w:spacing w:line="480" w:lineRule="auto"/>
-        <w:ind w:right="357"/>
-      </w:pPr>
-      <w:r>
-        <w:rPr>
-          <w:rtl/>
-        </w:rPr>
-        <w:t>יוצר משתמש אורח זמני לדמו ומתחבר איתו</w:t>
-      </w:r>
-    </w:p>
-    <w:p>
-      <w:pPr>
-        <w:bidi/>
-        <w:spacing w:line="480" w:lineRule="auto"/>
-        <w:ind w:right="357"/>
-      </w:pPr>
-    </w:p>
-    <w:p>
-      <w:pPr>
-        <w:bidi/>
-        <w:spacing w:line="480" w:lineRule="auto"/>
-        <w:ind w:right="357"/>
-      </w:pPr>
-      <w:r>
-        <w:t>createUser(email, password, username)</w:t>
-      </w:r>
-    </w:p>
-    <w:p>
-      <w:pPr>
-        <w:bidi/>
-        <w:spacing w:line="480" w:lineRule="auto"/>
-        <w:ind w:right="357"/>
-      </w:pPr>
-      <w:r>
-        <w:rPr>
-          <w:rtl/>
-        </w:rPr>
-        <w:t>יוצר משתמש חדש לפי הפרמטרים ומתחבר איתו</w:t>
-      </w:r>
-    </w:p>
-    <w:p>
-      <w:pPr>
-        <w:bidi/>
-        <w:spacing w:line="480" w:lineRule="auto"/>
-        <w:ind w:right="357"/>
-      </w:pPr>
-    </w:p>
-    <w:p>
-      <w:pPr>
-        <w:bidi/>
-        <w:spacing w:line="480" w:lineRule="auto"/>
-        <w:ind w:right="357"/>
-      </w:pPr>
-      <w:r>
-        <w:t>signOut()</w:t>
+      <w:proofErr w:type="spellStart"/>
+      <w:r>
+        <w:t>signInAsGuest</w:t>
+      </w:r>
+      <w:proofErr w:type="spellEnd"/>
+      <w:r>
+        <w:t>()</w:t>
+      </w:r>
+    </w:p>
+    <w:p>
+      <w:pPr>
+        <w:bidi/>
+        <w:spacing w:line="480" w:lineRule="auto"/>
+        <w:ind w:right="357"/>
+      </w:pPr>
+      <w:r>
+        <w:rPr>
+          <w:rtl/>
+        </w:rPr>
+        <w:t xml:space="preserve">יוצר משתמש אורח זמני לדמו ומתחבר </w:t>
+      </w:r>
+      <w:proofErr w:type="spellStart"/>
+      <w:r>
+        <w:rPr>
+          <w:rtl/>
+        </w:rPr>
+        <w:t>איתו</w:t>
+      </w:r>
+      <w:proofErr w:type="spellEnd"/>
+    </w:p>
+    <w:p>
+      <w:pPr>
+        <w:bidi/>
+        <w:spacing w:line="480" w:lineRule="auto"/>
+        <w:ind w:right="357"/>
+      </w:pPr>
+    </w:p>
+    <w:p>
+      <w:pPr>
+        <w:bidi/>
+        <w:spacing w:line="480" w:lineRule="auto"/>
+        <w:ind w:right="357"/>
+      </w:pPr>
+      <w:proofErr w:type="spellStart"/>
+      <w:r>
+        <w:t>createUser</w:t>
+      </w:r>
+      <w:proofErr w:type="spellEnd"/>
+      <w:r>
+        <w:t>(email, password, username)</w:t>
+      </w:r>
+    </w:p>
+    <w:p>
+      <w:pPr>
+        <w:bidi/>
+        <w:spacing w:line="480" w:lineRule="auto"/>
+        <w:ind w:right="357"/>
+      </w:pPr>
+      <w:r>
+        <w:rPr>
+          <w:rtl/>
+        </w:rPr>
+        <w:t xml:space="preserve">יוצר משתמש חדש לפי הפרמטרים ומתחבר </w:t>
+      </w:r>
+      <w:proofErr w:type="spellStart"/>
+      <w:r>
+        <w:rPr>
+          <w:rtl/>
+        </w:rPr>
+        <w:t>איתו</w:t>
+      </w:r>
+      <w:proofErr w:type="spellEnd"/>
+    </w:p>
+    <w:p>
+      <w:pPr>
+        <w:bidi/>
+        <w:spacing w:line="480" w:lineRule="auto"/>
+        <w:ind w:right="357"/>
+      </w:pPr>
+    </w:p>
+    <w:p>
+      <w:pPr>
+        <w:bidi/>
+        <w:spacing w:line="480" w:lineRule="auto"/>
+        <w:ind w:right="357"/>
+      </w:pPr>
+      <w:proofErr w:type="spellStart"/>
+      <w:r>
+        <w:t>signOut</w:t>
+      </w:r>
+      <w:proofErr w:type="spellEnd"/>
+      <w:r>
+        <w:t>()</w:t>
       </w:r>
     </w:p>
     <w:p>
@@ -6077,17 +6632,36 @@
         <w:rPr>
           <w:rtl/>
         </w:rPr>
-        <w:t>השתמשנו במספר קונטקסטים לשמירת מידע והעברתו לכל הקומפוננטות הבנים. להלן פירוט פונקציות שימוש ואיזה מידע כל קונטקסט שומר:</w:t>
-      </w:r>
-    </w:p>
-    <w:p>
-      <w:pPr>
-        <w:bidi/>
-        <w:spacing w:line="480" w:lineRule="auto"/>
-        <w:ind w:right="357"/>
-      </w:pPr>
-      <w:r>
-        <w:t>useDarkMode()</w:t>
+        <w:t xml:space="preserve">השתמשנו במספר קונטקסטים לשמירת מידע והעברתו לכל </w:t>
+      </w:r>
+      <w:proofErr w:type="spellStart"/>
+      <w:r>
+        <w:rPr>
+          <w:rtl/>
+        </w:rPr>
+        <w:t>הקומפוננטות</w:t>
+      </w:r>
+      <w:proofErr w:type="spellEnd"/>
+      <w:r>
+        <w:rPr>
+          <w:rtl/>
+        </w:rPr>
+        <w:t xml:space="preserve"> הבנים. להלן פירוט פונקציות שימוש ואיזה מידע כל קונטקסט שומר:</w:t>
+      </w:r>
+    </w:p>
+    <w:p>
+      <w:pPr>
+        <w:bidi/>
+        <w:spacing w:line="480" w:lineRule="auto"/>
+        <w:ind w:right="357"/>
+      </w:pPr>
+      <w:proofErr w:type="spellStart"/>
+      <w:r>
+        <w:t>useDarkMode</w:t>
+      </w:r>
+      <w:proofErr w:type="spellEnd"/>
+      <w:r>
+        <w:t>()</w:t>
       </w:r>
     </w:p>
     <w:p>
@@ -6111,9 +6685,11 @@
         </w:rPr>
         <w:t xml:space="preserve"> של האתר כולו. ומכיל גם פונקציה </w:t>
       </w:r>
+      <w:proofErr w:type="spellStart"/>
       <w:r>
         <w:t>toggleDarkMode</w:t>
       </w:r>
+      <w:proofErr w:type="spellEnd"/>
       <w:r>
         <w:rPr>
           <w:rtl/>
@@ -6134,8 +6710,13 @@
         <w:spacing w:line="480" w:lineRule="auto"/>
         <w:ind w:right="357"/>
       </w:pPr>
-      <w:r>
-        <w:t>useAuth()</w:t>
+      <w:proofErr w:type="spellStart"/>
+      <w:r>
+        <w:t>useAuth</w:t>
+      </w:r>
+      <w:proofErr w:type="spellEnd"/>
+      <w:r>
+        <w:t>()</w:t>
       </w:r>
     </w:p>
     <w:p>
@@ -6159,9 +6740,11 @@
         </w:rPr>
         <w:t xml:space="preserve"> אם אף משתמש אינו מחובר ושומר את המצב האם משתמש נטען מהמסד נתונים. מעדכן את המשתמש בזמן אמת וגם מכיל קומפוננט עזר </w:t>
       </w:r>
+      <w:proofErr w:type="spellStart"/>
       <w:r>
         <w:t>AuthValidation</w:t>
       </w:r>
+      <w:proofErr w:type="spellEnd"/>
       <w:r>
         <w:rPr>
           <w:rtl/>
@@ -6182,8 +6765,13 @@
         <w:spacing w:line="480" w:lineRule="auto"/>
         <w:ind w:right="357"/>
       </w:pPr>
-      <w:r>
-        <w:t>useUserData()</w:t>
+      <w:proofErr w:type="spellStart"/>
+      <w:r>
+        <w:t>useUserData</w:t>
+      </w:r>
+      <w:proofErr w:type="spellEnd"/>
+      <w:r>
+        <w:t>()</w:t>
       </w:r>
     </w:p>
     <w:p>
@@ -6199,7 +6787,39 @@
         <w:t xml:space="preserve">שומר את המידע הפרטי של כל משתמש מחובר ומעדכן בזמן אמת מהמסד נתונים על כל שינוי במידע. המידע הבסיסי שקיים אצל כל משתמש זה: </w:t>
       </w:r>
       <w:r>
-        <w:t>username, about, avatarURL, location, xp, levels, badges, lightGradient, darkGradient, habits</w:t>
+        <w:t xml:space="preserve">username, about, </w:t>
+      </w:r>
+      <w:proofErr w:type="spellStart"/>
+      <w:r>
+        <w:t>avatarURL</w:t>
+      </w:r>
+      <w:proofErr w:type="spellEnd"/>
+      <w:r>
+        <w:t xml:space="preserve">, location, </w:t>
+      </w:r>
+      <w:proofErr w:type="spellStart"/>
+      <w:r>
+        <w:t>xp</w:t>
+      </w:r>
+      <w:proofErr w:type="spellEnd"/>
+      <w:r>
+        <w:t xml:space="preserve">, levels, badges, </w:t>
+      </w:r>
+      <w:proofErr w:type="spellStart"/>
+      <w:r>
+        <w:t>lightGradient</w:t>
+      </w:r>
+      <w:proofErr w:type="spellEnd"/>
+      <w:r>
+        <w:t xml:space="preserve">, </w:t>
+      </w:r>
+      <w:proofErr w:type="spellStart"/>
+      <w:r>
+        <w:t>darkGradient</w:t>
+      </w:r>
+      <w:proofErr w:type="spellEnd"/>
+      <w:r>
+        <w:t>, habits</w:t>
       </w:r>
     </w:p>
     <w:p>
@@ -6231,12 +6851,14 @@
           <w:u w:val="single"/>
         </w:rPr>
       </w:pPr>
+      <w:proofErr w:type="spellStart"/>
       <w:r>
         <w:rPr>
           <w:u w:val="single"/>
         </w:rPr>
         <w:t>dateUtils</w:t>
       </w:r>
+      <w:proofErr w:type="spellEnd"/>
     </w:p>
     <w:p>
       <w:pPr>
@@ -6305,8 +6927,13 @@
         <w:spacing w:line="480" w:lineRule="auto"/>
         <w:ind w:right="357"/>
       </w:pPr>
-      <w:r>
-        <w:t>CreateHabit()</w:t>
+      <w:proofErr w:type="spellStart"/>
+      <w:r>
+        <w:t>CreateHabit</w:t>
+      </w:r>
+      <w:proofErr w:type="spellEnd"/>
+      <w:r>
+        <w:t>()</w:t>
       </w:r>
     </w:p>
     <w:p>
@@ -6344,8 +6971,29 @@
         <w:spacing w:line="480" w:lineRule="auto"/>
         <w:ind w:right="357"/>
       </w:pPr>
-      <w:r>
-        <w:t>handleComplete(), handleUndo(), handleDelete()</w:t>
+      <w:proofErr w:type="spellStart"/>
+      <w:r>
+        <w:t>handleComplete</w:t>
+      </w:r>
+      <w:proofErr w:type="spellEnd"/>
+      <w:r>
+        <w:t xml:space="preserve">(), </w:t>
+      </w:r>
+      <w:proofErr w:type="spellStart"/>
+      <w:r>
+        <w:t>handleUndo</w:t>
+      </w:r>
+      <w:proofErr w:type="spellEnd"/>
+      <w:r>
+        <w:t xml:space="preserve">(), </w:t>
+      </w:r>
+      <w:proofErr w:type="spellStart"/>
+      <w:r>
+        <w:t>handleDelete</w:t>
+      </w:r>
+      <w:proofErr w:type="spellEnd"/>
+      <w:r>
+        <w:t>()</w:t>
       </w:r>
     </w:p>
     <w:p>
@@ -6374,8 +7022,13 @@
         <w:spacing w:line="480" w:lineRule="auto"/>
         <w:ind w:right="357"/>
       </w:pPr>
-      <w:r>
-        <w:t>UserSearch()</w:t>
+      <w:proofErr w:type="spellStart"/>
+      <w:r>
+        <w:t>UserSearch</w:t>
+      </w:r>
+      <w:proofErr w:type="spellEnd"/>
+      <w:r>
+        <w:t>()</w:t>
       </w:r>
     </w:p>
     <w:p>
@@ -6404,8 +7057,13 @@
         <w:spacing w:line="480" w:lineRule="auto"/>
         <w:ind w:right="357"/>
       </w:pPr>
-      <w:r>
-        <w:t>handleFollowToggle()</w:t>
+      <w:proofErr w:type="spellStart"/>
+      <w:r>
+        <w:t>handleFollowToggle</w:t>
+      </w:r>
+      <w:proofErr w:type="spellEnd"/>
+      <w:r>
+        <w:t>()</w:t>
       </w:r>
     </w:p>
     <w:p>
@@ -6434,21 +7092,40 @@
         <w:ind w:right="357"/>
         <w:jc w:val="right"/>
       </w:pPr>
-      <w:r>
-        <w:t>editUser()</w:t>
-      </w:r>
-    </w:p>
-    <w:p>
-      <w:pPr>
-        <w:bidi/>
-        <w:spacing w:line="480" w:lineRule="auto"/>
-        <w:ind w:right="357"/>
-      </w:pPr>
-      <w:r>
-        <w:rPr>
-          <w:rtl/>
-        </w:rPr>
-        <w:t>פונקציה המאפשרת למשתמש לערוך את הפרופיל שלו ( לשנות תיאור , תמונה שם משתמש  וכו'...)</w:t>
+      <w:proofErr w:type="spellStart"/>
+      <w:r>
+        <w:t>editUser</w:t>
+      </w:r>
+      <w:proofErr w:type="spellEnd"/>
+      <w:r>
+        <w:t>()</w:t>
+      </w:r>
+    </w:p>
+    <w:p>
+      <w:pPr>
+        <w:bidi/>
+        <w:spacing w:line="480" w:lineRule="auto"/>
+        <w:ind w:right="357"/>
+      </w:pPr>
+      <w:r>
+        <w:rPr>
+          <w:rtl/>
+        </w:rPr>
+        <w:t xml:space="preserve">פונקציה המאפשרת למשתמש לערוך את הפרופיל שלו ( לשנות תיאור , תמונה שם משתמש  </w:t>
+      </w:r>
+      <w:proofErr w:type="spellStart"/>
+      <w:r>
+        <w:rPr>
+          <w:rtl/>
+        </w:rPr>
+        <w:t>וכו</w:t>
+      </w:r>
+      <w:proofErr w:type="spellEnd"/>
+      <w:r>
+        <w:rPr>
+          <w:rtl/>
+        </w:rPr>
+        <w:t>'...)</w:t>
       </w:r>
     </w:p>
     <w:p>
@@ -6474,7 +7151,7 @@
         </w:rPr>
         <w:t xml:space="preserve">DB URL- </w:t>
       </w:r>
-      <w:hyperlink r:id="rId15">
+      <w:hyperlink r:id="rId17">
         <w:r>
           <w:rPr>
             <w:b/>
@@ -6501,7 +7178,7 @@
         </w:rPr>
         <w:t xml:space="preserve">Icons- </w:t>
       </w:r>
-      <w:hyperlink r:id="rId16">
+      <w:hyperlink r:id="rId18">
         <w:r>
           <w:rPr>
             <w:b/>
@@ -6518,7 +7195,7 @@
         </w:rPr>
         <w:t xml:space="preserve"> + </w:t>
       </w:r>
-      <w:hyperlink r:id="rId17">
+      <w:hyperlink r:id="rId19">
         <w:r>
           <w:rPr>
             <w:b/>
@@ -6545,7 +7222,7 @@
         </w:rPr>
         <w:t xml:space="preserve">Home-background- </w:t>
       </w:r>
-      <w:hyperlink r:id="rId18">
+      <w:hyperlink r:id="rId20">
         <w:r>
           <w:rPr>
             <w:b/>
@@ -6587,7 +7264,7 @@
                     <pic:cNvPicPr preferRelativeResize="0"/>
                   </pic:nvPicPr>
                   <pic:blipFill>
-                    <a:blip r:embed="rId19"/>
+                    <a:blip r:embed="rId21"/>
                     <a:srcRect/>
                     <a:stretch>
                       <a:fillRect/>
@@ -6638,7 +7315,7 @@
                     <pic:cNvPicPr preferRelativeResize="0"/>
                   </pic:nvPicPr>
                   <pic:blipFill>
-                    <a:blip r:embed="rId20"/>
+                    <a:blip r:embed="rId22"/>
                     <a:srcRect/>
                     <a:stretch>
                       <a:fillRect/>
@@ -6708,7 +7385,7 @@
                     <pic:cNvPicPr preferRelativeResize="0"/>
                   </pic:nvPicPr>
                   <pic:blipFill>
-                    <a:blip r:embed="rId21"/>
+                    <a:blip r:embed="rId23"/>
                     <a:srcRect/>
                     <a:stretch>
                       <a:fillRect/>
@@ -6769,7 +7446,7 @@
                     <pic:cNvPicPr preferRelativeResize="0"/>
                   </pic:nvPicPr>
                   <pic:blipFill>
-                    <a:blip r:embed="rId22"/>
+                    <a:blip r:embed="rId24"/>
                     <a:srcRect/>
                     <a:stretch>
                       <a:fillRect/>
@@ -6953,7 +7630,7 @@
                     <pic:cNvPicPr preferRelativeResize="0"/>
                   </pic:nvPicPr>
                   <pic:blipFill>
-                    <a:blip r:embed="rId23"/>
+                    <a:blip r:embed="rId25"/>
                     <a:srcRect/>
                     <a:stretch>
                       <a:fillRect/>
@@ -7001,7 +7678,7 @@
                     <pic:cNvPicPr preferRelativeResize="0"/>
                   </pic:nvPicPr>
                   <pic:blipFill>
-                    <a:blip r:embed="rId24"/>
+                    <a:blip r:embed="rId26"/>
                     <a:srcRect/>
                     <a:stretch>
                       <a:fillRect/>
@@ -7366,13 +8043,7 @@
         <w:rPr>
           <w:rtl/>
         </w:rPr>
-        <w:t xml:space="preserve">חיצים </w:t>
-      </w:r>
-      <w:r>
-        <w:rPr>
-          <w:rtl/>
-        </w:rPr>
-        <w:t>לניווט בין שבועות.</w:t>
+        <w:t>חיצים לניווט בין שבועות.</w:t>
       </w:r>
     </w:p>
     <w:p>
@@ -7463,7 +8134,7 @@
                     <pic:cNvPicPr preferRelativeResize="0"/>
                   </pic:nvPicPr>
                   <pic:blipFill>
-                    <a:blip r:embed="rId25"/>
+                    <a:blip r:embed="rId27"/>
                     <a:srcRect/>
                     <a:stretch>
                       <a:fillRect/>
@@ -7535,7 +8206,7 @@
                     <pic:cNvPicPr preferRelativeResize="0"/>
                   </pic:nvPicPr>
                   <pic:blipFill>
-                    <a:blip r:embed="rId26"/>
+                    <a:blip r:embed="rId28"/>
                     <a:srcRect/>
                     <a:stretch>
                       <a:fillRect/>
@@ -7738,7 +8409,7 @@
                     <pic:cNvPicPr preferRelativeResize="0"/>
                   </pic:nvPicPr>
                   <pic:blipFill>
-                    <a:blip r:embed="rId27"/>
+                    <a:blip r:embed="rId29"/>
                     <a:srcRect/>
                     <a:stretch>
                       <a:fillRect/>
@@ -7786,7 +8457,7 @@
                     <pic:cNvPicPr preferRelativeResize="0"/>
                   </pic:nvPicPr>
                   <pic:blipFill>
-                    <a:blip r:embed="rId28"/>
+                    <a:blip r:embed="rId30"/>
                     <a:srcRect/>
                     <a:stretch>
                       <a:fillRect/>
@@ -7938,15 +8609,7 @@
           <w:szCs w:val="24"/>
           <w:rtl/>
         </w:rPr>
-        <w:t xml:space="preserve">אפשרות </w:t>
-      </w:r>
-      <w:r>
-        <w:rPr>
-          <w:sz w:val="24"/>
-          <w:szCs w:val="24"/>
-          <w:rtl/>
-        </w:rPr>
-        <w:t>להתאים את הרקע או ערכת הצבעים של הפרופיל.</w:t>
+        <w:t>אפשרות להתאים את הרקע או ערכת הצבעים של הפרופיל.</w:t>
       </w:r>
     </w:p>
     <w:p>
@@ -8247,7 +8910,25 @@
           <w:szCs w:val="24"/>
           <w:rtl/>
         </w:rPr>
-        <w:t>השוואת ביצועים ע''י צפייה בפרופיל של מישהו אחר.</w:t>
+        <w:t xml:space="preserve">השוואת ביצועים </w:t>
+      </w:r>
+      <w:proofErr w:type="spellStart"/>
+      <w:r>
+        <w:rPr>
+          <w:sz w:val="24"/>
+          <w:szCs w:val="24"/>
+          <w:rtl/>
+        </w:rPr>
+        <w:t>ע''י</w:t>
+      </w:r>
+      <w:proofErr w:type="spellEnd"/>
+      <w:r>
+        <w:rPr>
+          <w:sz w:val="24"/>
+          <w:szCs w:val="24"/>
+          <w:rtl/>
+        </w:rPr>
+        <w:t xml:space="preserve"> צפייה בפרופיל של מישהו אחר.</w:t>
       </w:r>
     </w:p>
     <w:p>
@@ -8264,13 +8945,23 @@
           <w:szCs w:val="24"/>
         </w:rPr>
       </w:pPr>
+      <w:proofErr w:type="spellStart"/>
       <w:r>
         <w:rPr>
           <w:sz w:val="24"/>
           <w:szCs w:val="24"/>
           <w:rtl/>
         </w:rPr>
-        <w:t xml:space="preserve">גיימיפיקציה: </w:t>
+        <w:t>גיימיפיקציה</w:t>
+      </w:r>
+      <w:proofErr w:type="spellEnd"/>
+      <w:r>
+        <w:rPr>
+          <w:sz w:val="24"/>
+          <w:szCs w:val="24"/>
+          <w:rtl/>
+        </w:rPr>
+        <w:t xml:space="preserve">: </w:t>
       </w:r>
     </w:p>
     <w:p>
@@ -8323,7 +9014,25 @@
           <w:szCs w:val="24"/>
           <w:rtl/>
         </w:rPr>
-        <w:t>מסך זה מהווה מרכז שליטה מקיף, המאפשר למשתמש לנהל את הפרופיל שלו ואיטרקציות עם משתמשים אחרים באופן אינטואיטיבי ויעיל.</w:t>
+        <w:t xml:space="preserve">מסך זה מהווה מרכז שליטה מקיף, המאפשר למשתמש לנהל את הפרופיל שלו </w:t>
+      </w:r>
+      <w:proofErr w:type="spellStart"/>
+      <w:r>
+        <w:rPr>
+          <w:sz w:val="24"/>
+          <w:szCs w:val="24"/>
+          <w:rtl/>
+        </w:rPr>
+        <w:t>ואיטרקציות</w:t>
+      </w:r>
+      <w:proofErr w:type="spellEnd"/>
+      <w:r>
+        <w:rPr>
+          <w:sz w:val="24"/>
+          <w:szCs w:val="24"/>
+          <w:rtl/>
+        </w:rPr>
+        <w:t xml:space="preserve"> עם משתמשים אחרים באופן אינטואיטיבי ויעיל.</w:t>
       </w:r>
     </w:p>
     <w:p>
@@ -8387,7 +9096,7 @@
                     <pic:cNvPicPr preferRelativeResize="0"/>
                   </pic:nvPicPr>
                   <pic:blipFill>
-                    <a:blip r:embed="rId29"/>
+                    <a:blip r:embed="rId31"/>
                     <a:srcRect/>
                     <a:stretch>
                       <a:fillRect/>
@@ -8435,7 +9144,7 @@
                     <pic:cNvPicPr preferRelativeResize="0"/>
                   </pic:nvPicPr>
                   <pic:blipFill>
-                    <a:blip r:embed="rId30"/>
+                    <a:blip r:embed="rId32"/>
                     <a:srcRect/>
                     <a:stretch>
                       <a:fillRect/>
@@ -8486,7 +9195,7 @@
                     <pic:cNvPicPr preferRelativeResize="0"/>
                   </pic:nvPicPr>
                   <pic:blipFill>
-                    <a:blip r:embed="rId31"/>
+                    <a:blip r:embed="rId33"/>
                     <a:srcRect/>
                     <a:stretch>
                       <a:fillRect/>
@@ -8534,7 +9243,7 @@
                     <pic:cNvPicPr preferRelativeResize="0"/>
                   </pic:nvPicPr>
                   <pic:blipFill>
-                    <a:blip r:embed="rId32"/>
+                    <a:blip r:embed="rId34"/>
                     <a:srcRect/>
                     <a:stretch>
                       <a:fillRect/>
@@ -8575,13 +9284,7 @@
           <w:rtl/>
         </w:rPr>
         <w:lastRenderedPageBreak/>
-        <w:t xml:space="preserve">7. בתאריכים 12.8 ו -15.8   תציגו את תוצרי הפרויקט שלכם. כל צוות יציג 15 דקות את </w:t>
-      </w:r>
-      <w:r>
-        <w:rPr>
-          <w:rtl/>
-        </w:rPr>
-        <w:t>המערכת, וכן אלמנטים מרכזיים של העבודה (סעיפים 1-4 של מסמך זה).בסיום ההצגה נשאל את חברי הצוות שאלות בנוגע להצגה ולנושאי הקורס.</w:t>
+        <w:t>7. בתאריכים 12.8 ו -15.8   תציגו את תוצרי הפרויקט שלכם. כל צוות יציג 15 דקות את המערכת, וכן אלמנטים מרכזיים של העבודה (סעיפים 1-4 של מסמך זה).בסיום ההצגה נשאל את חברי הצוות שאלות בנוגע להצגה ולנושאי הקורס.</w:t>
       </w:r>
     </w:p>
     <w:p>
@@ -8629,7 +9332,7 @@
         <w:spacing w:line="480" w:lineRule="auto"/>
         <w:ind w:right="357"/>
       </w:pPr>
-      <w:hyperlink r:id="rId33" w:anchor="gid=887190927">
+      <w:hyperlink r:id="rId35" w:anchor="gid=887190927">
         <w:r>
           <w:rPr>
             <w:color w:val="0000FF"/>
@@ -8705,8 +9408,13 @@
         </w:numPr>
         <w:bidi/>
       </w:pPr>
-      <w:r>
-        <w:t>GIt repository</w:t>
+      <w:proofErr w:type="spellStart"/>
+      <w:r>
+        <w:t>GIt</w:t>
+      </w:r>
+      <w:proofErr w:type="spellEnd"/>
+      <w:r>
+        <w:t xml:space="preserve"> repository</w:t>
       </w:r>
       <w:r>
         <w:rPr>
@@ -8760,13 +9468,22 @@
           <w:b/>
           <w:rtl/>
         </w:rPr>
-        <w:t>הגשה בתיבת ההגשה במוודל</w:t>
-      </w:r>
+        <w:t xml:space="preserve">הגשה בתיבת ההגשה </w:t>
+      </w:r>
+      <w:proofErr w:type="spellStart"/>
       <w:r>
         <w:rPr>
           <w:b/>
           <w:rtl/>
         </w:rPr>
+        <w:t>במוודל</w:t>
+      </w:r>
+      <w:proofErr w:type="spellEnd"/>
+      <w:r>
+        <w:rPr>
+          <w:b/>
+          <w:rtl/>
+        </w:rPr>
         <w:t xml:space="preserve"> – "הגשת פרויקט</w:t>
       </w:r>
       <w:r>
@@ -8809,9 +9526,11 @@
         </w:rPr>
         <w:t xml:space="preserve">תוך שימוש ב- </w:t>
       </w:r>
+      <w:proofErr w:type="spellStart"/>
       <w:r>
         <w:t>vercel</w:t>
       </w:r>
+      <w:proofErr w:type="spellEnd"/>
       <w:r>
         <w:rPr>
           <w:rtl/>
@@ -8956,7 +9675,7 @@
     </w:p>
     <w:p/>
     <w:sectPr>
-      <w:headerReference w:type="default" r:id="rId34"/>
+      <w:headerReference w:type="default" r:id="rId36"/>
       <w:pgSz w:w="12240" w:h="15840"/>
       <w:pgMar w:top="1440" w:right="1440" w:bottom="1440" w:left="1440" w:header="720" w:footer="720" w:gutter="0"/>
       <w:pgNumType w:start="1"/>
@@ -10782,6 +11501,29 @@
       </w:tblCellMar>
     </w:tblPr>
   </w:style>
+  <w:style w:type="character" w:styleId="Hyperlink">
+    <w:name w:val="Hyperlink"/>
+    <w:basedOn w:val="DefaultParagraphFont"/>
+    <w:uiPriority w:val="99"/>
+    <w:unhideWhenUsed/>
+    <w:rsid w:val="007128FB"/>
+    <w:rPr>
+      <w:color w:val="0000FF" w:themeColor="hyperlink"/>
+      <w:u w:val="single"/>
+    </w:rPr>
+  </w:style>
+  <w:style w:type="character" w:styleId="UnresolvedMention">
+    <w:name w:val="Unresolved Mention"/>
+    <w:basedOn w:val="DefaultParagraphFont"/>
+    <w:uiPriority w:val="99"/>
+    <w:semiHidden/>
+    <w:unhideWhenUsed/>
+    <w:rsid w:val="007128FB"/>
+    <w:rPr>
+      <w:color w:val="605E5C"/>
+      <w:shd w:val="clear" w:color="auto" w:fill="E1DFDD"/>
+    </w:rPr>
+  </w:style>
 </w:styles>
 </file>
 

</xml_diff>

<commit_message>
HabitTracker-last changed to word file
</commit_message>
<xml_diff>
--- a/G-6-FINALASSIGNMENT-word/G-6-FINALASSIGNMENT.docx
+++ b/G-6-FINALASSIGNMENT-word/G-6-FINALASSIGNMENT.docx
@@ -33,7 +33,7 @@
     </w:p>
     <w:p>
       <w:pPr>
-        <w:pStyle w:val="Heading1"/>
+        <w:pStyle w:val="1"/>
         <w:bidi/>
         <w:jc w:val="center"/>
       </w:pPr>
@@ -128,7 +128,7 @@
     </w:p>
     <w:tbl>
       <w:tblPr>
-        <w:tblStyle w:val="a"/>
+        <w:tblStyle w:val="a5"/>
         <w:bidiVisual/>
         <w:tblW w:w="7725" w:type="dxa"/>
         <w:tblInd w:w="363" w:type="dxa"/>
@@ -169,23 +169,7 @@
                 <w:b/>
                 <w:rtl/>
               </w:rPr>
-              <w:t xml:space="preserve">שם </w:t>
-            </w:r>
-            <w:proofErr w:type="spellStart"/>
-            <w:r>
-              <w:rPr>
-                <w:b/>
-                <w:rtl/>
-              </w:rPr>
-              <w:t>חבר.ת</w:t>
-            </w:r>
-            <w:proofErr w:type="spellEnd"/>
-            <w:r>
-              <w:rPr>
-                <w:b/>
-                <w:rtl/>
-              </w:rPr>
-              <w:t xml:space="preserve"> הצוות</w:t>
+              <w:t>שם חבר.ת הצוות</w:t>
             </w:r>
           </w:p>
         </w:tc>
@@ -202,7 +186,6 @@
                 <w:b/>
               </w:rPr>
             </w:pPr>
-            <w:proofErr w:type="spellStart"/>
             <w:r>
               <w:rPr>
                 <w:b/>
@@ -210,7 +193,6 @@
               </w:rPr>
               <w:t>תז</w:t>
             </w:r>
-            <w:proofErr w:type="spellEnd"/>
           </w:p>
         </w:tc>
       </w:tr>
@@ -229,16 +211,8 @@
               <w:rPr>
                 <w:rtl/>
               </w:rPr>
-              <w:t xml:space="preserve">איליה </w:t>
-            </w:r>
-            <w:proofErr w:type="spellStart"/>
-            <w:r>
-              <w:rPr>
-                <w:rtl/>
-              </w:rPr>
-              <w:t>לזרב</w:t>
-            </w:r>
-            <w:proofErr w:type="spellEnd"/>
+              <w:t>איליה לזרב</w:t>
+            </w:r>
           </w:p>
         </w:tc>
         <w:tc>
@@ -272,16 +246,8 @@
               <w:rPr>
                 <w:rtl/>
               </w:rPr>
-              <w:t xml:space="preserve">ליעד </w:t>
-            </w:r>
-            <w:proofErr w:type="spellStart"/>
-            <w:r>
-              <w:rPr>
-                <w:rtl/>
-              </w:rPr>
-              <w:t>גרבויס</w:t>
-            </w:r>
-            <w:proofErr w:type="spellEnd"/>
+              <w:t>ליעד גרבויס</w:t>
+            </w:r>
           </w:p>
         </w:tc>
         <w:tc>
@@ -315,16 +281,8 @@
               <w:rPr>
                 <w:rtl/>
               </w:rPr>
-              <w:t xml:space="preserve">מקסים </w:t>
-            </w:r>
-            <w:proofErr w:type="spellStart"/>
-            <w:r>
-              <w:rPr>
-                <w:rtl/>
-              </w:rPr>
-              <w:t>צ׳רפנוב</w:t>
-            </w:r>
-            <w:proofErr w:type="spellEnd"/>
+              <w:t>מקסים צ׳רפנוב</w:t>
+            </w:r>
           </w:p>
         </w:tc>
         <w:tc>
@@ -358,21 +316,7 @@
               <w:rPr>
                 <w:rtl/>
               </w:rPr>
-              <w:t xml:space="preserve">לב </w:t>
-            </w:r>
-            <w:proofErr w:type="spellStart"/>
-            <w:r>
-              <w:rPr>
-                <w:rtl/>
-              </w:rPr>
-              <w:t>לייפר</w:t>
-            </w:r>
-            <w:proofErr w:type="spellEnd"/>
-            <w:r>
-              <w:rPr>
-                <w:rtl/>
-              </w:rPr>
-              <w:t xml:space="preserve"> </w:t>
+              <w:t xml:space="preserve">לב לייפר </w:t>
             </w:r>
           </w:p>
         </w:tc>
@@ -403,28 +347,12 @@
               <w:spacing w:line="360" w:lineRule="auto"/>
               <w:ind w:right="357"/>
             </w:pPr>
-            <w:proofErr w:type="spellStart"/>
-            <w:r>
-              <w:rPr>
-                <w:rtl/>
-              </w:rPr>
-              <w:t>דוויד</w:t>
-            </w:r>
-            <w:proofErr w:type="spellEnd"/>
-            <w:r>
-              <w:rPr>
-                <w:rtl/>
-              </w:rPr>
-              <w:t xml:space="preserve"> </w:t>
-            </w:r>
-            <w:proofErr w:type="spellStart"/>
-            <w:r>
-              <w:rPr>
-                <w:rtl/>
-              </w:rPr>
-              <w:t>קוטלייר</w:t>
-            </w:r>
-            <w:proofErr w:type="spellEnd"/>
+            <w:r>
+              <w:rPr>
+                <w:rtl/>
+              </w:rPr>
+              <w:t>דוויד קוטלייר</w:t>
+            </w:r>
           </w:p>
         </w:tc>
         <w:tc>
@@ -538,40 +466,41 @@
           <w:szCs w:val="24"/>
           <w:rtl/>
         </w:rPr>
-        <w:t xml:space="preserve"> לארכיטקטורת רכיבים, מספק חווית משתמש </w:t>
-      </w:r>
-      <w:proofErr w:type="spellStart"/>
+        <w:t xml:space="preserve"> לארכיטקטורת רכיבים, מספק חווית משתמש רספונסיבית ומעוררת באמצעות</w:t>
+      </w:r>
       <w:r>
         <w:rPr>
           <w:sz w:val="24"/>
           <w:szCs w:val="24"/>
-          <w:rtl/>
-        </w:rPr>
-        <w:t>רספונסיבית</w:t>
-      </w:r>
-      <w:proofErr w:type="spellEnd"/>
+        </w:rPr>
+        <w:t>Tailwind CSS</w:t>
+      </w:r>
       <w:r>
         <w:rPr>
           <w:sz w:val="24"/>
           <w:szCs w:val="24"/>
           <w:rtl/>
         </w:rPr>
-        <w:t xml:space="preserve"> ומעוררת באמצעות</w:t>
-      </w:r>
-      <w:r>
+        <w:t xml:space="preserve"> .</w:t>
+      </w:r>
+    </w:p>
+    <w:p>
+      <w:pPr>
+        <w:bidi/>
+        <w:spacing w:after="160" w:line="360" w:lineRule="auto"/>
+        <w:ind w:left="-58" w:right="357"/>
         <w:rPr>
           <w:sz w:val="24"/>
           <w:szCs w:val="24"/>
         </w:rPr>
-        <w:t>Tailwind CSS</w:t>
-      </w:r>
+      </w:pPr>
       <w:r>
         <w:rPr>
           <w:sz w:val="24"/>
           <w:szCs w:val="24"/>
           <w:rtl/>
         </w:rPr>
-        <w:t xml:space="preserve"> .</w:t>
+        <w:t xml:space="preserve"> תכונות עיקריות: </w:t>
       </w:r>
     </w:p>
     <w:p>
@@ -590,7 +519,7 @@
           <w:szCs w:val="24"/>
           <w:rtl/>
         </w:rPr>
-        <w:t xml:space="preserve"> תכונות עיקריות: </w:t>
+        <w:t>פרופילים אישיים: לכל משתמש יש פרופיל מותאם אישית שבו הם יכולים לעדכן מידע אישי, כולל שם משתמש, תמונת פרופיל וביו.</w:t>
       </w:r>
     </w:p>
     <w:p>
@@ -609,7 +538,7 @@
           <w:szCs w:val="24"/>
           <w:rtl/>
         </w:rPr>
-        <w:t>פרופילים אישיים: לכל משתמש יש פרופיל מותאם אישית שבו הם יכולים לעדכן מידע אישי, כולל שם משתמש, תמונת פרופיל וביו.</w:t>
+        <w:t xml:space="preserve"> אינטראקציה חברתית: משתמשים יכולים לעקוב אחרי חברים, לצפות בפעילויות שלהם ולשתף את ההתקדמות שלהם. היבט חברתי זה מגביר את המוטיבציה והמחויבות.</w:t>
       </w:r>
     </w:p>
     <w:p>
@@ -628,7 +557,7 @@
           <w:szCs w:val="24"/>
           <w:rtl/>
         </w:rPr>
-        <w:t xml:space="preserve"> אינטראקציה חברתית: משתמשים יכולים לעקוב אחרי חברים, לצפות בפעילויות שלהם ולשתף את ההתקדמות שלהם. היבט חברתי זה מגביר את המוטיבציה והמחויבות.</w:t>
+        <w:t xml:space="preserve"> מעקב אחרי הרגלים: משתמשים יכולים ליצור, לעקוב ולנהל הרגלים בקטגוריות שונות כגון בריאות, כושר, פרודוקטיביות ועוד.</w:t>
       </w:r>
     </w:p>
     <w:p>
@@ -647,7 +576,7 @@
           <w:szCs w:val="24"/>
           <w:rtl/>
         </w:rPr>
-        <w:t xml:space="preserve"> מעקב אחרי הרגלים: משתמשים יכולים ליצור, לעקוב ולנהל הרגלים בקטגוריות שונות כגון בריאות, כושר, פרודוקטיביות ועוד.</w:t>
+        <w:t>האפליקציה מספקת סטטיסטיקות מפורטות על השגת הרגלים וההתקדמות.</w:t>
       </w:r>
     </w:p>
     <w:p>
@@ -666,7 +595,22 @@
           <w:szCs w:val="24"/>
           <w:rtl/>
         </w:rPr>
-        <w:t>האפליקציה מספקת סטטיסטיקות מפורטות על השגת הרגלים וההתקדמות.</w:t>
+        <w:t xml:space="preserve"> קטגוריות וסטטיסטיקות: הרגלים מאורגנים לקטגוריות, עם סטטיסטיקות מפורטות על מספר המשימות שהושלמו, </w:t>
+      </w:r>
+      <w:r>
+        <w:rPr>
+          <w:sz w:val="24"/>
+          <w:szCs w:val="24"/>
+        </w:rPr>
+        <w:t>XP</w:t>
+      </w:r>
+      <w:r>
+        <w:rPr>
+          <w:sz w:val="24"/>
+          <w:szCs w:val="24"/>
+          <w:rtl/>
+        </w:rPr>
+        <w:t xml:space="preserve"> שהרוויחו, וההתקדמות לאורך זמן.</w:t>
       </w:r>
     </w:p>
     <w:p>
@@ -685,22 +629,42 @@
           <w:szCs w:val="24"/>
           <w:rtl/>
         </w:rPr>
-        <w:t xml:space="preserve"> קטגוריות וסטטיסטיקות: הרגלים מאורגנים לקטגוריות, עם סטטיסטיקות מפורטות על מספר המשימות שהושלמו, </w:t>
-      </w:r>
-      <w:r>
+        <w:lastRenderedPageBreak/>
+        <w:t xml:space="preserve"> משתמשים יכולים לצפות בסיכומים חודשיים ולעקוב אחרי הישגיהם.</w:t>
+      </w:r>
+    </w:p>
+    <w:p>
+      <w:pPr>
+        <w:bidi/>
+        <w:spacing w:after="160" w:line="360" w:lineRule="auto"/>
+        <w:ind w:left="-58" w:right="357"/>
         <w:rPr>
           <w:sz w:val="24"/>
           <w:szCs w:val="24"/>
         </w:rPr>
-        <w:t>XP</w:t>
-      </w:r>
+      </w:pPr>
       <w:r>
         <w:rPr>
           <w:sz w:val="24"/>
           <w:szCs w:val="24"/>
           <w:rtl/>
         </w:rPr>
-        <w:t xml:space="preserve"> שהרוויחו, וההתקדמות לאורך זמן.</w:t>
+        <w:t>מערכת רמות: מערכת רמות מובנית מתגמלת משתמשים ב-</w:t>
+      </w:r>
+      <w:r>
+        <w:rPr>
+          <w:sz w:val="24"/>
+          <w:szCs w:val="24"/>
+        </w:rPr>
+        <w:t>XP</w:t>
+      </w:r>
+      <w:r>
+        <w:rPr>
+          <w:sz w:val="24"/>
+          <w:szCs w:val="24"/>
+          <w:rtl/>
+        </w:rPr>
+        <w:t xml:space="preserve"> על השלמת הרגלים והשגת אבני דרך, ומשקפת את מעורבותם והתקדמותם הכללית.</w:t>
       </w:r>
     </w:p>
     <w:p>
@@ -719,8 +683,7 @@
           <w:szCs w:val="24"/>
           <w:rtl/>
         </w:rPr>
-        <w:lastRenderedPageBreak/>
-        <w:t xml:space="preserve"> משתמשים יכולים לצפות בסיכומים חודשיים ולעקוב אחרי הישגיהם.</w:t>
+        <w:t>תגים: משתמשים יכולים לקבל תגים על השגת מטרות ספציפיות, כגון השלמת מספר מסוים של משימות או הגעה לרמות גבוהות בקטגוריות הרגלים מסוימות.</w:t>
       </w:r>
     </w:p>
     <w:p>
@@ -739,96 +702,7 @@
           <w:szCs w:val="24"/>
           <w:rtl/>
         </w:rPr>
-        <w:t>מערכת רמות: מערכת רמות מובנית מתגמלת משתמשים ב-</w:t>
-      </w:r>
-      <w:r>
-        <w:rPr>
-          <w:sz w:val="24"/>
-          <w:szCs w:val="24"/>
-        </w:rPr>
-        <w:t>XP</w:t>
-      </w:r>
-      <w:r>
-        <w:rPr>
-          <w:sz w:val="24"/>
-          <w:szCs w:val="24"/>
-          <w:rtl/>
-        </w:rPr>
-        <w:t xml:space="preserve"> על השלמת הרגלים והשגת אבני דרך, ומשקפת את מעורבותם והתקדמותם הכללית.</w:t>
-      </w:r>
-    </w:p>
-    <w:p>
-      <w:pPr>
-        <w:bidi/>
-        <w:spacing w:after="160" w:line="360" w:lineRule="auto"/>
-        <w:ind w:left="-58" w:right="357"/>
-        <w:rPr>
-          <w:sz w:val="24"/>
-          <w:szCs w:val="24"/>
-        </w:rPr>
-      </w:pPr>
-      <w:r>
-        <w:rPr>
-          <w:sz w:val="24"/>
-          <w:szCs w:val="24"/>
-          <w:rtl/>
-        </w:rPr>
-        <w:t>תגים: משתמשים יכולים לקבל תגים על השגת מטרות ספציפיות, כגון השלמת מספר מסוים של משימות או הגעה לרמות גבוהות בקטגוריות הרגלים מסוימות.</w:t>
-      </w:r>
-    </w:p>
-    <w:p>
-      <w:pPr>
-        <w:bidi/>
-        <w:spacing w:after="160" w:line="360" w:lineRule="auto"/>
-        <w:ind w:left="-58" w:right="357"/>
-        <w:rPr>
-          <w:sz w:val="24"/>
-          <w:szCs w:val="24"/>
-        </w:rPr>
-      </w:pPr>
-      <w:r>
-        <w:rPr>
-          <w:sz w:val="24"/>
-          <w:szCs w:val="24"/>
-          <w:rtl/>
-        </w:rPr>
-        <w:t xml:space="preserve"> עיצוב </w:t>
-      </w:r>
-      <w:proofErr w:type="spellStart"/>
-      <w:r>
-        <w:rPr>
-          <w:sz w:val="24"/>
-          <w:szCs w:val="24"/>
-          <w:rtl/>
-        </w:rPr>
-        <w:t>רספונסיבי</w:t>
-      </w:r>
-      <w:proofErr w:type="spellEnd"/>
-      <w:r>
-        <w:rPr>
-          <w:sz w:val="24"/>
-          <w:szCs w:val="24"/>
-          <w:rtl/>
-        </w:rPr>
-        <w:t xml:space="preserve">: האפליקציה </w:t>
-      </w:r>
-      <w:proofErr w:type="spellStart"/>
-      <w:r>
-        <w:rPr>
-          <w:sz w:val="24"/>
-          <w:szCs w:val="24"/>
-          <w:rtl/>
-        </w:rPr>
-        <w:t>רספונסיבית</w:t>
-      </w:r>
-      <w:proofErr w:type="spellEnd"/>
-      <w:r>
-        <w:rPr>
-          <w:sz w:val="24"/>
-          <w:szCs w:val="24"/>
-          <w:rtl/>
-        </w:rPr>
-        <w:t xml:space="preserve"> לחלוטין, מה שמבטיח חווית משתמש אופטימלית גם במכשירים נייחים וגם בניידים.</w:t>
+        <w:t xml:space="preserve"> עיצוב רספונסיבי: האפליקציה רספונסיבית לחלוטין, מה שמבטיח חווית משתמש אופטימלית גם במכשירים נייחים וגם בניידים.</w:t>
       </w:r>
     </w:p>
     <w:p>
@@ -860,66 +734,60 @@
           <w:highlight w:val="yellow"/>
           <w:rtl/>
         </w:rPr>
-        <w:t xml:space="preserve">&lt;קישור לתיקיית </w:t>
-      </w:r>
-      <w:proofErr w:type="spellStart"/>
-      <w:r>
-        <w:rPr>
+        <w:t>&lt;קישור לתיקיית גיט ציבורי&gt;</w:t>
+      </w:r>
+      <w:r>
+        <w:fldChar w:fldCharType="begin"/>
+      </w:r>
+      <w:r>
+        <w:instrText>HYPERLINK "https://github.com/semaximche/habit-tracker-next"</w:instrText>
+      </w:r>
+      <w:r>
+        <w:fldChar w:fldCharType="separate"/>
+      </w:r>
+      <w:r>
+        <w:rPr>
+          <w:rStyle w:val="aff0"/>
           <w:sz w:val="24"/>
           <w:szCs w:val="24"/>
-          <w:highlight w:val="yellow"/>
-          <w:rtl/>
-        </w:rPr>
-        <w:t>גיט</w:t>
-      </w:r>
-      <w:proofErr w:type="spellEnd"/>
-      <w:r>
-        <w:rPr>
+        </w:rPr>
+        <w:t>https://github.com/semaximche/habit-tracker-next</w:t>
+      </w:r>
+      <w:r>
+        <w:rPr>
+          <w:rStyle w:val="aff0"/>
           <w:sz w:val="24"/>
           <w:szCs w:val="24"/>
-          <w:highlight w:val="yellow"/>
-          <w:rtl/>
-        </w:rPr>
-        <w:t xml:space="preserve"> ציבורי&gt;</w:t>
+        </w:rPr>
+        <w:fldChar w:fldCharType="end"/>
+      </w:r>
+    </w:p>
+    <w:p>
+      <w:pPr>
+        <w:bidi/>
+        <w:spacing w:after="160" w:line="360" w:lineRule="auto"/>
+        <w:ind w:left="-58" w:right="357"/>
+        <w:rPr>
+          <w:sz w:val="24"/>
+          <w:szCs w:val="24"/>
+          <w:rtl/>
+        </w:rPr>
+      </w:pPr>
+      <w:r>
+        <w:rPr>
+          <w:sz w:val="24"/>
+          <w:szCs w:val="24"/>
+          <w:rtl/>
+        </w:rPr>
+        <w:t>&lt;קישור לאתר&gt;-</w:t>
+      </w:r>
+      <w:r>
+        <w:t xml:space="preserve"> </w:t>
       </w:r>
       <w:hyperlink r:id="rId7" w:history="1">
         <w:r>
           <w:rPr>
-            <w:rStyle w:val="Hyperlink"/>
-            <w:sz w:val="24"/>
-            <w:szCs w:val="24"/>
-          </w:rPr>
-          <w:t>https://github.com/semaximche/habit-tracker-next</w:t>
-        </w:r>
-      </w:hyperlink>
-    </w:p>
-    <w:p>
-      <w:pPr>
-        <w:bidi/>
-        <w:spacing w:after="160" w:line="360" w:lineRule="auto"/>
-        <w:ind w:left="-58" w:right="357"/>
-        <w:rPr>
-          <w:rFonts w:hint="cs"/>
-          <w:sz w:val="24"/>
-          <w:szCs w:val="24"/>
-          <w:rtl/>
-        </w:rPr>
-      </w:pPr>
-      <w:r>
-        <w:rPr>
-          <w:sz w:val="24"/>
-          <w:szCs w:val="24"/>
-          <w:rtl/>
-        </w:rPr>
-        <w:t>&lt;קישור לאתר&gt;-</w:t>
-      </w:r>
-      <w:r>
-        <w:t xml:space="preserve"> </w:t>
-      </w:r>
-      <w:hyperlink r:id="rId8" w:history="1">
-        <w:r>
-          <w:rPr>
-            <w:rStyle w:val="Hyperlink"/>
+            <w:rStyle w:val="aff0"/>
           </w:rPr>
           <w:t>https://habit-tracker-next-pi.vercel.app/</w:t>
         </w:r>
@@ -961,10 +829,10 @@
         </w:rPr>
         <w:t xml:space="preserve"> -</w:t>
       </w:r>
-      <w:hyperlink r:id="rId9" w:history="1">
+      <w:hyperlink r:id="rId8" w:history="1">
         <w:r>
           <w:rPr>
-            <w:rStyle w:val="Hyperlink"/>
+            <w:rStyle w:val="aff0"/>
             <w:sz w:val="24"/>
             <w:szCs w:val="24"/>
           </w:rPr>
@@ -1037,7 +905,7 @@
     </w:p>
     <w:tbl>
       <w:tblPr>
-        <w:tblStyle w:val="a0"/>
+        <w:tblStyle w:val="a6"/>
         <w:bidiVisual/>
         <w:tblW w:w="8987" w:type="dxa"/>
         <w:tblInd w:w="363" w:type="dxa"/>
@@ -1143,16 +1011,8 @@
               <w:rPr>
                 <w:rtl/>
               </w:rPr>
-              <w:t xml:space="preserve">איליה </w:t>
-            </w:r>
-            <w:proofErr w:type="spellStart"/>
-            <w:r>
-              <w:rPr>
-                <w:rtl/>
-              </w:rPr>
-              <w:t>לזרב</w:t>
-            </w:r>
-            <w:proofErr w:type="spellEnd"/>
+              <w:t>איליה לזרב</w:t>
+            </w:r>
           </w:p>
         </w:tc>
         <w:tc>
@@ -1173,21 +1033,7 @@
               <w:rPr>
                 <w:rtl/>
               </w:rPr>
-              <w:t xml:space="preserve">יצירת דף פרופיל משתמש , יצירת/ מחיקת הרגל , בניית </w:t>
-            </w:r>
-            <w:proofErr w:type="spellStart"/>
-            <w:r>
-              <w:rPr>
-                <w:rtl/>
-              </w:rPr>
-              <w:t>דשבורד</w:t>
-            </w:r>
-            <w:proofErr w:type="spellEnd"/>
-            <w:r>
-              <w:rPr>
-                <w:rtl/>
-              </w:rPr>
-              <w:t xml:space="preserve">, דף התחברות </w:t>
+              <w:t xml:space="preserve">יצירת דף פרופיל משתמש , יצירת/ מחיקת הרגל , בניית דשבורד, דף התחברות </w:t>
             </w:r>
             <w:r>
               <w:rPr>
@@ -1225,21 +1071,7 @@
               <w:rPr>
                 <w:rtl/>
               </w:rPr>
-              <w:t xml:space="preserve">יצירת הרגל , בניית </w:t>
-            </w:r>
-            <w:proofErr w:type="spellStart"/>
-            <w:r>
-              <w:rPr>
-                <w:rtl/>
-              </w:rPr>
-              <w:t>דשבורד</w:t>
-            </w:r>
-            <w:proofErr w:type="spellEnd"/>
-            <w:r>
-              <w:rPr>
-                <w:rtl/>
-              </w:rPr>
-              <w:t xml:space="preserve"> ודף התחברות . </w:t>
+              <w:t xml:space="preserve">יצירת הרגל , בניית דשבורד ודף התחברות . </w:t>
             </w:r>
           </w:p>
           <w:p>
@@ -1266,16 +1098,8 @@
               <w:rPr>
                 <w:rtl/>
               </w:rPr>
-              <w:t xml:space="preserve">ליעד </w:t>
-            </w:r>
-            <w:proofErr w:type="spellStart"/>
-            <w:r>
-              <w:rPr>
-                <w:rtl/>
-              </w:rPr>
-              <w:t>גרבויס</w:t>
-            </w:r>
-            <w:proofErr w:type="spellEnd"/>
+              <w:t>ליעד גרבויס</w:t>
+            </w:r>
           </w:p>
         </w:tc>
         <w:tc>
@@ -1296,21 +1120,7 @@
               <w:rPr>
                 <w:rtl/>
               </w:rPr>
-              <w:t xml:space="preserve">בניית </w:t>
-            </w:r>
-            <w:proofErr w:type="spellStart"/>
-            <w:r>
-              <w:rPr>
-                <w:rtl/>
-              </w:rPr>
-              <w:t>דשבורד</w:t>
-            </w:r>
-            <w:proofErr w:type="spellEnd"/>
-            <w:r>
-              <w:rPr>
-                <w:rtl/>
-              </w:rPr>
-              <w:t xml:space="preserve"> , מסך פתיחה, אפשרות מעקב אחרי משתמשים אחרים , </w:t>
+              <w:t xml:space="preserve">בניית דשבורד , מסך פתיחה, אפשרות מעקב אחרי משתמשים אחרים , </w:t>
             </w:r>
             <w:r>
               <w:rPr>
@@ -1348,21 +1158,7 @@
               <w:rPr>
                 <w:rtl/>
               </w:rPr>
-              <w:t xml:space="preserve">בניית </w:t>
-            </w:r>
-            <w:proofErr w:type="spellStart"/>
-            <w:r>
-              <w:rPr>
-                <w:rtl/>
-              </w:rPr>
-              <w:t>דשבורד</w:t>
-            </w:r>
-            <w:proofErr w:type="spellEnd"/>
-            <w:r>
-              <w:rPr>
-                <w:rtl/>
-              </w:rPr>
-              <w:t>, מסך פתיחה, אפשרות מעקב אחרי משתמשים</w:t>
+              <w:t>בניית דשבורד, מסך פתיחה, אפשרות מעקב אחרי משתמשים</w:t>
             </w:r>
             <w:r>
               <w:rPr>
@@ -1410,16 +1206,8 @@
                 <w:rtl/>
               </w:rPr>
               <w:lastRenderedPageBreak/>
-              <w:t xml:space="preserve">מקסים </w:t>
-            </w:r>
-            <w:proofErr w:type="spellStart"/>
-            <w:r>
-              <w:rPr>
-                <w:rtl/>
-              </w:rPr>
-              <w:t>צ׳רפנוב</w:t>
-            </w:r>
-            <w:proofErr w:type="spellEnd"/>
+              <w:t>מקסים צ׳רפנוב</w:t>
+            </w:r>
           </w:p>
         </w:tc>
         <w:tc>
@@ -1534,21 +1322,7 @@
               <w:rPr>
                 <w:rtl/>
               </w:rPr>
-              <w:t xml:space="preserve">לב </w:t>
-            </w:r>
-            <w:proofErr w:type="spellStart"/>
-            <w:r>
-              <w:rPr>
-                <w:rtl/>
-              </w:rPr>
-              <w:t>לייפר</w:t>
-            </w:r>
-            <w:proofErr w:type="spellEnd"/>
-            <w:r>
-              <w:rPr>
-                <w:rtl/>
-              </w:rPr>
-              <w:t xml:space="preserve"> </w:t>
+              <w:t xml:space="preserve">לב לייפר </w:t>
             </w:r>
           </w:p>
         </w:tc>
@@ -1579,21 +1353,7 @@
               <w:rPr>
                 <w:rtl/>
               </w:rPr>
-              <w:t xml:space="preserve">, </w:t>
-            </w:r>
-            <w:proofErr w:type="spellStart"/>
-            <w:r>
-              <w:rPr>
-                <w:rtl/>
-              </w:rPr>
-              <w:t>רספונסיביות</w:t>
-            </w:r>
-            <w:proofErr w:type="spellEnd"/>
-            <w:r>
-              <w:rPr>
-                <w:rtl/>
-              </w:rPr>
-              <w:t xml:space="preserve"> ,יצירת הרגל, ולוגיקה כללית של המערכת</w:t>
+              <w:t>, רספונסיביות ,יצירת הרגל, ולוגיקה כללית של המערכת</w:t>
             </w:r>
             <w:r>
               <w:rPr>
@@ -1644,21 +1404,7 @@
               <w:rPr>
                 <w:rtl/>
               </w:rPr>
-              <w:t xml:space="preserve"> , </w:t>
-            </w:r>
-            <w:proofErr w:type="spellStart"/>
-            <w:r>
-              <w:rPr>
-                <w:rtl/>
-              </w:rPr>
-              <w:t>רספונסיביות</w:t>
-            </w:r>
-            <w:proofErr w:type="spellEnd"/>
-            <w:r>
-              <w:rPr>
-                <w:rtl/>
-              </w:rPr>
-              <w:t xml:space="preserve"> ויצירת הרגל</w:t>
+              <w:t xml:space="preserve"> , רספונסיביות ויצירת הרגל</w:t>
             </w:r>
             <w:r>
               <w:rPr>
@@ -1702,28 +1448,12 @@
               <w:spacing w:line="360" w:lineRule="auto"/>
               <w:ind w:right="357"/>
             </w:pPr>
-            <w:proofErr w:type="spellStart"/>
-            <w:r>
-              <w:rPr>
-                <w:rtl/>
-              </w:rPr>
-              <w:t>דוויד</w:t>
-            </w:r>
-            <w:proofErr w:type="spellEnd"/>
-            <w:r>
-              <w:rPr>
-                <w:rtl/>
-              </w:rPr>
-              <w:t xml:space="preserve"> </w:t>
-            </w:r>
-            <w:proofErr w:type="spellStart"/>
-            <w:r>
-              <w:rPr>
-                <w:rtl/>
-              </w:rPr>
-              <w:t>קוטליאר</w:t>
-            </w:r>
-            <w:proofErr w:type="spellEnd"/>
+            <w:r>
+              <w:rPr>
+                <w:rtl/>
+              </w:rPr>
+              <w:t>דוויד קוטליאר</w:t>
+            </w:r>
           </w:p>
         </w:tc>
         <w:tc>
@@ -1740,21 +1470,7 @@
               <w:rPr>
                 <w:rtl/>
               </w:rPr>
-              <w:t xml:space="preserve">דף התחברות , פרופיל של משתמש אחר ומעקב , הוספת פיצ'רים </w:t>
-            </w:r>
-            <w:proofErr w:type="spellStart"/>
-            <w:r>
-              <w:rPr>
-                <w:rtl/>
-              </w:rPr>
-              <w:t>לדשבורד</w:t>
-            </w:r>
-            <w:proofErr w:type="spellEnd"/>
-            <w:r>
-              <w:rPr>
-                <w:rtl/>
-              </w:rPr>
-              <w:t xml:space="preserve"> </w:t>
+              <w:t xml:space="preserve">דף התחברות , פרופיל של משתמש אחר ומעקב , הוספת פיצ'רים לדשבורד </w:t>
             </w:r>
           </w:p>
         </w:tc>
@@ -1814,7 +1530,7 @@
     </w:p>
     <w:tbl>
       <w:tblPr>
-        <w:tblStyle w:val="a1"/>
+        <w:tblStyle w:val="a7"/>
         <w:bidiVisual/>
         <w:tblW w:w="9920" w:type="dxa"/>
         <w:tblInd w:w="-570" w:type="dxa"/>
@@ -1894,7 +1610,7 @@
           </w:p>
           <w:tbl>
             <w:tblPr>
-              <w:tblStyle w:val="a2"/>
+              <w:tblStyle w:val="a8"/>
               <w:tblW w:w="96" w:type="dxa"/>
               <w:tblLayout w:type="fixed"/>
               <w:tblLook w:val="0400" w:firstRow="0" w:lastRow="0" w:firstColumn="0" w:lastColumn="0" w:noHBand="0" w:noVBand="1"/>
@@ -1947,7 +1663,7 @@
           </w:p>
           <w:tbl>
             <w:tblPr>
-              <w:tblStyle w:val="a3"/>
+              <w:tblStyle w:val="a9"/>
               <w:tblW w:w="450" w:type="dxa"/>
               <w:tblLayout w:type="fixed"/>
               <w:tblLook w:val="0400" w:firstRow="0" w:lastRow="0" w:firstColumn="0" w:lastColumn="0" w:noHBand="0" w:noVBand="1"/>
@@ -2016,7 +1732,7 @@
           </w:p>
           <w:tbl>
             <w:tblPr>
-              <w:tblStyle w:val="a4"/>
+              <w:tblStyle w:val="aa"/>
               <w:tblW w:w="162" w:type="dxa"/>
               <w:tblLayout w:type="fixed"/>
               <w:tblLook w:val="0400" w:firstRow="0" w:lastRow="0" w:firstColumn="0" w:lastColumn="0" w:noHBand="0" w:noVBand="1"/>
@@ -2083,7 +1799,7 @@
           </w:p>
           <w:tbl>
             <w:tblPr>
-              <w:tblStyle w:val="a5"/>
+              <w:tblStyle w:val="ab"/>
               <w:tblW w:w="609" w:type="dxa"/>
               <w:tblLayout w:type="fixed"/>
               <w:tblLook w:val="0400" w:firstRow="0" w:lastRow="0" w:firstColumn="0" w:lastColumn="0" w:noHBand="0" w:noVBand="1"/>
@@ -2168,7 +1884,7 @@
           </w:p>
           <w:tbl>
             <w:tblPr>
-              <w:tblStyle w:val="a6"/>
+              <w:tblStyle w:val="ac"/>
               <w:tblW w:w="450" w:type="dxa"/>
               <w:tblLayout w:type="fixed"/>
               <w:tblLook w:val="0400" w:firstRow="0" w:lastRow="0" w:firstColumn="0" w:lastColumn="0" w:noHBand="0" w:noVBand="1"/>
@@ -2255,7 +1971,7 @@
           </w:p>
           <w:tbl>
             <w:tblPr>
-              <w:tblStyle w:val="a7"/>
+              <w:tblStyle w:val="ad"/>
               <w:tblW w:w="609" w:type="dxa"/>
               <w:tblLayout w:type="fixed"/>
               <w:tblLook w:val="0400" w:firstRow="0" w:lastRow="0" w:firstColumn="0" w:lastColumn="0" w:noHBand="0" w:noVBand="1"/>
@@ -2342,7 +2058,7 @@
           </w:p>
           <w:tbl>
             <w:tblPr>
-              <w:tblStyle w:val="a8"/>
+              <w:tblStyle w:val="ae"/>
               <w:tblW w:w="450" w:type="dxa"/>
               <w:tblLayout w:type="fixed"/>
               <w:tblLook w:val="0400" w:firstRow="0" w:lastRow="0" w:firstColumn="0" w:lastColumn="0" w:noHBand="0" w:noVBand="1"/>
@@ -2429,7 +2145,7 @@
           </w:p>
           <w:tbl>
             <w:tblPr>
-              <w:tblStyle w:val="a9"/>
+              <w:tblStyle w:val="af"/>
               <w:tblW w:w="609" w:type="dxa"/>
               <w:tblLayout w:type="fixed"/>
               <w:tblLook w:val="0400" w:firstRow="0" w:lastRow="0" w:firstColumn="0" w:lastColumn="0" w:noHBand="0" w:noVBand="1"/>
@@ -2498,7 +2214,7 @@
           </w:p>
           <w:tbl>
             <w:tblPr>
-              <w:tblStyle w:val="aa"/>
+              <w:tblStyle w:val="af0"/>
               <w:tblW w:w="162" w:type="dxa"/>
               <w:tblLayout w:type="fixed"/>
               <w:tblLook w:val="0400" w:firstRow="0" w:lastRow="0" w:firstColumn="0" w:lastColumn="0" w:noHBand="0" w:noVBand="1"/>
@@ -2542,21 +2258,7 @@
               <w:rPr>
                 <w:rtl/>
               </w:rPr>
-              <w:t xml:space="preserve">המשתמש יוכל לסמן הרגל </w:t>
-            </w:r>
-            <w:proofErr w:type="spellStart"/>
-            <w:r>
-              <w:rPr>
-                <w:rtl/>
-              </w:rPr>
-              <w:t>כהושלם</w:t>
-            </w:r>
-            <w:proofErr w:type="spellEnd"/>
-            <w:r>
-              <w:rPr>
-                <w:rtl/>
-              </w:rPr>
-              <w:t>.</w:t>
+              <w:t>המשתמש יוכל לסמן הרגל כהושלם.</w:t>
             </w:r>
           </w:p>
         </w:tc>
@@ -2579,7 +2281,7 @@
           </w:p>
           <w:tbl>
             <w:tblPr>
-              <w:tblStyle w:val="ab"/>
+              <w:tblStyle w:val="af1"/>
               <w:tblW w:w="450" w:type="dxa"/>
               <w:tblLayout w:type="fixed"/>
               <w:tblLook w:val="0400" w:firstRow="0" w:lastRow="0" w:firstColumn="0" w:lastColumn="0" w:noHBand="0" w:noVBand="1"/>
@@ -2695,7 +2397,7 @@
           </w:p>
           <w:tbl>
             <w:tblPr>
-              <w:tblStyle w:val="ac"/>
+              <w:tblStyle w:val="af2"/>
               <w:tblW w:w="5941" w:type="dxa"/>
               <w:tblLayout w:type="fixed"/>
               <w:tblLook w:val="0400" w:firstRow="0" w:lastRow="0" w:firstColumn="0" w:lastColumn="0" w:noHBand="0" w:noVBand="1"/>
@@ -2760,7 +2462,7 @@
           </w:p>
           <w:tbl>
             <w:tblPr>
-              <w:tblStyle w:val="ad"/>
+              <w:tblStyle w:val="af3"/>
               <w:tblW w:w="384" w:type="dxa"/>
               <w:tblLayout w:type="fixed"/>
               <w:tblLook w:val="0400" w:firstRow="0" w:lastRow="0" w:firstColumn="0" w:lastColumn="0" w:noHBand="0" w:noVBand="1"/>
@@ -2817,7 +2519,7 @@
           </w:p>
           <w:tbl>
             <w:tblPr>
-              <w:tblStyle w:val="ae"/>
+              <w:tblStyle w:val="af4"/>
               <w:tblW w:w="5014" w:type="dxa"/>
               <w:tblLayout w:type="fixed"/>
               <w:tblLook w:val="0400" w:firstRow="0" w:lastRow="0" w:firstColumn="0" w:lastColumn="0" w:noHBand="0" w:noVBand="1"/>
@@ -2884,7 +2586,7 @@
           </w:p>
           <w:tbl>
             <w:tblPr>
-              <w:tblStyle w:val="af"/>
+              <w:tblStyle w:val="af5"/>
               <w:tblW w:w="384" w:type="dxa"/>
               <w:tblLayout w:type="fixed"/>
               <w:tblLook w:val="0400" w:firstRow="0" w:lastRow="0" w:firstColumn="0" w:lastColumn="0" w:noHBand="0" w:noVBand="1"/>
@@ -3064,7 +2766,7 @@
           </w:p>
           <w:tbl>
             <w:tblPr>
-              <w:tblStyle w:val="af0"/>
+              <w:tblStyle w:val="af6"/>
               <w:tblW w:w="96" w:type="dxa"/>
               <w:tblLayout w:type="fixed"/>
               <w:tblLook w:val="0400" w:firstRow="0" w:lastRow="0" w:firstColumn="0" w:lastColumn="0" w:noHBand="0" w:noVBand="1"/>
@@ -3119,7 +2821,7 @@
           </w:p>
           <w:tbl>
             <w:tblPr>
-              <w:tblStyle w:val="af1"/>
+              <w:tblStyle w:val="af7"/>
               <w:tblW w:w="162" w:type="dxa"/>
               <w:tblLayout w:type="fixed"/>
               <w:tblLook w:val="0400" w:firstRow="0" w:lastRow="0" w:firstColumn="0" w:lastColumn="0" w:noHBand="0" w:noVBand="1"/>
@@ -3188,7 +2890,7 @@
           </w:p>
           <w:tbl>
             <w:tblPr>
-              <w:tblStyle w:val="af2"/>
+              <w:tblStyle w:val="af8"/>
               <w:tblW w:w="96" w:type="dxa"/>
               <w:tblLayout w:type="fixed"/>
               <w:tblLook w:val="0400" w:firstRow="0" w:lastRow="0" w:firstColumn="0" w:lastColumn="0" w:noHBand="0" w:noVBand="1"/>
@@ -3243,7 +2945,7 @@
           </w:p>
           <w:tbl>
             <w:tblPr>
-              <w:tblStyle w:val="af3"/>
+              <w:tblStyle w:val="af9"/>
               <w:tblW w:w="906" w:type="dxa"/>
               <w:tblLayout w:type="fixed"/>
               <w:tblLook w:val="0400" w:firstRow="0" w:lastRow="0" w:firstColumn="0" w:lastColumn="0" w:noHBand="0" w:noVBand="1"/>
@@ -3303,19 +3005,11 @@
               <w:spacing w:after="160" w:line="360" w:lineRule="auto"/>
               <w:ind w:right="357"/>
             </w:pPr>
-            <w:proofErr w:type="spellStart"/>
-            <w:r>
-              <w:rPr>
-                <w:rtl/>
-              </w:rPr>
-              <w:t>המערת</w:t>
-            </w:r>
-            <w:proofErr w:type="spellEnd"/>
-            <w:r>
-              <w:rPr>
-                <w:rtl/>
-              </w:rPr>
-              <w:t xml:space="preserve"> תאפשר לחזור לרשימת ההרגלים של היום בכל רגע.</w:t>
+            <w:r>
+              <w:rPr>
+                <w:rtl/>
+              </w:rPr>
+              <w:t>המערת תאפשר לחזור לרשימת ההרגלים של היום בכל רגע.</w:t>
             </w:r>
           </w:p>
         </w:tc>
@@ -3421,7 +3115,7 @@
           </w:p>
           <w:tbl>
             <w:tblPr>
-              <w:tblStyle w:val="af4"/>
+              <w:tblStyle w:val="afa"/>
               <w:tblW w:w="384" w:type="dxa"/>
               <w:tblLayout w:type="fixed"/>
               <w:tblLook w:val="0400" w:firstRow="0" w:lastRow="0" w:firstColumn="0" w:lastColumn="0" w:noHBand="0" w:noVBand="1"/>
@@ -3469,21 +3163,7 @@
               <w:rPr>
                 <w:rtl/>
               </w:rPr>
-              <w:t xml:space="preserve">המערכת תגביל את הגישה לסימון </w:t>
-            </w:r>
-            <w:proofErr w:type="spellStart"/>
-            <w:r>
-              <w:rPr>
-                <w:rtl/>
-              </w:rPr>
-              <w:t>כהושלם</w:t>
-            </w:r>
-            <w:proofErr w:type="spellEnd"/>
-            <w:r>
-              <w:rPr>
-                <w:rtl/>
-              </w:rPr>
-              <w:t xml:space="preserve"> בימים רחוקים.</w:t>
+              <w:t>המערכת תגביל את הגישה לסימון כהושלם בימים רחוקים.</w:t>
             </w:r>
           </w:p>
         </w:tc>
@@ -3517,21 +3197,7 @@
               <w:rPr>
                 <w:rtl/>
               </w:rPr>
-              <w:t xml:space="preserve">יתאפשר סימון </w:t>
-            </w:r>
-            <w:proofErr w:type="spellStart"/>
-            <w:r>
-              <w:rPr>
-                <w:rtl/>
-              </w:rPr>
-              <w:t>כהושלם</w:t>
-            </w:r>
-            <w:proofErr w:type="spellEnd"/>
-            <w:r>
-              <w:rPr>
-                <w:rtl/>
-              </w:rPr>
-              <w:t xml:space="preserve"> רק עבור אתמול, היום ומחר.</w:t>
+              <w:t>יתאפשר סימון כהושלם רק עבור אתמול, היום ומחר.</w:t>
             </w:r>
           </w:p>
         </w:tc>
@@ -3595,33 +3261,11 @@
             <w:pPr>
               <w:bidi/>
             </w:pPr>
-            <w:proofErr w:type="spellStart"/>
-            <w:r>
-              <w:rPr>
-                <w:rtl/>
-              </w:rPr>
-              <w:t>הצפיה</w:t>
-            </w:r>
-            <w:proofErr w:type="spellEnd"/>
-            <w:r>
-              <w:rPr>
-                <w:rtl/>
-              </w:rPr>
-              <w:t xml:space="preserve"> תתאפשר על ידי לוח שבועי </w:t>
-            </w:r>
-            <w:proofErr w:type="spellStart"/>
-            <w:r>
-              <w:rPr>
-                <w:rtl/>
-              </w:rPr>
-              <w:t>אינטרקטיבי</w:t>
-            </w:r>
-            <w:proofErr w:type="spellEnd"/>
-            <w:r>
-              <w:rPr>
-                <w:rtl/>
-              </w:rPr>
-              <w:t>.</w:t>
+            <w:r>
+              <w:rPr>
+                <w:rtl/>
+              </w:rPr>
+              <w:t>הצפיה תתאפשר על ידי לוח שבועי אינטרקטיבי.</w:t>
             </w:r>
           </w:p>
         </w:tc>
@@ -3815,19 +3459,11 @@
             <w:pPr>
               <w:bidi/>
             </w:pPr>
-            <w:proofErr w:type="spellStart"/>
-            <w:r>
-              <w:rPr>
-                <w:rtl/>
-              </w:rPr>
-              <w:t>המערת</w:t>
-            </w:r>
-            <w:proofErr w:type="spellEnd"/>
-            <w:r>
-              <w:rPr>
-                <w:rtl/>
-              </w:rPr>
-              <w:t xml:space="preserve"> תשמור את התקדמות המשתמש   בכל הרגל.</w:t>
+            <w:r>
+              <w:rPr>
+                <w:rtl/>
+              </w:rPr>
+              <w:t>המערת תשמור את התקדמות המשתמש   בכל הרגל.</w:t>
             </w:r>
           </w:p>
         </w:tc>
@@ -4166,19 +3802,11 @@
             <w:pPr>
               <w:bidi/>
             </w:pPr>
-            <w:proofErr w:type="spellStart"/>
-            <w:r>
-              <w:rPr>
-                <w:rtl/>
-              </w:rPr>
-              <w:t>הצפיה</w:t>
-            </w:r>
-            <w:proofErr w:type="spellEnd"/>
-            <w:r>
-              <w:rPr>
-                <w:rtl/>
-              </w:rPr>
-              <w:t xml:space="preserve"> בקטגוריות תתאפשר בלחיצה "</w:t>
+            <w:r>
+              <w:rPr>
+                <w:rtl/>
+              </w:rPr>
+              <w:t>הצפיה בקטגוריות תתאפשר בלחיצה "</w:t>
             </w:r>
             <w:r>
               <w:t>ALL CATEGORIES</w:t>
@@ -4305,7 +3933,7 @@
           </w:p>
           <w:tbl>
             <w:tblPr>
-              <w:tblStyle w:val="af5"/>
+              <w:tblStyle w:val="afb"/>
               <w:tblW w:w="8169" w:type="dxa"/>
               <w:tblLayout w:type="fixed"/>
               <w:tblLook w:val="0400" w:firstRow="0" w:lastRow="0" w:firstColumn="0" w:lastColumn="0" w:noHBand="0" w:noVBand="1"/>
@@ -4339,21 +3967,7 @@
                     <w:rPr>
                       <w:rtl/>
                     </w:rPr>
-                    <w:t xml:space="preserve">המשתמש יוכל לשנות את </w:t>
-                  </w:r>
-                  <w:proofErr w:type="spellStart"/>
-                  <w:r>
-                    <w:rPr>
-                      <w:rtl/>
-                    </w:rPr>
-                    <w:t>גרדיאנט</w:t>
-                  </w:r>
-                  <w:proofErr w:type="spellEnd"/>
-                  <w:r>
-                    <w:rPr>
-                      <w:rtl/>
-                    </w:rPr>
-                    <w:t xml:space="preserve"> צבע הרקע, תמונת הפרופיל, עיר המגורים, ותיאור "עליי”</w:t>
+                    <w:t>המשתמש יוכל לשנות את גרדיאנט צבע הרקע, תמונת הפרופיל, עיר המגורים, ותיאור "עליי”</w:t>
                   </w:r>
                 </w:p>
               </w:tc>
@@ -4384,7 +3998,7 @@
           </w:p>
           <w:tbl>
             <w:tblPr>
-              <w:tblStyle w:val="af6"/>
+              <w:tblStyle w:val="afc"/>
               <w:tblW w:w="995" w:type="dxa"/>
               <w:tblLayout w:type="fixed"/>
               <w:tblLook w:val="0400" w:firstRow="0" w:lastRow="0" w:firstColumn="0" w:lastColumn="0" w:noHBand="0" w:noVBand="1"/>
@@ -4512,21 +4126,7 @@
               <w:rPr>
                 <w:rtl/>
               </w:rPr>
-              <w:t xml:space="preserve">לאחר לחיצה על כפתור "שמור שינויים", השינויים יתעדכנו בפרופיל באופן </w:t>
-            </w:r>
-            <w:proofErr w:type="spellStart"/>
-            <w:r>
-              <w:rPr>
-                <w:rtl/>
-              </w:rPr>
-              <w:t>מיידי</w:t>
-            </w:r>
-            <w:proofErr w:type="spellEnd"/>
-            <w:r>
-              <w:rPr>
-                <w:rtl/>
-              </w:rPr>
-              <w:t>.</w:t>
+              <w:t>לאחר לחיצה על כפתור "שמור שינויים", השינויים יתעדכנו בפרופיל באופן מיידי.</w:t>
             </w:r>
           </w:p>
         </w:tc>
@@ -4567,7 +4167,7 @@
           </w:p>
           <w:tbl>
             <w:tblPr>
-              <w:tblStyle w:val="af7"/>
+              <w:tblStyle w:val="afd"/>
               <w:tblW w:w="8311" w:type="dxa"/>
               <w:tblLayout w:type="fixed"/>
               <w:tblLook w:val="0400" w:firstRow="0" w:lastRow="0" w:firstColumn="0" w:lastColumn="0" w:noHBand="0" w:noVBand="1"/>
@@ -4632,7 +4232,7 @@
           </w:p>
           <w:tbl>
             <w:tblPr>
-              <w:tblStyle w:val="af8"/>
+              <w:tblStyle w:val="afe"/>
               <w:tblW w:w="450" w:type="dxa"/>
               <w:tblLayout w:type="fixed"/>
               <w:tblLook w:val="0400" w:firstRow="0" w:lastRow="0" w:firstColumn="0" w:lastColumn="0" w:noHBand="0" w:noVBand="1"/>
@@ -4692,21 +4292,7 @@
               <w:rPr>
                 <w:rtl/>
               </w:rPr>
-              <w:t xml:space="preserve">המעקב </w:t>
-            </w:r>
-            <w:proofErr w:type="spellStart"/>
-            <w:r>
-              <w:rPr>
-                <w:rtl/>
-              </w:rPr>
-              <w:t>והצפיה</w:t>
-            </w:r>
-            <w:proofErr w:type="spellEnd"/>
-            <w:r>
-              <w:rPr>
-                <w:rtl/>
-              </w:rPr>
-              <w:t xml:space="preserve"> יבוצע מהפרופיל האישי של המשתמש.</w:t>
+              <w:t>המעקב והצפיה יבוצע מהפרופיל האישי של המשתמש.</w:t>
             </w:r>
           </w:p>
         </w:tc>
@@ -4772,7 +4358,7 @@
           </w:p>
           <w:tbl>
             <w:tblPr>
-              <w:tblStyle w:val="af9"/>
+              <w:tblStyle w:val="aff"/>
               <w:tblW w:w="609" w:type="dxa"/>
               <w:tblLayout w:type="fixed"/>
               <w:tblLook w:val="0400" w:firstRow="0" w:lastRow="0" w:firstColumn="0" w:lastColumn="0" w:noHBand="0" w:noVBand="1"/>
@@ -5029,21 +4615,7 @@
               <w:rPr>
                 <w:rtl/>
               </w:rPr>
-              <w:t xml:space="preserve">הרמות </w:t>
-            </w:r>
-            <w:proofErr w:type="spellStart"/>
-            <w:r>
-              <w:rPr>
-                <w:rtl/>
-              </w:rPr>
-              <w:t>ינתנו</w:t>
-            </w:r>
-            <w:proofErr w:type="spellEnd"/>
-            <w:r>
-              <w:rPr>
-                <w:rtl/>
-              </w:rPr>
-              <w:t xml:space="preserve"> לפי הניקוד של כל קטגוריה.</w:t>
+              <w:t>הרמות ינתנו לפי הניקוד של כל קטגוריה.</w:t>
             </w:r>
           </w:p>
         </w:tc>
@@ -5299,21 +4871,7 @@
               <w:rPr>
                 <w:rtl/>
               </w:rPr>
-              <w:t xml:space="preserve">בהתחברות כאורח המערכת מאפשרת לעשות אך לא </w:t>
-            </w:r>
-            <w:proofErr w:type="spellStart"/>
-            <w:r>
-              <w:rPr>
-                <w:rtl/>
-              </w:rPr>
-              <w:t>לשומור</w:t>
-            </w:r>
-            <w:proofErr w:type="spellEnd"/>
-            <w:r>
-              <w:rPr>
-                <w:rtl/>
-              </w:rPr>
-              <w:t xml:space="preserve"> שינויים של הרגלים.</w:t>
+              <w:t>בהתחברות כאורח המערכת מאפשרת לעשות אך לא לשומור שינויים של הרגלים.</w:t>
             </w:r>
           </w:p>
         </w:tc>
@@ -5374,20 +4932,86 @@
       </w:pPr>
       <w:r>
         <w:rPr>
+          <w:rFonts w:hint="cs"/>
+          <w:sz w:val="28"/>
+          <w:szCs w:val="28"/>
+          <w:rtl/>
+        </w:rPr>
+        <w:t>סיכום דרישות:</w:t>
+      </w:r>
+      <w:r>
+        <w:rPr>
+          <w:rFonts w:hint="cs"/>
+          <w:sz w:val="28"/>
+          <w:szCs w:val="28"/>
+          <w:rtl/>
+        </w:rPr>
+        <w:t xml:space="preserve"> </w:t>
+      </w:r>
+      <w:r>
+        <w:rPr>
+          <w:rtl/>
+        </w:rPr>
+        <w:t>המערכת מאפשרת למשתמשים להירשם ולהתחבר לאתר עם פרטי כניסה בסיסיים. המשתמשים יוכלו לנהל את ההרגלים היומיים שלהם, כולל הוספה, עריכה, מחיקה וסימון כהושלם, ולצפות בהרגלים מימים אחרים. המערכת תומכת בעריכת פרופיל אישי, שמירת שינויים בצורה מאובטחת, וצפייה בפרופילים של חברים.</w:t>
+      </w:r>
+    </w:p>
+    <w:p>
+      <w:pPr>
+        <w:bidi/>
+        <w:spacing w:line="480" w:lineRule="auto"/>
+        <w:ind w:right="357"/>
+        <w:rPr>
+          <w:rtl/>
+        </w:rPr>
+      </w:pPr>
+      <w:r>
+        <w:rPr>
+          <w:rtl/>
+        </w:rPr>
+        <w:t xml:space="preserve">בנוסף, המערכת מנהלת צבירת </w:t>
+      </w:r>
+      <w:r>
+        <w:t>XP</w:t>
+      </w:r>
+      <w:r>
+        <w:rPr>
+          <w:rtl/>
+        </w:rPr>
+        <w:t xml:space="preserve"> ורמות התקדמות בקטגוריות שונות, עם דרגות ממתחיל ועד עולמית. היא גם תאפשר להתחבר כאורח, אך ללא אפשרות לשמור שינויים או לערוך פרופיל.</w:t>
+      </w:r>
+    </w:p>
+    <w:p>
+      <w:pPr>
+        <w:bidi/>
+        <w:spacing w:line="480" w:lineRule="auto"/>
+        <w:ind w:right="357"/>
+        <w:rPr>
+          <w:rtl/>
+        </w:rPr>
+      </w:pPr>
+    </w:p>
+    <w:p>
+      <w:pPr>
+        <w:bidi/>
+        <w:spacing w:line="480" w:lineRule="auto"/>
+        <w:ind w:right="357"/>
+      </w:pPr>
+      <w:r>
+        <w:rPr>
           <w:noProof/>
         </w:rPr>
         <w:drawing>
-          <wp:anchor distT="0" distB="0" distL="114300" distR="114300" simplePos="0" relativeHeight="251658240" behindDoc="0" locked="0" layoutInCell="1" hidden="0" allowOverlap="1" wp14:anchorId="16F30867" wp14:editId="6497D62A">
+          <wp:anchor distT="0" distB="0" distL="114300" distR="114300" simplePos="0" relativeHeight="251658240" behindDoc="0" locked="0" layoutInCell="1" hidden="0" allowOverlap="1" wp14:anchorId="16F30867" wp14:editId="06A578EB">
             <wp:simplePos x="0" y="0"/>
-            <wp:positionH relativeFrom="margin">
-              <wp:align>center</wp:align>
+            <wp:positionH relativeFrom="page">
+              <wp:align>right</wp:align>
             </wp:positionH>
             <wp:positionV relativeFrom="paragraph">
-              <wp:posOffset>206375</wp:posOffset>
+              <wp:posOffset>231140</wp:posOffset>
             </wp:positionV>
-            <wp:extent cx="7742608" cy="3299791"/>
+            <wp:extent cx="7742555" cy="3299460"/>
             <wp:effectExtent l="0" t="0" r="0" b="0"/>
-            <wp:wrapNone/>
+            <wp:wrapTopAndBottom/>
             <wp:docPr id="14" name="image14.png"/>
             <wp:cNvGraphicFramePr/>
             <a:graphic xmlns:a="http://schemas.openxmlformats.org/drawingml/2006/main">
@@ -5398,7 +5022,7 @@
                     <pic:cNvPicPr preferRelativeResize="0"/>
                   </pic:nvPicPr>
                   <pic:blipFill>
-                    <a:blip r:embed="rId10"/>
+                    <a:blip r:embed="rId9"/>
                     <a:srcRect/>
                     <a:stretch>
                       <a:fillRect/>
@@ -5407,7 +5031,7 @@
                   <pic:spPr>
                     <a:xfrm>
                       <a:off x="0" y="0"/>
-                      <a:ext cx="7742608" cy="3299791"/>
+                      <a:ext cx="7742555" cy="3299460"/>
                     </a:xfrm>
                     <a:prstGeom prst="rect">
                       <a:avLst/>
@@ -5440,83 +5064,6 @@
         <w:spacing w:line="480" w:lineRule="auto"/>
         <w:ind w:right="357"/>
       </w:pPr>
-    </w:p>
-    <w:p>
-      <w:pPr>
-        <w:bidi/>
-        <w:spacing w:line="480" w:lineRule="auto"/>
-        <w:ind w:right="357"/>
-      </w:pPr>
-    </w:p>
-    <w:p>
-      <w:pPr>
-        <w:bidi/>
-        <w:spacing w:line="480" w:lineRule="auto"/>
-        <w:ind w:right="357"/>
-      </w:pPr>
-    </w:p>
-    <w:p>
-      <w:pPr>
-        <w:bidi/>
-        <w:spacing w:line="480" w:lineRule="auto"/>
-        <w:ind w:right="357"/>
-      </w:pPr>
-    </w:p>
-    <w:p>
-      <w:pPr>
-        <w:bidi/>
-        <w:spacing w:line="480" w:lineRule="auto"/>
-        <w:ind w:right="357"/>
-      </w:pPr>
-    </w:p>
-    <w:p>
-      <w:pPr>
-        <w:bidi/>
-        <w:spacing w:line="480" w:lineRule="auto"/>
-        <w:ind w:right="357"/>
-      </w:pPr>
-    </w:p>
-    <w:p>
-      <w:pPr>
-        <w:bidi/>
-        <w:spacing w:line="480" w:lineRule="auto"/>
-        <w:ind w:right="357"/>
-      </w:pPr>
-    </w:p>
-    <w:p>
-      <w:pPr>
-        <w:bidi/>
-        <w:spacing w:line="480" w:lineRule="auto"/>
-        <w:ind w:right="357"/>
-      </w:pPr>
-    </w:p>
-    <w:p>
-      <w:pPr>
-        <w:bidi/>
-        <w:spacing w:line="480" w:lineRule="auto"/>
-        <w:ind w:right="357"/>
-      </w:pPr>
-    </w:p>
-    <w:p>
-      <w:pPr>
-        <w:bidi/>
-        <w:spacing w:line="480" w:lineRule="auto"/>
-        <w:ind w:right="357"/>
-      </w:pPr>
-    </w:p>
-    <w:p>
-      <w:pPr>
-        <w:bidi/>
-        <w:spacing w:line="480" w:lineRule="auto"/>
-        <w:ind w:right="357"/>
-      </w:pPr>
-    </w:p>
-    <w:p>
-      <w:pPr>
-        <w:bidi/>
-        <w:spacing w:line="480" w:lineRule="auto"/>
-        <w:ind w:right="357"/>
-      </w:pPr>
       <w:r>
         <w:rPr>
           <w:rtl/>
@@ -5537,7 +5084,7 @@
           <w:noProof/>
         </w:rPr>
         <w:drawing>
-          <wp:anchor distT="0" distB="0" distL="114300" distR="114300" simplePos="0" relativeHeight="251659264" behindDoc="0" locked="0" layoutInCell="1" hidden="0" allowOverlap="1" wp14:anchorId="0F209758" wp14:editId="705AC52F">
+          <wp:anchor distT="0" distB="0" distL="114300" distR="114300" simplePos="0" relativeHeight="251659264" behindDoc="0" locked="0" layoutInCell="1" hidden="0" allowOverlap="1" wp14:anchorId="0F209758" wp14:editId="6208772F">
             <wp:simplePos x="0" y="0"/>
             <wp:positionH relativeFrom="column">
               <wp:posOffset>-914396</wp:posOffset>
@@ -5558,7 +5105,7 @@
                     <pic:cNvPicPr preferRelativeResize="0"/>
                   </pic:nvPicPr>
                   <pic:blipFill>
-                    <a:blip r:embed="rId11"/>
+                    <a:blip r:embed="rId10"/>
                     <a:srcRect/>
                     <a:stretch>
                       <a:fillRect/>
@@ -5658,6 +5205,7 @@
         <w:ind w:right="357"/>
       </w:pPr>
       <w:r>
+        <w:lastRenderedPageBreak/>
         <w:t xml:space="preserve">4. </w:t>
       </w:r>
       <w:r>
@@ -5919,7 +5467,6 @@
         <w:rPr>
           <w:color w:val="000000"/>
         </w:rPr>
-        <w:lastRenderedPageBreak/>
         <w:t>   </w:t>
       </w:r>
       <w:r>
@@ -5998,23 +5545,7 @@
           <w:color w:val="000000"/>
           <w:rtl/>
         </w:rPr>
-        <w:t xml:space="preserve"> יש לפרט את </w:t>
-      </w:r>
-      <w:proofErr w:type="spellStart"/>
-      <w:r>
-        <w:rPr>
-          <w:color w:val="000000"/>
-          <w:rtl/>
-        </w:rPr>
-        <w:t>הקומפוננטות</w:t>
-      </w:r>
-      <w:proofErr w:type="spellEnd"/>
-      <w:r>
-        <w:rPr>
-          <w:color w:val="000000"/>
-          <w:rtl/>
-        </w:rPr>
-        <w:t xml:space="preserve"> השונות.</w:t>
+        <w:t xml:space="preserve"> יש לפרט את הקומפוננטות השונות.</w:t>
       </w:r>
     </w:p>
     <w:p>
@@ -6045,7 +5576,7 @@
                     <pic:cNvPicPr preferRelativeResize="0"/>
                   </pic:nvPicPr>
                   <pic:blipFill>
-                    <a:blip r:embed="rId12"/>
+                    <a:blip r:embed="rId11"/>
                     <a:srcRect/>
                     <a:stretch>
                       <a:fillRect/>
@@ -6123,7 +5654,7 @@
                     <pic:cNvPicPr preferRelativeResize="0"/>
                   </pic:nvPicPr>
                   <pic:blipFill>
-                    <a:blip r:embed="rId13"/>
+                    <a:blip r:embed="rId12"/>
                     <a:srcRect/>
                     <a:stretch>
                       <a:fillRect/>
@@ -6258,99 +5789,71 @@
         <w:rPr>
           <w:rtl/>
         </w:rPr>
-        <w:t xml:space="preserve">,סביבות מיוחדות שהתקנתם, קטעי קוד מיוחדים שלקחתם ממקורות שונים (כולל </w:t>
+        <w:t xml:space="preserve">,סביבות מיוחדות שהתקנתם, קטעי קוד מיוחדים שלקחתם ממקורות שונים (כולל רפרנסים) , פרומפטים שהשתמשתם בהם בכלי </w:t>
+      </w:r>
+      <w:r>
+        <w:t>AI</w:t>
+      </w:r>
+      <w:r>
+        <w:rPr>
+          <w:rtl/>
+        </w:rPr>
+        <w:t>.</w:t>
+      </w:r>
+    </w:p>
+    <w:p>
+      <w:pPr>
+        <w:bidi/>
+        <w:spacing w:line="480" w:lineRule="auto"/>
+        <w:ind w:right="357"/>
+        <w:rPr>
+          <w:u w:val="single"/>
+        </w:rPr>
+      </w:pPr>
+      <w:r>
+        <w:rPr>
+          <w:u w:val="single"/>
+          <w:rtl/>
+        </w:rPr>
+        <w:t xml:space="preserve">מסד נתונים </w:t>
+      </w:r>
+      <w:r>
+        <w:rPr>
+          <w:u w:val="single"/>
+        </w:rPr>
+        <w:t>Firebase</w:t>
+      </w:r>
+    </w:p>
+    <w:p>
+      <w:pPr>
+        <w:bidi/>
+        <w:spacing w:line="480" w:lineRule="auto"/>
+        <w:ind w:right="357"/>
+      </w:pPr>
+      <w:r>
+        <w:rPr>
+          <w:rtl/>
+        </w:rPr>
+        <w:t xml:space="preserve">השתמשנו בכלל הפונקציות מהדוקומנטציה הרשמית על </w:t>
+      </w:r>
+      <w:r>
+        <w:t>firebase Auth</w:t>
+      </w:r>
+      <w:r>
+        <w:rPr>
+          <w:rtl/>
+        </w:rPr>
+        <w:t xml:space="preserve"> ומסדי נתונים </w:t>
       </w:r>
       <w:proofErr w:type="spellStart"/>
       <w:r>
-        <w:rPr>
-          <w:rtl/>
-        </w:rPr>
-        <w:t>רפרנסים</w:t>
+        <w:t>firestore</w:t>
       </w:r>
       <w:proofErr w:type="spellEnd"/>
       <w:r>
         <w:rPr>
           <w:rtl/>
         </w:rPr>
-        <w:t xml:space="preserve">) , </w:t>
-      </w:r>
-      <w:proofErr w:type="spellStart"/>
-      <w:r>
-        <w:rPr>
-          <w:rtl/>
-        </w:rPr>
-        <w:t>פרומפטים</w:t>
-      </w:r>
-      <w:proofErr w:type="spellEnd"/>
-      <w:r>
-        <w:rPr>
-          <w:rtl/>
-        </w:rPr>
-        <w:t xml:space="preserve"> שהשתמשתם בהם בכלי </w:t>
-      </w:r>
-      <w:r>
-        <w:t>AI</w:t>
-      </w:r>
-      <w:r>
-        <w:rPr>
-          <w:rtl/>
-        </w:rPr>
-        <w:t>.</w:t>
-      </w:r>
-    </w:p>
-    <w:p>
-      <w:pPr>
-        <w:bidi/>
-        <w:spacing w:line="480" w:lineRule="auto"/>
-        <w:ind w:right="357"/>
-        <w:rPr>
-          <w:u w:val="single"/>
-        </w:rPr>
-      </w:pPr>
-      <w:r>
-        <w:rPr>
-          <w:u w:val="single"/>
-          <w:rtl/>
-        </w:rPr>
-        <w:t xml:space="preserve">מסד נתונים </w:t>
-      </w:r>
-      <w:r>
-        <w:rPr>
-          <w:u w:val="single"/>
-        </w:rPr>
-        <w:t>Firebase</w:t>
-      </w:r>
-    </w:p>
-    <w:p>
-      <w:pPr>
-        <w:bidi/>
-        <w:spacing w:line="480" w:lineRule="auto"/>
-        <w:ind w:right="357"/>
-      </w:pPr>
-      <w:r>
-        <w:rPr>
-          <w:rtl/>
-        </w:rPr>
-        <w:t xml:space="preserve">השתמשנו בכלל הפונקציות מהדוקומנטציה הרשמית על </w:t>
-      </w:r>
-      <w:r>
-        <w:t>firebase Auth</w:t>
-      </w:r>
-      <w:r>
-        <w:rPr>
-          <w:rtl/>
-        </w:rPr>
-        <w:t xml:space="preserve"> ומסדי נתונים </w:t>
-      </w:r>
-      <w:proofErr w:type="spellStart"/>
-      <w:r>
-        <w:t>firestore</w:t>
-      </w:r>
-      <w:proofErr w:type="spellEnd"/>
-      <w:r>
-        <w:rPr>
-          <w:rtl/>
-        </w:rPr>
         <w:t xml:space="preserve"> ו-</w:t>
       </w:r>
       <w:r>
@@ -6381,7 +5884,7 @@
         <w:spacing w:line="480" w:lineRule="auto"/>
         <w:ind w:right="357"/>
       </w:pPr>
-      <w:hyperlink r:id="rId14">
+      <w:hyperlink r:id="rId13">
         <w:r>
           <w:rPr>
             <w:color w:val="0000FF"/>
@@ -6396,7 +5899,7 @@
         <w:spacing w:line="480" w:lineRule="auto"/>
         <w:ind w:right="357"/>
       </w:pPr>
-      <w:hyperlink r:id="rId15">
+      <w:hyperlink r:id="rId14">
         <w:r>
           <w:rPr>
             <w:color w:val="0000FF"/>
@@ -6411,7 +5914,7 @@
         <w:spacing w:line="480" w:lineRule="auto"/>
         <w:ind w:right="357"/>
       </w:pPr>
-      <w:hyperlink r:id="rId16">
+      <w:hyperlink r:id="rId15">
         <w:r>
           <w:rPr>
             <w:color w:val="0000FF"/>
@@ -6503,16 +6006,43 @@
         <w:rPr>
           <w:rtl/>
         </w:rPr>
-        <w:t xml:space="preserve">יוצר משתמש אורח זמני לדמו ומתחבר </w:t>
-      </w:r>
+        <w:t>יוצר משתמש אורח זמני לדמו ומתחבר איתו</w:t>
+      </w:r>
+    </w:p>
+    <w:p>
+      <w:pPr>
+        <w:bidi/>
+        <w:spacing w:line="480" w:lineRule="auto"/>
+        <w:ind w:right="357"/>
+      </w:pPr>
+    </w:p>
+    <w:p>
+      <w:pPr>
+        <w:bidi/>
+        <w:spacing w:line="480" w:lineRule="auto"/>
+        <w:ind w:right="357"/>
+      </w:pPr>
       <w:proofErr w:type="spellStart"/>
       <w:r>
-        <w:rPr>
-          <w:rtl/>
-        </w:rPr>
-        <w:t>איתו</w:t>
+        <w:t>createUser</w:t>
       </w:r>
       <w:proofErr w:type="spellEnd"/>
+      <w:r>
+        <w:t>(email, password, username)</w:t>
+      </w:r>
+    </w:p>
+    <w:p>
+      <w:pPr>
+        <w:bidi/>
+        <w:spacing w:line="480" w:lineRule="auto"/>
+        <w:ind w:right="357"/>
+      </w:pPr>
+      <w:r>
+        <w:rPr>
+          <w:rtl/>
+        </w:rPr>
+        <w:t>יוצר משתמש חדש לפי הפרמטרים ומתחבר איתו</w:t>
+      </w:r>
     </w:p>
     <w:p>
       <w:pPr>
@@ -6529,53 +6059,10 @@
       </w:pPr>
       <w:proofErr w:type="spellStart"/>
       <w:r>
-        <w:t>createUser</w:t>
+        <w:t>signOut</w:t>
       </w:r>
       <w:proofErr w:type="spellEnd"/>
       <w:r>
-        <w:t>(email, password, username)</w:t>
-      </w:r>
-    </w:p>
-    <w:p>
-      <w:pPr>
-        <w:bidi/>
-        <w:spacing w:line="480" w:lineRule="auto"/>
-        <w:ind w:right="357"/>
-      </w:pPr>
-      <w:r>
-        <w:rPr>
-          <w:rtl/>
-        </w:rPr>
-        <w:t xml:space="preserve">יוצר משתמש חדש לפי הפרמטרים ומתחבר </w:t>
-      </w:r>
-      <w:proofErr w:type="spellStart"/>
-      <w:r>
-        <w:rPr>
-          <w:rtl/>
-        </w:rPr>
-        <w:t>איתו</w:t>
-      </w:r>
-      <w:proofErr w:type="spellEnd"/>
-    </w:p>
-    <w:p>
-      <w:pPr>
-        <w:bidi/>
-        <w:spacing w:line="480" w:lineRule="auto"/>
-        <w:ind w:right="357"/>
-      </w:pPr>
-    </w:p>
-    <w:p>
-      <w:pPr>
-        <w:bidi/>
-        <w:spacing w:line="480" w:lineRule="auto"/>
-        <w:ind w:right="357"/>
-      </w:pPr>
-      <w:proofErr w:type="spellStart"/>
-      <w:r>
-        <w:t>signOut</w:t>
-      </w:r>
-      <w:proofErr w:type="spellEnd"/>
-      <w:r>
         <w:t>()</w:t>
       </w:r>
     </w:p>
@@ -6632,21 +6119,7 @@
         <w:rPr>
           <w:rtl/>
         </w:rPr>
-        <w:t xml:space="preserve">השתמשנו במספר קונטקסטים לשמירת מידע והעברתו לכל </w:t>
-      </w:r>
-      <w:proofErr w:type="spellStart"/>
-      <w:r>
-        <w:rPr>
-          <w:rtl/>
-        </w:rPr>
-        <w:t>הקומפוננטות</w:t>
-      </w:r>
-      <w:proofErr w:type="spellEnd"/>
-      <w:r>
-        <w:rPr>
-          <w:rtl/>
-        </w:rPr>
-        <w:t xml:space="preserve"> הבנים. להלן פירוט פונקציות שימוש ואיזה מידע כל קונטקסט שומר:</w:t>
+        <w:t>השתמשנו במספר קונטקסטים לשמירת מידע והעברתו לכל הקומפוננטות הבנים. להלן פירוט פונקציות שימוש ואיזה מידע כל קונטקסט שומר:</w:t>
       </w:r>
     </w:p>
     <w:p>
@@ -7111,21 +6584,7 @@
         <w:rPr>
           <w:rtl/>
         </w:rPr>
-        <w:t xml:space="preserve">פונקציה המאפשרת למשתמש לערוך את הפרופיל שלו ( לשנות תיאור , תמונה שם משתמש  </w:t>
-      </w:r>
-      <w:proofErr w:type="spellStart"/>
-      <w:r>
-        <w:rPr>
-          <w:rtl/>
-        </w:rPr>
-        <w:t>וכו</w:t>
-      </w:r>
-      <w:proofErr w:type="spellEnd"/>
-      <w:r>
-        <w:rPr>
-          <w:rtl/>
-        </w:rPr>
-        <w:t>'...)</w:t>
+        <w:t>פונקציה המאפשרת למשתמש לערוך את הפרופיל שלו ( לשנות תיאור , תמונה שם משתמש  וכו'...)</w:t>
       </w:r>
     </w:p>
     <w:p>
@@ -7151,7 +6610,7 @@
         </w:rPr>
         <w:t xml:space="preserve">DB URL- </w:t>
       </w:r>
-      <w:hyperlink r:id="rId17">
+      <w:hyperlink r:id="rId16">
         <w:r>
           <w:rPr>
             <w:b/>
@@ -7178,7 +6637,7 @@
         </w:rPr>
         <w:t xml:space="preserve">Icons- </w:t>
       </w:r>
-      <w:hyperlink r:id="rId18">
+      <w:hyperlink r:id="rId17">
         <w:r>
           <w:rPr>
             <w:b/>
@@ -7195,7 +6654,7 @@
         </w:rPr>
         <w:t xml:space="preserve"> + </w:t>
       </w:r>
-      <w:hyperlink r:id="rId19">
+      <w:hyperlink r:id="rId18">
         <w:r>
           <w:rPr>
             <w:b/>
@@ -7222,7 +6681,7 @@
         </w:rPr>
         <w:t xml:space="preserve">Home-background- </w:t>
       </w:r>
-      <w:hyperlink r:id="rId20">
+      <w:hyperlink r:id="rId19">
         <w:r>
           <w:rPr>
             <w:b/>
@@ -7264,7 +6723,7 @@
                     <pic:cNvPicPr preferRelativeResize="0"/>
                   </pic:nvPicPr>
                   <pic:blipFill>
-                    <a:blip r:embed="rId21"/>
+                    <a:blip r:embed="rId20"/>
                     <a:srcRect/>
                     <a:stretch>
                       <a:fillRect/>
@@ -7315,7 +6774,7 @@
                     <pic:cNvPicPr preferRelativeResize="0"/>
                   </pic:nvPicPr>
                   <pic:blipFill>
-                    <a:blip r:embed="rId22"/>
+                    <a:blip r:embed="rId21"/>
                     <a:srcRect/>
                     <a:stretch>
                       <a:fillRect/>
@@ -7385,7 +6844,7 @@
                     <pic:cNvPicPr preferRelativeResize="0"/>
                   </pic:nvPicPr>
                   <pic:blipFill>
-                    <a:blip r:embed="rId23"/>
+                    <a:blip r:embed="rId22"/>
                     <a:srcRect/>
                     <a:stretch>
                       <a:fillRect/>
@@ -7446,7 +6905,7 @@
                     <pic:cNvPicPr preferRelativeResize="0"/>
                   </pic:nvPicPr>
                   <pic:blipFill>
-                    <a:blip r:embed="rId24"/>
+                    <a:blip r:embed="rId23"/>
                     <a:srcRect/>
                     <a:stretch>
                       <a:fillRect/>
@@ -7630,7 +7089,7 @@
                     <pic:cNvPicPr preferRelativeResize="0"/>
                   </pic:nvPicPr>
                   <pic:blipFill>
-                    <a:blip r:embed="rId25"/>
+                    <a:blip r:embed="rId24"/>
                     <a:srcRect/>
                     <a:stretch>
                       <a:fillRect/>
@@ -7678,7 +7137,7 @@
                     <pic:cNvPicPr preferRelativeResize="0"/>
                   </pic:nvPicPr>
                   <pic:blipFill>
-                    <a:blip r:embed="rId26"/>
+                    <a:blip r:embed="rId25"/>
                     <a:srcRect/>
                     <a:stretch>
                       <a:fillRect/>
@@ -8134,7 +7593,7 @@
                     <pic:cNvPicPr preferRelativeResize="0"/>
                   </pic:nvPicPr>
                   <pic:blipFill>
-                    <a:blip r:embed="rId27"/>
+                    <a:blip r:embed="rId26"/>
                     <a:srcRect/>
                     <a:stretch>
                       <a:fillRect/>
@@ -8206,7 +7665,7 @@
                     <pic:cNvPicPr preferRelativeResize="0"/>
                   </pic:nvPicPr>
                   <pic:blipFill>
-                    <a:blip r:embed="rId28"/>
+                    <a:blip r:embed="rId27"/>
                     <a:srcRect/>
                     <a:stretch>
                       <a:fillRect/>
@@ -8409,7 +7868,7 @@
                     <pic:cNvPicPr preferRelativeResize="0"/>
                   </pic:nvPicPr>
                   <pic:blipFill>
-                    <a:blip r:embed="rId29"/>
+                    <a:blip r:embed="rId28"/>
                     <a:srcRect/>
                     <a:stretch>
                       <a:fillRect/>
@@ -8457,7 +7916,7 @@
                     <pic:cNvPicPr preferRelativeResize="0"/>
                   </pic:nvPicPr>
                   <pic:blipFill>
-                    <a:blip r:embed="rId30"/>
+                    <a:blip r:embed="rId29"/>
                     <a:srcRect/>
                     <a:stretch>
                       <a:fillRect/>
@@ -8910,25 +8369,7 @@
           <w:szCs w:val="24"/>
           <w:rtl/>
         </w:rPr>
-        <w:t xml:space="preserve">השוואת ביצועים </w:t>
-      </w:r>
-      <w:proofErr w:type="spellStart"/>
-      <w:r>
-        <w:rPr>
-          <w:sz w:val="24"/>
-          <w:szCs w:val="24"/>
-          <w:rtl/>
-        </w:rPr>
-        <w:t>ע''י</w:t>
-      </w:r>
-      <w:proofErr w:type="spellEnd"/>
-      <w:r>
-        <w:rPr>
-          <w:sz w:val="24"/>
-          <w:szCs w:val="24"/>
-          <w:rtl/>
-        </w:rPr>
-        <w:t xml:space="preserve"> צפייה בפרופיל של מישהו אחר.</w:t>
+        <w:t>השוואת ביצועים ע''י צפייה בפרופיל של מישהו אחר.</w:t>
       </w:r>
     </w:p>
     <w:p>
@@ -8945,23 +8386,13 @@
           <w:szCs w:val="24"/>
         </w:rPr>
       </w:pPr>
-      <w:proofErr w:type="spellStart"/>
       <w:r>
         <w:rPr>
           <w:sz w:val="24"/>
           <w:szCs w:val="24"/>
           <w:rtl/>
         </w:rPr>
-        <w:t>גיימיפיקציה</w:t>
-      </w:r>
-      <w:proofErr w:type="spellEnd"/>
-      <w:r>
-        <w:rPr>
-          <w:sz w:val="24"/>
-          <w:szCs w:val="24"/>
-          <w:rtl/>
-        </w:rPr>
-        <w:t xml:space="preserve">: </w:t>
+        <w:t xml:space="preserve">גיימיפיקציה: </w:t>
       </w:r>
     </w:p>
     <w:p>
@@ -9014,25 +8445,7 @@
           <w:szCs w:val="24"/>
           <w:rtl/>
         </w:rPr>
-        <w:t xml:space="preserve">מסך זה מהווה מרכז שליטה מקיף, המאפשר למשתמש לנהל את הפרופיל שלו </w:t>
-      </w:r>
-      <w:proofErr w:type="spellStart"/>
-      <w:r>
-        <w:rPr>
-          <w:sz w:val="24"/>
-          <w:szCs w:val="24"/>
-          <w:rtl/>
-        </w:rPr>
-        <w:t>ואיטרקציות</w:t>
-      </w:r>
-      <w:proofErr w:type="spellEnd"/>
-      <w:r>
-        <w:rPr>
-          <w:sz w:val="24"/>
-          <w:szCs w:val="24"/>
-          <w:rtl/>
-        </w:rPr>
-        <w:t xml:space="preserve"> עם משתמשים אחרים באופן אינטואיטיבי ויעיל.</w:t>
+        <w:t>מסך זה מהווה מרכז שליטה מקיף, המאפשר למשתמש לנהל את הפרופיל שלו ואיטרקציות עם משתמשים אחרים באופן אינטואיטיבי ויעיל.</w:t>
       </w:r>
     </w:p>
     <w:p>
@@ -9096,7 +8509,7 @@
                     <pic:cNvPicPr preferRelativeResize="0"/>
                   </pic:nvPicPr>
                   <pic:blipFill>
-                    <a:blip r:embed="rId31"/>
+                    <a:blip r:embed="rId30"/>
                     <a:srcRect/>
                     <a:stretch>
                       <a:fillRect/>
@@ -9144,7 +8557,7 @@
                     <pic:cNvPicPr preferRelativeResize="0"/>
                   </pic:nvPicPr>
                   <pic:blipFill>
-                    <a:blip r:embed="rId32"/>
+                    <a:blip r:embed="rId31"/>
                     <a:srcRect/>
                     <a:stretch>
                       <a:fillRect/>
@@ -9195,7 +8608,7 @@
                     <pic:cNvPicPr preferRelativeResize="0"/>
                   </pic:nvPicPr>
                   <pic:blipFill>
-                    <a:blip r:embed="rId33"/>
+                    <a:blip r:embed="rId32"/>
                     <a:srcRect/>
                     <a:stretch>
                       <a:fillRect/>
@@ -9243,7 +8656,7 @@
                     <pic:cNvPicPr preferRelativeResize="0"/>
                   </pic:nvPicPr>
                   <pic:blipFill>
-                    <a:blip r:embed="rId34"/>
+                    <a:blip r:embed="rId33"/>
                     <a:srcRect/>
                     <a:stretch>
                       <a:fillRect/>
@@ -9332,7 +8745,7 @@
         <w:spacing w:line="480" w:lineRule="auto"/>
         <w:ind w:right="357"/>
       </w:pPr>
-      <w:hyperlink r:id="rId35" w:anchor="gid=887190927">
+      <w:hyperlink r:id="rId34" w:anchor="gid=887190927">
         <w:r>
           <w:rPr>
             <w:color w:val="0000FF"/>
@@ -9468,23 +8881,7 @@
           <w:b/>
           <w:rtl/>
         </w:rPr>
-        <w:t xml:space="preserve">הגשה בתיבת ההגשה </w:t>
-      </w:r>
-      <w:proofErr w:type="spellStart"/>
-      <w:r>
-        <w:rPr>
-          <w:b/>
-          <w:rtl/>
-        </w:rPr>
-        <w:t>במוודל</w:t>
-      </w:r>
-      <w:proofErr w:type="spellEnd"/>
-      <w:r>
-        <w:rPr>
-          <w:b/>
-          <w:rtl/>
-        </w:rPr>
-        <w:t xml:space="preserve"> – "הגשת פרויקט</w:t>
+        <w:t>הגשה בתיבת ההגשה במוודל – "הגשת פרויקט</w:t>
       </w:r>
       <w:r>
         <w:t>"</w:t>
@@ -9675,7 +9072,7 @@
     </w:p>
     <w:p/>
     <w:sectPr>
-      <w:headerReference w:type="default" r:id="rId36"/>
+      <w:headerReference w:type="default" r:id="rId35"/>
       <w:pgSz w:w="12240" w:h="15840"/>
       <w:pgMar w:top="1440" w:right="1440" w:bottom="1440" w:left="1440" w:header="720" w:footer="720" w:gutter="0"/>
       <w:pgNumType w:start="1"/>
@@ -10892,14 +10289,14 @@
     <w:lsdException w:name="Unresolved Mention" w:semiHidden="1" w:unhideWhenUsed="1"/>
     <w:lsdException w:name="Smart Link" w:semiHidden="1" w:unhideWhenUsed="1"/>
   </w:latentStyles>
-  <w:style w:type="paragraph" w:default="1" w:styleId="Normal">
+  <w:style w:type="paragraph" w:default="1" w:styleId="a">
     <w:name w:val="Normal"/>
     <w:qFormat/>
   </w:style>
-  <w:style w:type="paragraph" w:styleId="Heading1">
+  <w:style w:type="paragraph" w:styleId="1">
     <w:name w:val="heading 1"/>
-    <w:basedOn w:val="Normal"/>
-    <w:next w:val="Normal"/>
+    <w:basedOn w:val="a"/>
+    <w:next w:val="a"/>
     <w:uiPriority w:val="9"/>
     <w:qFormat/>
     <w:pPr>
@@ -10913,10 +10310,10 @@
       <w:szCs w:val="40"/>
     </w:rPr>
   </w:style>
-  <w:style w:type="paragraph" w:styleId="Heading2">
+  <w:style w:type="paragraph" w:styleId="2">
     <w:name w:val="heading 2"/>
-    <w:basedOn w:val="Normal"/>
-    <w:next w:val="Normal"/>
+    <w:basedOn w:val="a"/>
+    <w:next w:val="a"/>
     <w:uiPriority w:val="9"/>
     <w:semiHidden/>
     <w:unhideWhenUsed/>
@@ -10932,10 +10329,10 @@
       <w:szCs w:val="32"/>
     </w:rPr>
   </w:style>
-  <w:style w:type="paragraph" w:styleId="Heading3">
+  <w:style w:type="paragraph" w:styleId="3">
     <w:name w:val="heading 3"/>
-    <w:basedOn w:val="Normal"/>
-    <w:next w:val="Normal"/>
+    <w:basedOn w:val="a"/>
+    <w:next w:val="a"/>
     <w:uiPriority w:val="9"/>
     <w:semiHidden/>
     <w:unhideWhenUsed/>
@@ -10952,10 +10349,10 @@
       <w:szCs w:val="28"/>
     </w:rPr>
   </w:style>
-  <w:style w:type="paragraph" w:styleId="Heading4">
+  <w:style w:type="paragraph" w:styleId="4">
     <w:name w:val="heading 4"/>
-    <w:basedOn w:val="Normal"/>
-    <w:next w:val="Normal"/>
+    <w:basedOn w:val="a"/>
+    <w:next w:val="a"/>
     <w:uiPriority w:val="9"/>
     <w:semiHidden/>
     <w:unhideWhenUsed/>
@@ -10972,10 +10369,10 @@
       <w:szCs w:val="24"/>
     </w:rPr>
   </w:style>
-  <w:style w:type="paragraph" w:styleId="Heading5">
+  <w:style w:type="paragraph" w:styleId="5">
     <w:name w:val="heading 5"/>
-    <w:basedOn w:val="Normal"/>
-    <w:next w:val="Normal"/>
+    <w:basedOn w:val="a"/>
+    <w:next w:val="a"/>
     <w:uiPriority w:val="9"/>
     <w:semiHidden/>
     <w:unhideWhenUsed/>
@@ -10990,10 +10387,10 @@
       <w:color w:val="666666"/>
     </w:rPr>
   </w:style>
-  <w:style w:type="paragraph" w:styleId="Heading6">
+  <w:style w:type="paragraph" w:styleId="6">
     <w:name w:val="heading 6"/>
-    <w:basedOn w:val="Normal"/>
-    <w:next w:val="Normal"/>
+    <w:basedOn w:val="a"/>
+    <w:next w:val="a"/>
     <w:uiPriority w:val="9"/>
     <w:semiHidden/>
     <w:unhideWhenUsed/>
@@ -11009,13 +10406,13 @@
       <w:color w:val="666666"/>
     </w:rPr>
   </w:style>
-  <w:style w:type="character" w:default="1" w:styleId="DefaultParagraphFont">
+  <w:style w:type="character" w:default="1" w:styleId="a0">
     <w:name w:val="Default Paragraph Font"/>
     <w:uiPriority w:val="1"/>
     <w:semiHidden/>
     <w:unhideWhenUsed/>
   </w:style>
-  <w:style w:type="table" w:default="1" w:styleId="TableNormal">
+  <w:style w:type="table" w:default="1" w:styleId="a1">
     <w:name w:val="Normal Table"/>
     <w:uiPriority w:val="99"/>
     <w:semiHidden/>
@@ -11030,16 +10427,16 @@
       </w:tblCellMar>
     </w:tblPr>
   </w:style>
-  <w:style w:type="numbering" w:default="1" w:styleId="NoList">
+  <w:style w:type="numbering" w:default="1" w:styleId="a2">
     <w:name w:val="No List"/>
     <w:uiPriority w:val="99"/>
     <w:semiHidden/>
     <w:unhideWhenUsed/>
   </w:style>
-  <w:style w:type="paragraph" w:styleId="Title">
+  <w:style w:type="paragraph" w:styleId="a3">
     <w:name w:val="Title"/>
-    <w:basedOn w:val="Normal"/>
-    <w:next w:val="Normal"/>
+    <w:basedOn w:val="a"/>
+    <w:next w:val="a"/>
     <w:uiPriority w:val="10"/>
     <w:qFormat/>
     <w:pPr>
@@ -11052,10 +10449,10 @@
       <w:szCs w:val="52"/>
     </w:rPr>
   </w:style>
-  <w:style w:type="paragraph" w:styleId="Subtitle">
+  <w:style w:type="paragraph" w:styleId="a4">
     <w:name w:val="Subtitle"/>
-    <w:basedOn w:val="Normal"/>
-    <w:next w:val="Normal"/>
+    <w:basedOn w:val="a"/>
+    <w:next w:val="a"/>
     <w:uiPriority w:val="11"/>
     <w:qFormat/>
     <w:pPr>
@@ -11069,104 +10466,8 @@
       <w:szCs w:val="30"/>
     </w:rPr>
   </w:style>
-  <w:style w:type="table" w:customStyle="1" w:styleId="a">
-    <w:basedOn w:val="TableNormal"/>
-    <w:pPr>
-      <w:spacing w:line="240" w:lineRule="auto"/>
-    </w:pPr>
-    <w:tblPr>
-      <w:tblStyleRowBandSize w:val="1"/>
-      <w:tblStyleColBandSize w:val="1"/>
-      <w:tblCellMar>
-        <w:top w:w="15" w:type="dxa"/>
-        <w:left w:w="15" w:type="dxa"/>
-        <w:bottom w:w="15" w:type="dxa"/>
-        <w:right w:w="15" w:type="dxa"/>
-      </w:tblCellMar>
-    </w:tblPr>
-  </w:style>
-  <w:style w:type="table" w:customStyle="1" w:styleId="a0">
-    <w:basedOn w:val="TableNormal"/>
-    <w:pPr>
-      <w:spacing w:line="240" w:lineRule="auto"/>
-    </w:pPr>
-    <w:tblPr>
-      <w:tblStyleRowBandSize w:val="1"/>
-      <w:tblStyleColBandSize w:val="1"/>
-      <w:tblCellMar>
-        <w:top w:w="15" w:type="dxa"/>
-        <w:left w:w="15" w:type="dxa"/>
-        <w:bottom w:w="15" w:type="dxa"/>
-        <w:right w:w="15" w:type="dxa"/>
-      </w:tblCellMar>
-    </w:tblPr>
-  </w:style>
-  <w:style w:type="table" w:customStyle="1" w:styleId="a1">
-    <w:basedOn w:val="TableNormal"/>
-    <w:pPr>
-      <w:spacing w:line="240" w:lineRule="auto"/>
-    </w:pPr>
-    <w:tblPr>
-      <w:tblStyleRowBandSize w:val="1"/>
-      <w:tblStyleColBandSize w:val="1"/>
-      <w:tblCellMar>
-        <w:top w:w="15" w:type="dxa"/>
-        <w:left w:w="15" w:type="dxa"/>
-        <w:bottom w:w="15" w:type="dxa"/>
-        <w:right w:w="15" w:type="dxa"/>
-      </w:tblCellMar>
-    </w:tblPr>
-  </w:style>
-  <w:style w:type="table" w:customStyle="1" w:styleId="a2">
-    <w:basedOn w:val="TableNormal"/>
-    <w:pPr>
-      <w:spacing w:line="240" w:lineRule="auto"/>
-    </w:pPr>
-    <w:tblPr>
-      <w:tblStyleRowBandSize w:val="1"/>
-      <w:tblStyleColBandSize w:val="1"/>
-      <w:tblCellMar>
-        <w:top w:w="15" w:type="dxa"/>
-        <w:left w:w="15" w:type="dxa"/>
-        <w:bottom w:w="15" w:type="dxa"/>
-        <w:right w:w="15" w:type="dxa"/>
-      </w:tblCellMar>
-    </w:tblPr>
-  </w:style>
-  <w:style w:type="table" w:customStyle="1" w:styleId="a3">
-    <w:basedOn w:val="TableNormal"/>
-    <w:pPr>
-      <w:spacing w:line="240" w:lineRule="auto"/>
-    </w:pPr>
-    <w:tblPr>
-      <w:tblStyleRowBandSize w:val="1"/>
-      <w:tblStyleColBandSize w:val="1"/>
-      <w:tblCellMar>
-        <w:top w:w="15" w:type="dxa"/>
-        <w:left w:w="15" w:type="dxa"/>
-        <w:bottom w:w="15" w:type="dxa"/>
-        <w:right w:w="15" w:type="dxa"/>
-      </w:tblCellMar>
-    </w:tblPr>
-  </w:style>
-  <w:style w:type="table" w:customStyle="1" w:styleId="a4">
-    <w:basedOn w:val="TableNormal"/>
-    <w:pPr>
-      <w:spacing w:line="240" w:lineRule="auto"/>
-    </w:pPr>
-    <w:tblPr>
-      <w:tblStyleRowBandSize w:val="1"/>
-      <w:tblStyleColBandSize w:val="1"/>
-      <w:tblCellMar>
-        <w:top w:w="15" w:type="dxa"/>
-        <w:left w:w="15" w:type="dxa"/>
-        <w:bottom w:w="15" w:type="dxa"/>
-        <w:right w:w="15" w:type="dxa"/>
-      </w:tblCellMar>
-    </w:tblPr>
-  </w:style>
   <w:style w:type="table" w:customStyle="1" w:styleId="a5">
-    <w:basedOn w:val="TableNormal"/>
+    <w:basedOn w:val="a1"/>
     <w:pPr>
       <w:spacing w:line="240" w:lineRule="auto"/>
     </w:pPr>
@@ -11182,7 +10483,7 @@
     </w:tblPr>
   </w:style>
   <w:style w:type="table" w:customStyle="1" w:styleId="a6">
-    <w:basedOn w:val="TableNormal"/>
+    <w:basedOn w:val="a1"/>
     <w:pPr>
       <w:spacing w:line="240" w:lineRule="auto"/>
     </w:pPr>
@@ -11198,7 +10499,7 @@
     </w:tblPr>
   </w:style>
   <w:style w:type="table" w:customStyle="1" w:styleId="a7">
-    <w:basedOn w:val="TableNormal"/>
+    <w:basedOn w:val="a1"/>
     <w:pPr>
       <w:spacing w:line="240" w:lineRule="auto"/>
     </w:pPr>
@@ -11214,7 +10515,7 @@
     </w:tblPr>
   </w:style>
   <w:style w:type="table" w:customStyle="1" w:styleId="a8">
-    <w:basedOn w:val="TableNormal"/>
+    <w:basedOn w:val="a1"/>
     <w:pPr>
       <w:spacing w:line="240" w:lineRule="auto"/>
     </w:pPr>
@@ -11230,7 +10531,7 @@
     </w:tblPr>
   </w:style>
   <w:style w:type="table" w:customStyle="1" w:styleId="a9">
-    <w:basedOn w:val="TableNormal"/>
+    <w:basedOn w:val="a1"/>
     <w:pPr>
       <w:spacing w:line="240" w:lineRule="auto"/>
     </w:pPr>
@@ -11246,7 +10547,7 @@
     </w:tblPr>
   </w:style>
   <w:style w:type="table" w:customStyle="1" w:styleId="aa">
-    <w:basedOn w:val="TableNormal"/>
+    <w:basedOn w:val="a1"/>
     <w:pPr>
       <w:spacing w:line="240" w:lineRule="auto"/>
     </w:pPr>
@@ -11262,7 +10563,7 @@
     </w:tblPr>
   </w:style>
   <w:style w:type="table" w:customStyle="1" w:styleId="ab">
-    <w:basedOn w:val="TableNormal"/>
+    <w:basedOn w:val="a1"/>
     <w:pPr>
       <w:spacing w:line="240" w:lineRule="auto"/>
     </w:pPr>
@@ -11278,7 +10579,7 @@
     </w:tblPr>
   </w:style>
   <w:style w:type="table" w:customStyle="1" w:styleId="ac">
-    <w:basedOn w:val="TableNormal"/>
+    <w:basedOn w:val="a1"/>
     <w:pPr>
       <w:spacing w:line="240" w:lineRule="auto"/>
     </w:pPr>
@@ -11294,7 +10595,7 @@
     </w:tblPr>
   </w:style>
   <w:style w:type="table" w:customStyle="1" w:styleId="ad">
-    <w:basedOn w:val="TableNormal"/>
+    <w:basedOn w:val="a1"/>
     <w:pPr>
       <w:spacing w:line="240" w:lineRule="auto"/>
     </w:pPr>
@@ -11310,7 +10611,7 @@
     </w:tblPr>
   </w:style>
   <w:style w:type="table" w:customStyle="1" w:styleId="ae">
-    <w:basedOn w:val="TableNormal"/>
+    <w:basedOn w:val="a1"/>
     <w:pPr>
       <w:spacing w:line="240" w:lineRule="auto"/>
     </w:pPr>
@@ -11326,7 +10627,7 @@
     </w:tblPr>
   </w:style>
   <w:style w:type="table" w:customStyle="1" w:styleId="af">
-    <w:basedOn w:val="TableNormal"/>
+    <w:basedOn w:val="a1"/>
     <w:pPr>
       <w:spacing w:line="240" w:lineRule="auto"/>
     </w:pPr>
@@ -11342,7 +10643,7 @@
     </w:tblPr>
   </w:style>
   <w:style w:type="table" w:customStyle="1" w:styleId="af0">
-    <w:basedOn w:val="TableNormal"/>
+    <w:basedOn w:val="a1"/>
     <w:pPr>
       <w:spacing w:line="240" w:lineRule="auto"/>
     </w:pPr>
@@ -11358,7 +10659,7 @@
     </w:tblPr>
   </w:style>
   <w:style w:type="table" w:customStyle="1" w:styleId="af1">
-    <w:basedOn w:val="TableNormal"/>
+    <w:basedOn w:val="a1"/>
     <w:pPr>
       <w:spacing w:line="240" w:lineRule="auto"/>
     </w:pPr>
@@ -11374,7 +10675,7 @@
     </w:tblPr>
   </w:style>
   <w:style w:type="table" w:customStyle="1" w:styleId="af2">
-    <w:basedOn w:val="TableNormal"/>
+    <w:basedOn w:val="a1"/>
     <w:pPr>
       <w:spacing w:line="240" w:lineRule="auto"/>
     </w:pPr>
@@ -11390,7 +10691,7 @@
     </w:tblPr>
   </w:style>
   <w:style w:type="table" w:customStyle="1" w:styleId="af3">
-    <w:basedOn w:val="TableNormal"/>
+    <w:basedOn w:val="a1"/>
     <w:pPr>
       <w:spacing w:line="240" w:lineRule="auto"/>
     </w:pPr>
@@ -11406,7 +10707,7 @@
     </w:tblPr>
   </w:style>
   <w:style w:type="table" w:customStyle="1" w:styleId="af4">
-    <w:basedOn w:val="TableNormal"/>
+    <w:basedOn w:val="a1"/>
     <w:pPr>
       <w:spacing w:line="240" w:lineRule="auto"/>
     </w:pPr>
@@ -11422,7 +10723,7 @@
     </w:tblPr>
   </w:style>
   <w:style w:type="table" w:customStyle="1" w:styleId="af5">
-    <w:basedOn w:val="TableNormal"/>
+    <w:basedOn w:val="a1"/>
     <w:pPr>
       <w:spacing w:line="240" w:lineRule="auto"/>
     </w:pPr>
@@ -11438,7 +10739,7 @@
     </w:tblPr>
   </w:style>
   <w:style w:type="table" w:customStyle="1" w:styleId="af6">
-    <w:basedOn w:val="TableNormal"/>
+    <w:basedOn w:val="a1"/>
     <w:pPr>
       <w:spacing w:line="240" w:lineRule="auto"/>
     </w:pPr>
@@ -11454,7 +10755,7 @@
     </w:tblPr>
   </w:style>
   <w:style w:type="table" w:customStyle="1" w:styleId="af7">
-    <w:basedOn w:val="TableNormal"/>
+    <w:basedOn w:val="a1"/>
     <w:pPr>
       <w:spacing w:line="240" w:lineRule="auto"/>
     </w:pPr>
@@ -11470,7 +10771,7 @@
     </w:tblPr>
   </w:style>
   <w:style w:type="table" w:customStyle="1" w:styleId="af8">
-    <w:basedOn w:val="TableNormal"/>
+    <w:basedOn w:val="a1"/>
     <w:pPr>
       <w:spacing w:line="240" w:lineRule="auto"/>
     </w:pPr>
@@ -11486,7 +10787,7 @@
     </w:tblPr>
   </w:style>
   <w:style w:type="table" w:customStyle="1" w:styleId="af9">
-    <w:basedOn w:val="TableNormal"/>
+    <w:basedOn w:val="a1"/>
     <w:pPr>
       <w:spacing w:line="240" w:lineRule="auto"/>
     </w:pPr>
@@ -11501,9 +10802,105 @@
       </w:tblCellMar>
     </w:tblPr>
   </w:style>
-  <w:style w:type="character" w:styleId="Hyperlink">
+  <w:style w:type="table" w:customStyle="1" w:styleId="afa">
+    <w:basedOn w:val="a1"/>
+    <w:pPr>
+      <w:spacing w:line="240" w:lineRule="auto"/>
+    </w:pPr>
+    <w:tblPr>
+      <w:tblStyleRowBandSize w:val="1"/>
+      <w:tblStyleColBandSize w:val="1"/>
+      <w:tblCellMar>
+        <w:top w:w="15" w:type="dxa"/>
+        <w:left w:w="15" w:type="dxa"/>
+        <w:bottom w:w="15" w:type="dxa"/>
+        <w:right w:w="15" w:type="dxa"/>
+      </w:tblCellMar>
+    </w:tblPr>
+  </w:style>
+  <w:style w:type="table" w:customStyle="1" w:styleId="afb">
+    <w:basedOn w:val="a1"/>
+    <w:pPr>
+      <w:spacing w:line="240" w:lineRule="auto"/>
+    </w:pPr>
+    <w:tblPr>
+      <w:tblStyleRowBandSize w:val="1"/>
+      <w:tblStyleColBandSize w:val="1"/>
+      <w:tblCellMar>
+        <w:top w:w="15" w:type="dxa"/>
+        <w:left w:w="15" w:type="dxa"/>
+        <w:bottom w:w="15" w:type="dxa"/>
+        <w:right w:w="15" w:type="dxa"/>
+      </w:tblCellMar>
+    </w:tblPr>
+  </w:style>
+  <w:style w:type="table" w:customStyle="1" w:styleId="afc">
+    <w:basedOn w:val="a1"/>
+    <w:pPr>
+      <w:spacing w:line="240" w:lineRule="auto"/>
+    </w:pPr>
+    <w:tblPr>
+      <w:tblStyleRowBandSize w:val="1"/>
+      <w:tblStyleColBandSize w:val="1"/>
+      <w:tblCellMar>
+        <w:top w:w="15" w:type="dxa"/>
+        <w:left w:w="15" w:type="dxa"/>
+        <w:bottom w:w="15" w:type="dxa"/>
+        <w:right w:w="15" w:type="dxa"/>
+      </w:tblCellMar>
+    </w:tblPr>
+  </w:style>
+  <w:style w:type="table" w:customStyle="1" w:styleId="afd">
+    <w:basedOn w:val="a1"/>
+    <w:pPr>
+      <w:spacing w:line="240" w:lineRule="auto"/>
+    </w:pPr>
+    <w:tblPr>
+      <w:tblStyleRowBandSize w:val="1"/>
+      <w:tblStyleColBandSize w:val="1"/>
+      <w:tblCellMar>
+        <w:top w:w="15" w:type="dxa"/>
+        <w:left w:w="15" w:type="dxa"/>
+        <w:bottom w:w="15" w:type="dxa"/>
+        <w:right w:w="15" w:type="dxa"/>
+      </w:tblCellMar>
+    </w:tblPr>
+  </w:style>
+  <w:style w:type="table" w:customStyle="1" w:styleId="afe">
+    <w:basedOn w:val="a1"/>
+    <w:pPr>
+      <w:spacing w:line="240" w:lineRule="auto"/>
+    </w:pPr>
+    <w:tblPr>
+      <w:tblStyleRowBandSize w:val="1"/>
+      <w:tblStyleColBandSize w:val="1"/>
+      <w:tblCellMar>
+        <w:top w:w="15" w:type="dxa"/>
+        <w:left w:w="15" w:type="dxa"/>
+        <w:bottom w:w="15" w:type="dxa"/>
+        <w:right w:w="15" w:type="dxa"/>
+      </w:tblCellMar>
+    </w:tblPr>
+  </w:style>
+  <w:style w:type="table" w:customStyle="1" w:styleId="aff">
+    <w:basedOn w:val="a1"/>
+    <w:pPr>
+      <w:spacing w:line="240" w:lineRule="auto"/>
+    </w:pPr>
+    <w:tblPr>
+      <w:tblStyleRowBandSize w:val="1"/>
+      <w:tblStyleColBandSize w:val="1"/>
+      <w:tblCellMar>
+        <w:top w:w="15" w:type="dxa"/>
+        <w:left w:w="15" w:type="dxa"/>
+        <w:bottom w:w="15" w:type="dxa"/>
+        <w:right w:w="15" w:type="dxa"/>
+      </w:tblCellMar>
+    </w:tblPr>
+  </w:style>
+  <w:style w:type="character" w:styleId="aff0">
     <w:name w:val="Hyperlink"/>
-    <w:basedOn w:val="DefaultParagraphFont"/>
+    <w:basedOn w:val="a0"/>
     <w:uiPriority w:val="99"/>
     <w:unhideWhenUsed/>
     <w:rsid w:val="007128FB"/>
@@ -11512,9 +10909,9 @@
       <w:u w:val="single"/>
     </w:rPr>
   </w:style>
-  <w:style w:type="character" w:styleId="UnresolvedMention">
+  <w:style w:type="character" w:styleId="aff1">
     <w:name w:val="Unresolved Mention"/>
-    <w:basedOn w:val="DefaultParagraphFont"/>
+    <w:basedOn w:val="a0"/>
     <w:uiPriority w:val="99"/>
     <w:semiHidden/>
     <w:unhideWhenUsed/>

</xml_diff>

<commit_message>
last last last last last last change (maybe)
</commit_message>
<xml_diff>
--- a/G-6-FINALASSIGNMENT-word/G-6-FINALASSIGNMENT.docx
+++ b/G-6-FINALASSIGNMENT-word/G-6-FINALASSIGNMENT.docx
@@ -736,47 +736,32 @@
         </w:rPr>
         <w:t>&lt;קישור לתיקיית גיט ציבורי&gt;</w:t>
       </w:r>
-      <w:r>
-        <w:fldChar w:fldCharType="begin"/>
-      </w:r>
-      <w:r>
-        <w:instrText>HYPERLINK "https://github.com/semaximche/habit-tracker-next"</w:instrText>
-      </w:r>
-      <w:r>
-        <w:fldChar w:fldCharType="separate"/>
-      </w:r>
-      <w:r>
-        <w:rPr>
-          <w:rStyle w:val="aff0"/>
+      <w:hyperlink r:id="rId7" w:history="1">
+        <w:r>
+          <w:rPr>
+            <w:rStyle w:val="aff0"/>
+            <w:sz w:val="24"/>
+            <w:szCs w:val="24"/>
+          </w:rPr>
+          <w:t>https://github.com/semaximche/habit-tracker-next</w:t>
+        </w:r>
+      </w:hyperlink>
+    </w:p>
+    <w:p>
+      <w:pPr>
+        <w:bidi/>
+        <w:spacing w:after="160" w:line="360" w:lineRule="auto"/>
+        <w:ind w:left="-58" w:right="357"/>
+        <w:rPr>
           <w:sz w:val="24"/>
           <w:szCs w:val="24"/>
-        </w:rPr>
-        <w:t>https://github.com/semaximche/habit-tracker-next</w:t>
-      </w:r>
-      <w:r>
-        <w:rPr>
-          <w:rStyle w:val="aff0"/>
+          <w:rtl/>
+        </w:rPr>
+      </w:pPr>
+      <w:r>
+        <w:rPr>
           <w:sz w:val="24"/>
           <w:szCs w:val="24"/>
-        </w:rPr>
-        <w:fldChar w:fldCharType="end"/>
-      </w:r>
-    </w:p>
-    <w:p>
-      <w:pPr>
-        <w:bidi/>
-        <w:spacing w:after="160" w:line="360" w:lineRule="auto"/>
-        <w:ind w:left="-58" w:right="357"/>
-        <w:rPr>
-          <w:sz w:val="24"/>
-          <w:szCs w:val="24"/>
-          <w:rtl/>
-        </w:rPr>
-      </w:pPr>
-      <w:r>
-        <w:rPr>
-          <w:sz w:val="24"/>
-          <w:szCs w:val="24"/>
           <w:rtl/>
         </w:rPr>
         <w:t>&lt;קישור לאתר&gt;-</w:t>
@@ -784,7 +769,7 @@
       <w:r>
         <w:t xml:space="preserve"> </w:t>
       </w:r>
-      <w:hyperlink r:id="rId7" w:history="1">
+      <w:hyperlink r:id="rId8" w:history="1">
         <w:r>
           <w:rPr>
             <w:rStyle w:val="aff0"/>
@@ -829,7 +814,7 @@
         </w:rPr>
         <w:t xml:space="preserve"> -</w:t>
       </w:r>
-      <w:hyperlink r:id="rId8" w:history="1">
+      <w:hyperlink r:id="rId9" w:history="1">
         <w:r>
           <w:rPr>
             <w:rStyle w:val="aff0"/>
@@ -1069,6 +1054,13 @@
             </w:pPr>
             <w:r>
               <w:rPr>
+                <w:rFonts w:hint="cs"/>
+                <w:rtl/>
+              </w:rPr>
+              <w:t xml:space="preserve">דף פרופיל משתמש, </w:t>
+            </w:r>
+            <w:r>
+              <w:rPr>
                 <w:rtl/>
               </w:rPr>
               <w:t xml:space="preserve">יצירת הרגל , בניית דשבורד ודף התחברות . </w:t>
@@ -1513,13 +1505,8 @@
         </w:rPr>
         <w:t xml:space="preserve">2. הציגו רשימת דרישות פונקציונליות ולא פונקציונליות (בנפרד, יש לסווג דרישות לא פונקציונליות לפי </w:t>
       </w:r>
-      <w:proofErr w:type="spellStart"/>
-      <w:r>
-        <w:t>wikipedia</w:t>
-      </w:r>
-      <w:proofErr w:type="spellEnd"/>
-      <w:r>
-        <w:t xml:space="preserve"> NFR</w:t>
+      <w:r>
+        <w:t>wikipedia NFR</w:t>
       </w:r>
       <w:r>
         <w:rPr>
@@ -3407,29 +3394,8 @@
               </w:rPr>
               <w:t xml:space="preserve">הרגל בנוי מ: </w:t>
             </w:r>
-            <w:proofErr w:type="spellStart"/>
-            <w:r>
-              <w:t>activeDays</w:t>
-            </w:r>
-            <w:proofErr w:type="spellEnd"/>
-            <w:r>
-              <w:t xml:space="preserve">, category, color, </w:t>
-            </w:r>
-            <w:proofErr w:type="spellStart"/>
-            <w:r>
-              <w:t>completeDays</w:t>
-            </w:r>
-            <w:proofErr w:type="spellEnd"/>
-            <w:r>
-              <w:t xml:space="preserve">, </w:t>
-            </w:r>
-            <w:proofErr w:type="spellStart"/>
-            <w:r>
-              <w:t>lastCompleted</w:t>
-            </w:r>
-            <w:proofErr w:type="spellEnd"/>
-            <w:r>
-              <w:t>, name</w:t>
+            <w:r>
+              <w:t>activeDays, category, color, completeDays, lastCompleted, name</w:t>
             </w:r>
           </w:p>
         </w:tc>
@@ -5022,7 +4988,7 @@
                     <pic:cNvPicPr preferRelativeResize="0"/>
                   </pic:nvPicPr>
                   <pic:blipFill>
-                    <a:blip r:embed="rId9"/>
+                    <a:blip r:embed="rId10"/>
                     <a:srcRect/>
                     <a:stretch>
                       <a:fillRect/>
@@ -5105,7 +5071,7 @@
                     <pic:cNvPicPr preferRelativeResize="0"/>
                   </pic:nvPicPr>
                   <pic:blipFill>
-                    <a:blip r:embed="rId10"/>
+                    <a:blip r:embed="rId11"/>
                     <a:srcRect/>
                     <a:stretch>
                       <a:fillRect/>
@@ -5240,7 +5206,6 @@
         </w:rPr>
         <w:t>נדרשת בכל פרויקט פריסה מלאה (</w:t>
       </w:r>
-      <w:proofErr w:type="spellStart"/>
       <w:r>
         <w:rPr>
           <w:b/>
@@ -5248,7 +5213,6 @@
         </w:rPr>
         <w:t>deploment</w:t>
       </w:r>
-      <w:proofErr w:type="spellEnd"/>
       <w:r>
         <w:rPr>
           <w:b/>
@@ -5370,35 +5334,7 @@
         <w:rPr>
           <w:color w:val="000000"/>
         </w:rPr>
-        <w:t xml:space="preserve">: </w:t>
-      </w:r>
-      <w:proofErr w:type="spellStart"/>
-      <w:r>
-        <w:rPr>
-          <w:color w:val="000000"/>
-        </w:rPr>
-        <w:t>React or</w:t>
-      </w:r>
-      <w:proofErr w:type="spellEnd"/>
-      <w:r>
-        <w:rPr>
-          <w:color w:val="000000"/>
-        </w:rPr>
-        <w:t xml:space="preserve"> </w:t>
-      </w:r>
-      <w:proofErr w:type="spellStart"/>
-      <w:r>
-        <w:rPr>
-          <w:color w:val="000000"/>
-        </w:rPr>
-        <w:t>Preact</w:t>
-      </w:r>
-      <w:proofErr w:type="spellEnd"/>
-      <w:r>
-        <w:rPr>
-          <w:color w:val="000000"/>
-        </w:rPr>
-        <w:t xml:space="preserve"> with Tailwind</w:t>
+        <w:t>: React or Preact with Tailwind</w:t>
       </w:r>
     </w:p>
     <w:p>
@@ -5474,21 +5410,7 @@
           <w:color w:val="000000"/>
         </w:rPr>
         <w:tab/>
-        <w:t xml:space="preserve"> - option 2 - node </w:t>
-      </w:r>
-      <w:proofErr w:type="spellStart"/>
-      <w:r>
-        <w:rPr>
-          <w:color w:val="000000"/>
-        </w:rPr>
-        <w:t>js</w:t>
-      </w:r>
-      <w:proofErr w:type="spellEnd"/>
-      <w:r>
-        <w:rPr>
-          <w:color w:val="000000"/>
-        </w:rPr>
-        <w:t xml:space="preserve"> and express deployed on remote web server</w:t>
+        <w:t xml:space="preserve"> - option 2 - node js and express deployed on remote web server</w:t>
       </w:r>
     </w:p>
     <w:p>
@@ -5518,13 +5440,8 @@
         <w:t>א. האתר ימומש ב -</w:t>
       </w:r>
       <w:r>
-        <w:t>react/</w:t>
-      </w:r>
-      <w:proofErr w:type="spellStart"/>
-      <w:r>
-        <w:t>preact</w:t>
-      </w:r>
-      <w:proofErr w:type="spellEnd"/>
+        <w:t>react/preact</w:t>
+      </w:r>
       <w:r>
         <w:rPr>
           <w:rtl/>
@@ -5576,7 +5493,7 @@
                     <pic:cNvPicPr preferRelativeResize="0"/>
                   </pic:nvPicPr>
                   <pic:blipFill>
-                    <a:blip r:embed="rId11"/>
+                    <a:blip r:embed="rId12"/>
                     <a:srcRect/>
                     <a:stretch>
                       <a:fillRect/>
@@ -5654,7 +5571,7 @@
                     <pic:cNvPicPr preferRelativeResize="0"/>
                   </pic:nvPicPr>
                   <pic:blipFill>
-                    <a:blip r:embed="rId12"/>
+                    <a:blip r:embed="rId13"/>
                     <a:srcRect/>
                     <a:stretch>
                       <a:fillRect/>
@@ -5845,11 +5762,9 @@
         </w:rPr>
         <w:t xml:space="preserve"> ומסדי נתונים </w:t>
       </w:r>
-      <w:proofErr w:type="spellStart"/>
       <w:r>
         <w:t>firestore</w:t>
       </w:r>
-      <w:proofErr w:type="spellEnd"/>
       <w:r>
         <w:rPr>
           <w:rtl/>
@@ -5884,7 +5799,7 @@
         <w:spacing w:line="480" w:lineRule="auto"/>
         <w:ind w:right="357"/>
       </w:pPr>
-      <w:hyperlink r:id="rId13">
+      <w:hyperlink r:id="rId14">
         <w:r>
           <w:rPr>
             <w:color w:val="0000FF"/>
@@ -5899,7 +5814,7 @@
         <w:spacing w:line="480" w:lineRule="auto"/>
         <w:ind w:right="357"/>
       </w:pPr>
-      <w:hyperlink r:id="rId14">
+      <w:hyperlink r:id="rId15">
         <w:r>
           <w:rPr>
             <w:color w:val="0000FF"/>
@@ -5914,7 +5829,7 @@
         <w:spacing w:line="480" w:lineRule="auto"/>
         <w:ind w:right="357"/>
       </w:pPr>
-      <w:hyperlink r:id="rId15">
+      <w:hyperlink r:id="rId16">
         <w:r>
           <w:rPr>
             <w:color w:val="0000FF"/>
@@ -5946,19 +5861,11 @@
           <w:b/>
         </w:rPr>
       </w:pPr>
-      <w:proofErr w:type="spellStart"/>
       <w:r>
         <w:rPr>
           <w:b/>
         </w:rPr>
-        <w:t>signInWithGoogle</w:t>
-      </w:r>
-      <w:proofErr w:type="spellEnd"/>
-      <w:r>
-        <w:rPr>
-          <w:b/>
-        </w:rPr>
-        <w:t>()</w:t>
+        <w:t>signInWithGoogle()</w:t>
       </w:r>
     </w:p>
     <w:p>
@@ -5987,13 +5894,8 @@
         <w:spacing w:line="480" w:lineRule="auto"/>
         <w:ind w:right="357"/>
       </w:pPr>
-      <w:proofErr w:type="spellStart"/>
-      <w:r>
-        <w:t>signInAsGuest</w:t>
-      </w:r>
-      <w:proofErr w:type="spellEnd"/>
-      <w:r>
-        <w:t>()</w:t>
+      <w:r>
+        <w:t>signInAsGuest()</w:t>
       </w:r>
     </w:p>
     <w:p>
@@ -6022,13 +5924,8 @@
         <w:spacing w:line="480" w:lineRule="auto"/>
         <w:ind w:right="357"/>
       </w:pPr>
-      <w:proofErr w:type="spellStart"/>
-      <w:r>
-        <w:t>createUser</w:t>
-      </w:r>
-      <w:proofErr w:type="spellEnd"/>
-      <w:r>
-        <w:t>(email, password, username)</w:t>
+      <w:r>
+        <w:t>createUser(email, password, username)</w:t>
       </w:r>
     </w:p>
     <w:p>
@@ -6057,13 +5954,8 @@
         <w:spacing w:line="480" w:lineRule="auto"/>
         <w:ind w:right="357"/>
       </w:pPr>
-      <w:proofErr w:type="spellStart"/>
-      <w:r>
-        <w:t>signOut</w:t>
-      </w:r>
-      <w:proofErr w:type="spellEnd"/>
-      <w:r>
-        <w:t>()</w:t>
+      <w:r>
+        <w:t>signOut()</w:t>
       </w:r>
     </w:p>
     <w:p>
@@ -6128,13 +6020,8 @@
         <w:spacing w:line="480" w:lineRule="auto"/>
         <w:ind w:right="357"/>
       </w:pPr>
-      <w:proofErr w:type="spellStart"/>
-      <w:r>
-        <w:t>useDarkMode</w:t>
-      </w:r>
-      <w:proofErr w:type="spellEnd"/>
-      <w:r>
-        <w:t>()</w:t>
+      <w:r>
+        <w:t>useDarkMode()</w:t>
       </w:r>
     </w:p>
     <w:p>
@@ -6158,11 +6045,9 @@
         </w:rPr>
         <w:t xml:space="preserve"> של האתר כולו. ומכיל גם פונקציה </w:t>
       </w:r>
-      <w:proofErr w:type="spellStart"/>
       <w:r>
         <w:t>toggleDarkMode</w:t>
       </w:r>
-      <w:proofErr w:type="spellEnd"/>
       <w:r>
         <w:rPr>
           <w:rtl/>
@@ -6183,13 +6068,8 @@
         <w:spacing w:line="480" w:lineRule="auto"/>
         <w:ind w:right="357"/>
       </w:pPr>
-      <w:proofErr w:type="spellStart"/>
-      <w:r>
-        <w:t>useAuth</w:t>
-      </w:r>
-      <w:proofErr w:type="spellEnd"/>
-      <w:r>
-        <w:t>()</w:t>
+      <w:r>
+        <w:t>useAuth()</w:t>
       </w:r>
     </w:p>
     <w:p>
@@ -6213,11 +6093,9 @@
         </w:rPr>
         <w:t xml:space="preserve"> אם אף משתמש אינו מחובר ושומר את המצב האם משתמש נטען מהמסד נתונים. מעדכן את המשתמש בזמן אמת וגם מכיל קומפוננט עזר </w:t>
       </w:r>
-      <w:proofErr w:type="spellStart"/>
       <w:r>
         <w:t>AuthValidation</w:t>
       </w:r>
-      <w:proofErr w:type="spellEnd"/>
       <w:r>
         <w:rPr>
           <w:rtl/>
@@ -6238,13 +6116,8 @@
         <w:spacing w:line="480" w:lineRule="auto"/>
         <w:ind w:right="357"/>
       </w:pPr>
-      <w:proofErr w:type="spellStart"/>
-      <w:r>
-        <w:t>useUserData</w:t>
-      </w:r>
-      <w:proofErr w:type="spellEnd"/>
-      <w:r>
-        <w:t>()</w:t>
+      <w:r>
+        <w:t>useUserData()</w:t>
       </w:r>
     </w:p>
     <w:p>
@@ -6260,39 +6133,7 @@
         <w:t xml:space="preserve">שומר את המידע הפרטי של כל משתמש מחובר ומעדכן בזמן אמת מהמסד נתונים על כל שינוי במידע. המידע הבסיסי שקיים אצל כל משתמש זה: </w:t>
       </w:r>
       <w:r>
-        <w:t xml:space="preserve">username, about, </w:t>
-      </w:r>
-      <w:proofErr w:type="spellStart"/>
-      <w:r>
-        <w:t>avatarURL</w:t>
-      </w:r>
-      <w:proofErr w:type="spellEnd"/>
-      <w:r>
-        <w:t xml:space="preserve">, location, </w:t>
-      </w:r>
-      <w:proofErr w:type="spellStart"/>
-      <w:r>
-        <w:t>xp</w:t>
-      </w:r>
-      <w:proofErr w:type="spellEnd"/>
-      <w:r>
-        <w:t xml:space="preserve">, levels, badges, </w:t>
-      </w:r>
-      <w:proofErr w:type="spellStart"/>
-      <w:r>
-        <w:t>lightGradient</w:t>
-      </w:r>
-      <w:proofErr w:type="spellEnd"/>
-      <w:r>
-        <w:t xml:space="preserve">, </w:t>
-      </w:r>
-      <w:proofErr w:type="spellStart"/>
-      <w:r>
-        <w:t>darkGradient</w:t>
-      </w:r>
-      <w:proofErr w:type="spellEnd"/>
-      <w:r>
-        <w:t>, habits</w:t>
+        <w:t>username, about, avatarURL, location, xp, levels, badges, lightGradient, darkGradient, habits</w:t>
       </w:r>
     </w:p>
     <w:p>
@@ -6324,14 +6165,12 @@
           <w:u w:val="single"/>
         </w:rPr>
       </w:pPr>
-      <w:proofErr w:type="spellStart"/>
       <w:r>
         <w:rPr>
           <w:u w:val="single"/>
         </w:rPr>
         <w:t>dateUtils</w:t>
       </w:r>
-      <w:proofErr w:type="spellEnd"/>
     </w:p>
     <w:p>
       <w:pPr>
@@ -6400,13 +6239,8 @@
         <w:spacing w:line="480" w:lineRule="auto"/>
         <w:ind w:right="357"/>
       </w:pPr>
-      <w:proofErr w:type="spellStart"/>
-      <w:r>
-        <w:t>CreateHabit</w:t>
-      </w:r>
-      <w:proofErr w:type="spellEnd"/>
-      <w:r>
-        <w:t>()</w:t>
+      <w:r>
+        <w:t>CreateHabit()</w:t>
       </w:r>
     </w:p>
     <w:p>
@@ -6444,29 +6278,8 @@
         <w:spacing w:line="480" w:lineRule="auto"/>
         <w:ind w:right="357"/>
       </w:pPr>
-      <w:proofErr w:type="spellStart"/>
-      <w:r>
-        <w:t>handleComplete</w:t>
-      </w:r>
-      <w:proofErr w:type="spellEnd"/>
-      <w:r>
-        <w:t xml:space="preserve">(), </w:t>
-      </w:r>
-      <w:proofErr w:type="spellStart"/>
-      <w:r>
-        <w:t>handleUndo</w:t>
-      </w:r>
-      <w:proofErr w:type="spellEnd"/>
-      <w:r>
-        <w:t xml:space="preserve">(), </w:t>
-      </w:r>
-      <w:proofErr w:type="spellStart"/>
-      <w:r>
-        <w:t>handleDelete</w:t>
-      </w:r>
-      <w:proofErr w:type="spellEnd"/>
-      <w:r>
-        <w:t>()</w:t>
+      <w:r>
+        <w:t>handleComplete(), handleUndo(), handleDelete()</w:t>
       </w:r>
     </w:p>
     <w:p>
@@ -6495,13 +6308,8 @@
         <w:spacing w:line="480" w:lineRule="auto"/>
         <w:ind w:right="357"/>
       </w:pPr>
-      <w:proofErr w:type="spellStart"/>
-      <w:r>
-        <w:t>UserSearch</w:t>
-      </w:r>
-      <w:proofErr w:type="spellEnd"/>
-      <w:r>
-        <w:t>()</w:t>
+      <w:r>
+        <w:t>UserSearch()</w:t>
       </w:r>
     </w:p>
     <w:p>
@@ -6530,13 +6338,8 @@
         <w:spacing w:line="480" w:lineRule="auto"/>
         <w:ind w:right="357"/>
       </w:pPr>
-      <w:proofErr w:type="spellStart"/>
-      <w:r>
-        <w:t>handleFollowToggle</w:t>
-      </w:r>
-      <w:proofErr w:type="spellEnd"/>
-      <w:r>
-        <w:t>()</w:t>
+      <w:r>
+        <w:t>handleFollowToggle()</w:t>
       </w:r>
     </w:p>
     <w:p>
@@ -6565,13 +6368,8 @@
         <w:ind w:right="357"/>
         <w:jc w:val="right"/>
       </w:pPr>
-      <w:proofErr w:type="spellStart"/>
-      <w:r>
-        <w:t>editUser</w:t>
-      </w:r>
-      <w:proofErr w:type="spellEnd"/>
-      <w:r>
-        <w:t>()</w:t>
+      <w:r>
+        <w:t>editUser()</w:t>
       </w:r>
     </w:p>
     <w:p>
@@ -6610,7 +6408,7 @@
         </w:rPr>
         <w:t xml:space="preserve">DB URL- </w:t>
       </w:r>
-      <w:hyperlink r:id="rId16">
+      <w:hyperlink r:id="rId17">
         <w:r>
           <w:rPr>
             <w:b/>
@@ -6637,7 +6435,7 @@
         </w:rPr>
         <w:t xml:space="preserve">Icons- </w:t>
       </w:r>
-      <w:hyperlink r:id="rId17">
+      <w:hyperlink r:id="rId18">
         <w:r>
           <w:rPr>
             <w:b/>
@@ -6654,7 +6452,7 @@
         </w:rPr>
         <w:t xml:space="preserve"> + </w:t>
       </w:r>
-      <w:hyperlink r:id="rId18">
+      <w:hyperlink r:id="rId19">
         <w:r>
           <w:rPr>
             <w:b/>
@@ -6681,7 +6479,7 @@
         </w:rPr>
         <w:t xml:space="preserve">Home-background- </w:t>
       </w:r>
-      <w:hyperlink r:id="rId19">
+      <w:hyperlink r:id="rId20">
         <w:r>
           <w:rPr>
             <w:b/>
@@ -6723,7 +6521,7 @@
                     <pic:cNvPicPr preferRelativeResize="0"/>
                   </pic:nvPicPr>
                   <pic:blipFill>
-                    <a:blip r:embed="rId20"/>
+                    <a:blip r:embed="rId21"/>
                     <a:srcRect/>
                     <a:stretch>
                       <a:fillRect/>
@@ -6774,7 +6572,7 @@
                     <pic:cNvPicPr preferRelativeResize="0"/>
                   </pic:nvPicPr>
                   <pic:blipFill>
-                    <a:blip r:embed="rId21"/>
+                    <a:blip r:embed="rId22"/>
                     <a:srcRect/>
                     <a:stretch>
                       <a:fillRect/>
@@ -6844,7 +6642,7 @@
                     <pic:cNvPicPr preferRelativeResize="0"/>
                   </pic:nvPicPr>
                   <pic:blipFill>
-                    <a:blip r:embed="rId22"/>
+                    <a:blip r:embed="rId23"/>
                     <a:srcRect/>
                     <a:stretch>
                       <a:fillRect/>
@@ -6905,7 +6703,7 @@
                     <pic:cNvPicPr preferRelativeResize="0"/>
                   </pic:nvPicPr>
                   <pic:blipFill>
-                    <a:blip r:embed="rId23"/>
+                    <a:blip r:embed="rId24"/>
                     <a:srcRect/>
                     <a:stretch>
                       <a:fillRect/>
@@ -7089,7 +6887,7 @@
                     <pic:cNvPicPr preferRelativeResize="0"/>
                   </pic:nvPicPr>
                   <pic:blipFill>
-                    <a:blip r:embed="rId24"/>
+                    <a:blip r:embed="rId25"/>
                     <a:srcRect/>
                     <a:stretch>
                       <a:fillRect/>
@@ -7137,7 +6935,7 @@
                     <pic:cNvPicPr preferRelativeResize="0"/>
                   </pic:nvPicPr>
                   <pic:blipFill>
-                    <a:blip r:embed="rId25"/>
+                    <a:blip r:embed="rId26"/>
                     <a:srcRect/>
                     <a:stretch>
                       <a:fillRect/>
@@ -7593,7 +7391,7 @@
                     <pic:cNvPicPr preferRelativeResize="0"/>
                   </pic:nvPicPr>
                   <pic:blipFill>
-                    <a:blip r:embed="rId26"/>
+                    <a:blip r:embed="rId27"/>
                     <a:srcRect/>
                     <a:stretch>
                       <a:fillRect/>
@@ -7665,7 +7463,7 @@
                     <pic:cNvPicPr preferRelativeResize="0"/>
                   </pic:nvPicPr>
                   <pic:blipFill>
-                    <a:blip r:embed="rId27"/>
+                    <a:blip r:embed="rId28"/>
                     <a:srcRect/>
                     <a:stretch>
                       <a:fillRect/>
@@ -7868,7 +7666,7 @@
                     <pic:cNvPicPr preferRelativeResize="0"/>
                   </pic:nvPicPr>
                   <pic:blipFill>
-                    <a:blip r:embed="rId28"/>
+                    <a:blip r:embed="rId29"/>
                     <a:srcRect/>
                     <a:stretch>
                       <a:fillRect/>
@@ -7916,7 +7714,7 @@
                     <pic:cNvPicPr preferRelativeResize="0"/>
                   </pic:nvPicPr>
                   <pic:blipFill>
-                    <a:blip r:embed="rId29"/>
+                    <a:blip r:embed="rId30"/>
                     <a:srcRect/>
                     <a:stretch>
                       <a:fillRect/>
@@ -8509,7 +8307,7 @@
                     <pic:cNvPicPr preferRelativeResize="0"/>
                   </pic:nvPicPr>
                   <pic:blipFill>
-                    <a:blip r:embed="rId30"/>
+                    <a:blip r:embed="rId31"/>
                     <a:srcRect/>
                     <a:stretch>
                       <a:fillRect/>
@@ -8557,7 +8355,7 @@
                     <pic:cNvPicPr preferRelativeResize="0"/>
                   </pic:nvPicPr>
                   <pic:blipFill>
-                    <a:blip r:embed="rId31"/>
+                    <a:blip r:embed="rId32"/>
                     <a:srcRect/>
                     <a:stretch>
                       <a:fillRect/>
@@ -8608,7 +8406,7 @@
                     <pic:cNvPicPr preferRelativeResize="0"/>
                   </pic:nvPicPr>
                   <pic:blipFill>
-                    <a:blip r:embed="rId32"/>
+                    <a:blip r:embed="rId33"/>
                     <a:srcRect/>
                     <a:stretch>
                       <a:fillRect/>
@@ -8656,7 +8454,7 @@
                     <pic:cNvPicPr preferRelativeResize="0"/>
                   </pic:nvPicPr>
                   <pic:blipFill>
-                    <a:blip r:embed="rId33"/>
+                    <a:blip r:embed="rId34"/>
                     <a:srcRect/>
                     <a:stretch>
                       <a:fillRect/>
@@ -8745,7 +8543,7 @@
         <w:spacing w:line="480" w:lineRule="auto"/>
         <w:ind w:right="357"/>
       </w:pPr>
-      <w:hyperlink r:id="rId34" w:anchor="gid=887190927">
+      <w:hyperlink r:id="rId35" w:anchor="gid=887190927">
         <w:r>
           <w:rPr>
             <w:color w:val="0000FF"/>
@@ -8821,13 +8619,8 @@
         </w:numPr>
         <w:bidi/>
       </w:pPr>
-      <w:proofErr w:type="spellStart"/>
-      <w:r>
-        <w:t>GIt</w:t>
-      </w:r>
-      <w:proofErr w:type="spellEnd"/>
-      <w:r>
-        <w:t xml:space="preserve"> repository</w:t>
+      <w:r>
+        <w:t>GIt repository</w:t>
       </w:r>
       <w:r>
         <w:rPr>
@@ -8923,11 +8716,9 @@
         </w:rPr>
         <w:t xml:space="preserve">תוך שימוש ב- </w:t>
       </w:r>
-      <w:proofErr w:type="spellStart"/>
       <w:r>
         <w:t>vercel</w:t>
       </w:r>
-      <w:proofErr w:type="spellEnd"/>
       <w:r>
         <w:rPr>
           <w:rtl/>
@@ -9072,7 +8863,7 @@
     </w:p>
     <w:p/>
     <w:sectPr>
-      <w:headerReference w:type="default" r:id="rId35"/>
+      <w:headerReference w:type="default" r:id="rId36"/>
       <w:pgSz w:w="12240" w:h="15840"/>
       <w:pgMar w:top="1440" w:right="1440" w:bottom="1440" w:left="1440" w:header="720" w:footer="720" w:gutter="0"/>
       <w:pgNumType w:start="1"/>

</xml_diff>